<commit_message>
Secção das Classes Implementadas no relatório
</commit_message>
<xml_diff>
--- a/AEDA-rel.docx
+++ b/AEDA-rel.docx
@@ -743,7 +743,7 @@
             </w:rPr>
             <w:fldChar w:fldCharType="separate"/>
           </w:r>
-          <w:hyperlink w:anchor="_Toc530692030" w:history="1">
+          <w:hyperlink w:anchor="_Toc530734435" w:history="1">
             <w:r>
               <w:rPr>
                 <w:rStyle w:val="Hyperlink"/>
@@ -770,7 +770,7 @@
                 <w:noProof/>
                 <w:webHidden/>
               </w:rPr>
-              <w:instrText xml:space="preserve"> PAGEREF _Toc530692030 \h </w:instrText>
+              <w:instrText xml:space="preserve"> PAGEREF _Toc530734435 \h </w:instrText>
             </w:r>
             <w:r>
               <w:rPr>
@@ -810,7 +810,7 @@
               <w:lang w:val="en-US" w:eastAsia="ja-JP"/>
             </w:rPr>
           </w:pPr>
-          <w:hyperlink w:anchor="_Toc530692031" w:history="1">
+          <w:hyperlink w:anchor="_Toc530734436" w:history="1">
             <w:r>
               <w:rPr>
                 <w:rStyle w:val="Hyperlink"/>
@@ -837,7 +837,7 @@
                 <w:noProof/>
                 <w:webHidden/>
               </w:rPr>
-              <w:instrText xml:space="preserve"> PAGEREF _Toc530692031 \h </w:instrText>
+              <w:instrText xml:space="preserve"> PAGEREF _Toc530734436 \h </w:instrText>
             </w:r>
             <w:r>
               <w:rPr>
@@ -870,6 +870,73 @@
         </w:p>
         <w:p>
           <w:pPr>
+            <w:pStyle w:val="TOC1"/>
+            <w:rPr>
+              <w:rFonts w:eastAsiaTheme="minorEastAsia"/>
+              <w:noProof/>
+              <w:lang w:val="en-US" w:eastAsia="ja-JP"/>
+            </w:rPr>
+          </w:pPr>
+          <w:hyperlink w:anchor="_Toc530734437" w:history="1">
+            <w:r>
+              <w:rPr>
+                <w:rStyle w:val="Hyperlink"/>
+                <w:noProof/>
+              </w:rPr>
+              <w:t>Classes Implementadas</w:t>
+            </w:r>
+            <w:r>
+              <w:rPr>
+                <w:noProof/>
+                <w:webHidden/>
+              </w:rPr>
+              <w:tab/>
+            </w:r>
+            <w:r>
+              <w:rPr>
+                <w:noProof/>
+                <w:webHidden/>
+              </w:rPr>
+              <w:fldChar w:fldCharType="begin"/>
+            </w:r>
+            <w:r>
+              <w:rPr>
+                <w:noProof/>
+                <w:webHidden/>
+              </w:rPr>
+              <w:instrText xml:space="preserve"> PAGEREF _Toc530734437 \h </w:instrText>
+            </w:r>
+            <w:r>
+              <w:rPr>
+                <w:noProof/>
+                <w:webHidden/>
+              </w:rPr>
+            </w:r>
+            <w:r>
+              <w:rPr>
+                <w:noProof/>
+                <w:webHidden/>
+              </w:rPr>
+              <w:fldChar w:fldCharType="separate"/>
+            </w:r>
+            <w:r>
+              <w:rPr>
+                <w:noProof/>
+                <w:webHidden/>
+              </w:rPr>
+              <w:t>7</w:t>
+            </w:r>
+            <w:r>
+              <w:rPr>
+                <w:noProof/>
+                <w:webHidden/>
+              </w:rPr>
+              <w:fldChar w:fldCharType="end"/>
+            </w:r>
+          </w:hyperlink>
+        </w:p>
+        <w:p>
+          <w:pPr>
             <w:rPr>
               <w:lang w:val="en-US"/>
             </w:rPr>
@@ -1162,7 +1229,7 @@
       <w:pPr>
         <w:pStyle w:val="Heading1"/>
       </w:pPr>
-      <w:bookmarkStart w:id="2" w:name="_Toc530692030"/>
+      <w:bookmarkStart w:id="2" w:name="_Toc530734435"/>
       <w:r>
         <w:t>Descrição do tema do trabalho</w:t>
       </w:r>
@@ -1171,6 +1238,7 @@
     <w:p/>
     <w:p>
       <w:pPr>
+        <w:ind w:firstLine="360"/>
         <w:jc w:val="both"/>
         <w:rPr>
           <w:rStyle w:val="3oh-"/>
@@ -1279,6 +1347,7 @@
     </w:p>
     <w:p>
       <w:pPr>
+        <w:ind w:firstLine="360"/>
         <w:jc w:val="both"/>
         <w:rPr>
           <w:rStyle w:val="3oh-"/>
@@ -1339,6 +1408,7 @@
     </w:p>
     <w:p>
       <w:pPr>
+        <w:ind w:firstLine="360"/>
         <w:jc w:val="both"/>
         <w:rPr>
           <w:rStyle w:val="3oh-"/>
@@ -1503,6 +1573,7 @@
     </w:p>
     <w:p>
       <w:pPr>
+        <w:ind w:firstLine="360"/>
         <w:jc w:val="both"/>
         <w:rPr>
           <w:rStyle w:val="3oh-"/>
@@ -1578,6 +1649,7 @@
     </w:p>
     <w:p>
       <w:pPr>
+        <w:ind w:firstLine="360"/>
         <w:jc w:val="both"/>
         <w:rPr>
           <w:sz w:val="24"/>
@@ -1700,6 +1772,7 @@
     </w:p>
     <w:p>
       <w:pPr>
+        <w:ind w:firstLine="360"/>
         <w:jc w:val="both"/>
         <w:rPr>
           <w:sz w:val="24"/>
@@ -1751,6 +1824,8 @@
     </w:p>
     <w:p>
       <w:pPr>
+        <w:ind w:firstLine="360"/>
+        <w:jc w:val="both"/>
         <w:rPr>
           <w:rFonts w:eastAsiaTheme="majorEastAsia"/>
           <w:b/>
@@ -1835,18 +1910,6 @@
     </w:p>
     <w:p>
       <w:pPr>
-        <w:rPr>
-          <w:rFonts w:eastAsiaTheme="majorEastAsia"/>
-          <w:b/>
-          <w:color w:val="7C0222"/>
-          <w:sz w:val="36"/>
-          <w:szCs w:val="36"/>
-          <w:u w:val="single"/>
-        </w:rPr>
-      </w:pPr>
-    </w:p>
-    <w:p>
-      <w:pPr>
         <w:pStyle w:val="Heading1"/>
       </w:pPr>
     </w:p>
@@ -1854,7 +1917,7 @@
       <w:pPr>
         <w:pStyle w:val="Heading1"/>
       </w:pPr>
-      <w:bookmarkStart w:id="3" w:name="_Toc530692031"/>
+      <w:bookmarkStart w:id="3" w:name="_Toc530734436"/>
       <w:r>
         <w:t>Solução Implementada</w:t>
       </w:r>
@@ -1871,6 +1934,7 @@
     </w:p>
     <w:p>
       <w:pPr>
+        <w:ind w:firstLine="360"/>
         <w:jc w:val="both"/>
         <w:rPr>
           <w:rStyle w:val="3oh-"/>
@@ -1915,9 +1979,22 @@
         </w:rPr>
         <w:t>, responsável por manter toda a informação sobre os utilizadores e títulos, coordenar as interações entre estas duas entidades e construir as listagens e rankings baseadas nos dados que possui.</w:t>
       </w:r>
-    </w:p>
-    <w:p>
-      <w:pPr>
+      <w:r>
+        <w:rPr>
+          <w:sz w:val="24"/>
+        </w:rPr>
+        <w:t xml:space="preserve"> </w:t>
+      </w:r>
+      <w:r>
+        <w:rPr>
+          <w:sz w:val="24"/>
+        </w:rPr>
+        <w:t>Todos estes dados estão organizados em estruturas de dados adequadas, promovendo a eficiência da pesquisa de informação.</w:t>
+      </w:r>
+    </w:p>
+    <w:p>
+      <w:pPr>
+        <w:ind w:firstLine="360"/>
         <w:jc w:val="both"/>
         <w:rPr>
           <w:rStyle w:val="3oh-"/>
@@ -1943,12 +2020,14 @@
         <w:rPr>
           <w:rStyle w:val="3oh-"/>
           <w:sz w:val="24"/>
-        </w:rPr>
-      </w:pPr>
-      <w:r>
-        <w:rPr>
-          <w:rStyle w:val="3oh-"/>
-          <w:sz w:val="24"/>
+          <w:lang w:val="pt-PT"/>
+        </w:rPr>
+      </w:pPr>
+      <w:r>
+        <w:rPr>
+          <w:rStyle w:val="3oh-"/>
+          <w:sz w:val="24"/>
+          <w:lang w:val="pt-PT"/>
         </w:rPr>
         <w:t xml:space="preserve">O conjunto de Títulos pertencentes à Biblioteca, guardados num set, de modo a se manterem organizados (por ID) e prevenir duplicados; </w:t>
       </w:r>
@@ -2053,6 +2132,7 @@
     </w:p>
     <w:p>
       <w:pPr>
+        <w:ind w:firstLine="360"/>
         <w:jc w:val="both"/>
         <w:rPr>
           <w:rStyle w:val="3oh-"/>
@@ -2246,6 +2326,14 @@
           <w:sz w:val="24"/>
           <w:lang w:val="pt-PT"/>
         </w:rPr>
+        <w:t xml:space="preserve"> caso seja mais recente</w:t>
+      </w:r>
+      <w:r>
+        <w:rPr>
+          <w:rStyle w:val="3oh-"/>
+          <w:sz w:val="24"/>
+          <w:lang w:val="pt-PT"/>
+        </w:rPr>
         <w:t>;</w:t>
       </w:r>
     </w:p>
@@ -2455,23 +2543,7 @@
           <w:sz w:val="24"/>
           <w:lang w:val="pt-PT"/>
         </w:rPr>
-        <w:t xml:space="preserve">Construir um ranking global de </w:t>
-      </w:r>
-      <w:r>
-        <w:rPr>
-          <w:rStyle w:val="3oh-"/>
-          <w:sz w:val="24"/>
-          <w:lang w:val="pt-PT"/>
-        </w:rPr>
-        <w:t>rendimento</w:t>
-      </w:r>
-      <w:r>
-        <w:rPr>
-          <w:rStyle w:val="3oh-"/>
-          <w:sz w:val="24"/>
-          <w:lang w:val="pt-PT"/>
-        </w:rPr>
-        <w:t xml:space="preserve"> dos títulos, sendo possível filtrar os resultados apresentados com base em plataforma, género e intervalo de idades</w:t>
+        <w:t>Construir um ranking global de rendimento dos títulos, sendo possível filtrar os resultados apresentados com base em plataforma, género e intervalo de idades</w:t>
       </w:r>
       <w:r>
         <w:rPr>
@@ -2546,46 +2618,50 @@
     </w:p>
     <w:p>
       <w:pPr>
-        <w:jc w:val="both"/>
-        <w:rPr>
-          <w:rStyle w:val="3oh-"/>
-          <w:sz w:val="24"/>
-        </w:rPr>
-      </w:pPr>
-    </w:p>
-    <w:p>
-      <w:pPr>
-        <w:jc w:val="both"/>
-        <w:rPr>
-          <w:rStyle w:val="3oh-"/>
-          <w:sz w:val="24"/>
-        </w:rPr>
-      </w:pPr>
-    </w:p>
-    <w:p>
-      <w:pPr>
-        <w:jc w:val="both"/>
-        <w:rPr>
-          <w:rStyle w:val="3oh-"/>
-          <w:sz w:val="24"/>
-        </w:rPr>
-      </w:pPr>
-      <w:r>
-        <w:rPr>
-          <w:rStyle w:val="3oh-"/>
-          <w:sz w:val="24"/>
-        </w:rPr>
+        <w:ind w:left="360"/>
+        <w:jc w:val="both"/>
+        <w:rPr>
+          <w:rStyle w:val="3oh-"/>
+          <w:sz w:val="24"/>
+        </w:rPr>
+      </w:pPr>
+    </w:p>
+    <w:p>
+      <w:pPr>
+        <w:jc w:val="both"/>
+        <w:rPr>
+          <w:rStyle w:val="3oh-"/>
+          <w:sz w:val="24"/>
+        </w:rPr>
+      </w:pPr>
+    </w:p>
+    <w:p>
+      <w:pPr>
+        <w:jc w:val="both"/>
+        <w:rPr>
+          <w:rStyle w:val="3oh-"/>
+          <w:sz w:val="24"/>
+        </w:rPr>
+      </w:pPr>
+    </w:p>
+    <w:p>
+      <w:pPr>
+        <w:jc w:val="both"/>
+        <w:rPr>
+          <w:rStyle w:val="3oh-"/>
+          <w:sz w:val="24"/>
+        </w:rPr>
+      </w:pPr>
+      <w:r>
+        <w:rPr>
+          <w:rStyle w:val="3oh-"/>
+          <w:sz w:val="24"/>
+        </w:rPr>
+        <w:lastRenderedPageBreak/>
         <w:t xml:space="preserve"> </w:t>
       </w:r>
-    </w:p>
-    <w:p>
-      <w:pPr>
-        <w:jc w:val="both"/>
-        <w:rPr>
-          <w:rStyle w:val="3oh-"/>
-          <w:sz w:val="24"/>
-        </w:rPr>
-      </w:pPr>
+      <w:bookmarkStart w:id="4" w:name="_GoBack"/>
+      <w:bookmarkEnd w:id="4"/>
     </w:p>
     <w:p>
       <w:pPr>
@@ -2607,6 +2683,7 @@
     </w:p>
     <w:p>
       <w:pPr>
+        <w:ind w:firstLine="360"/>
         <w:jc w:val="both"/>
         <w:rPr>
           <w:rStyle w:val="3oh-"/>
@@ -2625,14 +2702,7 @@
           <w:rStyle w:val="3oh-"/>
           <w:sz w:val="24"/>
         </w:rPr>
-        <w:t xml:space="preserve"> </w:t>
-      </w:r>
-      <w:r>
-        <w:rPr>
-          <w:rStyle w:val="3oh-"/>
-          <w:sz w:val="24"/>
-        </w:rPr>
-        <w:t>para permitir uma distinção clara entre diferentes instâncias</w:t>
+        <w:t xml:space="preserve"> para permitir uma distinção clara entre diferentes instâncias</w:t>
       </w:r>
       <w:r>
         <w:rPr>
@@ -2644,6 +2714,7 @@
     </w:p>
     <w:p>
       <w:pPr>
+        <w:ind w:firstLine="360"/>
         <w:jc w:val="both"/>
         <w:rPr>
           <w:rStyle w:val="3oh-"/>
@@ -2702,7 +2773,7 @@
           <w:sz w:val="24"/>
           <w:lang w:val="pt-PT"/>
         </w:rPr>
-        <w:t>GamesLibrary</w:t>
+        <w:t>GameLibrary</w:t>
       </w:r>
       <w:proofErr w:type="spellEnd"/>
       <w:r>
@@ -2796,6 +2867,7 @@
     </w:p>
     <w:p>
       <w:pPr>
+        <w:ind w:firstLine="360"/>
         <w:jc w:val="both"/>
         <w:rPr>
           <w:rStyle w:val="3oh-"/>
@@ -2835,6 +2907,7 @@
     </w:p>
     <w:p>
       <w:pPr>
+        <w:ind w:firstLine="360"/>
         <w:jc w:val="both"/>
         <w:rPr>
           <w:rStyle w:val="3oh-"/>
@@ -2885,6 +2958,7 @@
     </w:p>
     <w:p>
       <w:pPr>
+        <w:ind w:firstLine="360"/>
         <w:jc w:val="both"/>
         <w:rPr>
           <w:rStyle w:val="3oh-"/>
@@ -2926,16 +3000,7 @@
           <w:rStyle w:val="3oh-"/>
           <w:sz w:val="24"/>
         </w:rPr>
-        <w:t xml:space="preserve"> uma plataforma e um género que seja válido no sistema (plataformas e géneros aceites são </w:t>
-      </w:r>
-      <w:bookmarkStart w:id="4" w:name="_GoBack"/>
-      <w:bookmarkEnd w:id="4"/>
-      <w:r>
-        <w:rPr>
-          <w:rStyle w:val="3oh-"/>
-          <w:sz w:val="24"/>
-        </w:rPr>
-        <w:t xml:space="preserve">definidos previamente pela </w:t>
+        <w:t xml:space="preserve"> uma plataforma e um género que seja válido no sistema (plataformas e géneros aceites são definidos previamente pela </w:t>
       </w:r>
       <w:proofErr w:type="spellStart"/>
       <w:r>
@@ -2943,7 +3008,7 @@
           <w:rStyle w:val="3oh-"/>
           <w:sz w:val="24"/>
         </w:rPr>
-        <w:t>GamesLibrary</w:t>
+        <w:t>GameLibrary</w:t>
       </w:r>
       <w:proofErr w:type="spellEnd"/>
       <w:r>
@@ -2956,6 +3021,7 @@
     </w:p>
     <w:p>
       <w:pPr>
+        <w:ind w:firstLine="360"/>
         <w:jc w:val="both"/>
         <w:rPr>
           <w:sz w:val="24"/>
@@ -2988,6 +3054,7 @@
     </w:p>
     <w:p>
       <w:pPr>
+        <w:ind w:firstLine="360"/>
         <w:jc w:val="both"/>
         <w:rPr>
           <w:rStyle w:val="3oh-"/>
@@ -3007,7 +3074,7 @@
           <w:rStyle w:val="3oh-"/>
           <w:sz w:val="24"/>
         </w:rPr>
-        <w:t>GamesLibrary</w:t>
+        <w:t>GameLibrary</w:t>
       </w:r>
       <w:proofErr w:type="spellEnd"/>
       <w:r>
@@ -3087,6 +3154,7 @@
     <w:p>
       <w:pPr>
         <w:pStyle w:val="ListParagraph"/>
+        <w:ind w:firstLine="348"/>
         <w:jc w:val="both"/>
         <w:rPr>
           <w:rStyle w:val="3oh-"/>
@@ -3159,6 +3227,7 @@
     <w:p>
       <w:pPr>
         <w:pStyle w:val="ListParagraph"/>
+        <w:ind w:firstLine="348"/>
         <w:jc w:val="both"/>
         <w:rPr>
           <w:rStyle w:val="3oh-"/>
@@ -3170,6 +3239,7 @@
     <w:p>
       <w:pPr>
         <w:pStyle w:val="ListParagraph"/>
+        <w:ind w:firstLine="348"/>
         <w:jc w:val="both"/>
         <w:rPr>
           <w:rStyle w:val="3oh-"/>
@@ -3314,6 +3384,7 @@
     <w:p>
       <w:pPr>
         <w:pStyle w:val="ListParagraph"/>
+        <w:ind w:firstLine="348"/>
         <w:jc w:val="both"/>
         <w:rPr>
           <w:rStyle w:val="3oh-"/>
@@ -3385,9 +3456,12 @@
     <w:p>
       <w:pPr>
         <w:pStyle w:val="ListParagraph"/>
-        <w:jc w:val="both"/>
-        <w:rPr>
-          <w:sz w:val="24"/>
+        <w:ind w:firstLine="348"/>
+        <w:jc w:val="both"/>
+        <w:rPr>
+          <w:rStyle w:val="3oh-"/>
+          <w:sz w:val="24"/>
+          <w:lang w:val="pt-PT"/>
         </w:rPr>
       </w:pPr>
       <w:r>
@@ -3481,22 +3555,15 @@
         </w:rPr>
         <w:t xml:space="preserve"> responsável por determinar os custos de jogo.</w:t>
       </w:r>
-      <w:bookmarkStart w:id="5" w:name="_Hlk530698927"/>
-    </w:p>
-    <w:bookmarkEnd w:id="5"/>
-    <w:p>
-      <w:pPr>
-        <w:jc w:val="both"/>
-        <w:rPr>
-          <w:sz w:val="24"/>
-        </w:rPr>
-      </w:pPr>
-    </w:p>
-    <w:p>
-      <w:pPr>
-        <w:jc w:val="both"/>
-        <w:rPr>
-          <w:sz w:val="24"/>
+    </w:p>
+    <w:p>
+      <w:pPr>
+        <w:pStyle w:val="ListParagraph"/>
+        <w:ind w:firstLine="348"/>
+        <w:jc w:val="both"/>
+        <w:rPr>
+          <w:sz w:val="24"/>
+          <w:lang w:val="pt-PT"/>
         </w:rPr>
       </w:pPr>
     </w:p>
@@ -3517,6 +3584,7 @@
     </w:p>
     <w:p>
       <w:pPr>
+        <w:jc w:val="both"/>
         <w:rPr>
           <w:sz w:val="28"/>
         </w:rPr>
@@ -3550,351 +3618,1931 @@
     <w:p>
       <w:pPr>
         <w:jc w:val="both"/>
-        <w:rPr>
-          <w:sz w:val="24"/>
-        </w:rPr>
-      </w:pPr>
-    </w:p>
-    <w:p>
-      <w:pPr>
-        <w:jc w:val="both"/>
-        <w:rPr>
-          <w:sz w:val="24"/>
-        </w:rPr>
-      </w:pPr>
-    </w:p>
-    <w:p>
-      <w:pPr>
-        <w:jc w:val="both"/>
-        <w:rPr>
-          <w:sz w:val="24"/>
-        </w:rPr>
-      </w:pPr>
-    </w:p>
-    <w:p>
-      <w:pPr>
-        <w:jc w:val="both"/>
-        <w:rPr>
-          <w:sz w:val="24"/>
-        </w:rPr>
-      </w:pPr>
-    </w:p>
-    <w:p>
-      <w:pPr>
-        <w:jc w:val="both"/>
-        <w:rPr>
-          <w:sz w:val="24"/>
-        </w:rPr>
-      </w:pPr>
-    </w:p>
-    <w:p>
-      <w:pPr>
-        <w:jc w:val="both"/>
-        <w:rPr>
-          <w:sz w:val="24"/>
-        </w:rPr>
-      </w:pPr>
-    </w:p>
-    <w:p>
-      <w:pPr>
-        <w:jc w:val="both"/>
-        <w:rPr>
-          <w:sz w:val="24"/>
-        </w:rPr>
-      </w:pPr>
-    </w:p>
-    <w:p>
-      <w:pPr>
-        <w:jc w:val="both"/>
-        <w:rPr>
-          <w:sz w:val="24"/>
-        </w:rPr>
-      </w:pPr>
-    </w:p>
-    <w:p>
-      <w:pPr>
-        <w:jc w:val="both"/>
-        <w:rPr>
-          <w:sz w:val="24"/>
-        </w:rPr>
-      </w:pPr>
-    </w:p>
-    <w:p>
-      <w:pPr>
-        <w:jc w:val="both"/>
-        <w:rPr>
-          <w:sz w:val="24"/>
-        </w:rPr>
-      </w:pPr>
-    </w:p>
-    <w:p>
-      <w:pPr>
-        <w:jc w:val="both"/>
-        <w:rPr>
-          <w:sz w:val="24"/>
-        </w:rPr>
-      </w:pPr>
-    </w:p>
-    <w:p>
-      <w:pPr>
-        <w:jc w:val="both"/>
-        <w:rPr>
-          <w:sz w:val="24"/>
-        </w:rPr>
-      </w:pPr>
-    </w:p>
-    <w:p>
-      <w:pPr>
-        <w:jc w:val="both"/>
-        <w:rPr>
-          <w:sz w:val="24"/>
-        </w:rPr>
-      </w:pPr>
-    </w:p>
-    <w:p>
-      <w:pPr>
-        <w:jc w:val="both"/>
-        <w:rPr>
-          <w:sz w:val="24"/>
-        </w:rPr>
-      </w:pPr>
-    </w:p>
-    <w:p>
-      <w:pPr>
-        <w:jc w:val="both"/>
-        <w:rPr>
-          <w:sz w:val="24"/>
-        </w:rPr>
-      </w:pPr>
-    </w:p>
-    <w:p>
-      <w:pPr>
-        <w:jc w:val="both"/>
-        <w:rPr>
-          <w:sz w:val="24"/>
-        </w:rPr>
-      </w:pPr>
-    </w:p>
-    <w:p>
-      <w:pPr>
-        <w:jc w:val="both"/>
-        <w:rPr>
-          <w:sz w:val="24"/>
-        </w:rPr>
-      </w:pPr>
-    </w:p>
-    <w:p>
-      <w:pPr>
-        <w:jc w:val="both"/>
-        <w:rPr>
-          <w:sz w:val="24"/>
-        </w:rPr>
-      </w:pPr>
-    </w:p>
-    <w:p>
-      <w:pPr>
-        <w:jc w:val="both"/>
-        <w:rPr>
-          <w:sz w:val="24"/>
-        </w:rPr>
-      </w:pPr>
-    </w:p>
-    <w:p>
-      <w:pPr>
-        <w:jc w:val="both"/>
-        <w:rPr>
-          <w:sz w:val="24"/>
-        </w:rPr>
-      </w:pPr>
-    </w:p>
-    <w:p>
-      <w:pPr>
-        <w:jc w:val="both"/>
-        <w:rPr>
-          <w:sz w:val="24"/>
-        </w:rPr>
-      </w:pPr>
-    </w:p>
-    <w:p>
-      <w:pPr>
-        <w:jc w:val="both"/>
-        <w:rPr>
-          <w:sz w:val="24"/>
-        </w:rPr>
-      </w:pPr>
-    </w:p>
-    <w:p>
-      <w:pPr>
-        <w:jc w:val="both"/>
-        <w:rPr>
-          <w:sz w:val="24"/>
-        </w:rPr>
-      </w:pPr>
-    </w:p>
-    <w:p>
-      <w:pPr>
-        <w:jc w:val="both"/>
-        <w:rPr>
-          <w:sz w:val="24"/>
-        </w:rPr>
-      </w:pPr>
-    </w:p>
-    <w:p>
-      <w:pPr>
-        <w:jc w:val="both"/>
-        <w:rPr>
-          <w:sz w:val="24"/>
-        </w:rPr>
-      </w:pPr>
-    </w:p>
-    <w:p>
-      <w:pPr>
-        <w:jc w:val="both"/>
-        <w:rPr>
-          <w:sz w:val="24"/>
-        </w:rPr>
-      </w:pPr>
-    </w:p>
-    <w:p>
-      <w:pPr>
-        <w:jc w:val="both"/>
-        <w:rPr>
-          <w:sz w:val="24"/>
-        </w:rPr>
-      </w:pPr>
-    </w:p>
-    <w:p>
-      <w:pPr>
-        <w:jc w:val="both"/>
-        <w:rPr>
-          <w:sz w:val="24"/>
-        </w:rPr>
-      </w:pPr>
-    </w:p>
-    <w:p>
-      <w:pPr>
-        <w:jc w:val="both"/>
-        <w:rPr>
-          <w:sz w:val="24"/>
-        </w:rPr>
-      </w:pPr>
-    </w:p>
-    <w:p>
-      <w:pPr>
-        <w:jc w:val="both"/>
-        <w:rPr>
-          <w:sz w:val="24"/>
-        </w:rPr>
-      </w:pPr>
-    </w:p>
-    <w:p>
-      <w:pPr>
-        <w:jc w:val="both"/>
-        <w:rPr>
-          <w:sz w:val="24"/>
-        </w:rPr>
-      </w:pPr>
-    </w:p>
-    <w:p>
-      <w:pPr>
-        <w:jc w:val="both"/>
-        <w:rPr>
-          <w:sz w:val="24"/>
-        </w:rPr>
-      </w:pPr>
-    </w:p>
-    <w:p>
-      <w:pPr>
-        <w:jc w:val="both"/>
-        <w:rPr>
-          <w:sz w:val="24"/>
-        </w:rPr>
-      </w:pPr>
-    </w:p>
-    <w:p>
-      <w:pPr>
-        <w:jc w:val="both"/>
-        <w:rPr>
-          <w:sz w:val="24"/>
-        </w:rPr>
-      </w:pPr>
-    </w:p>
-    <w:p>
-      <w:pPr>
-        <w:jc w:val="both"/>
-        <w:rPr>
-          <w:sz w:val="24"/>
-        </w:rPr>
-      </w:pPr>
-    </w:p>
-    <w:p>
-      <w:pPr>
-        <w:jc w:val="both"/>
-        <w:rPr>
-          <w:sz w:val="24"/>
-        </w:rPr>
-      </w:pPr>
-    </w:p>
-    <w:p>
-      <w:pPr>
-        <w:jc w:val="both"/>
-        <w:rPr>
-          <w:sz w:val="24"/>
-        </w:rPr>
-      </w:pPr>
-    </w:p>
-    <w:p>
-      <w:pPr>
-        <w:jc w:val="both"/>
-        <w:rPr>
-          <w:sz w:val="24"/>
-        </w:rPr>
-      </w:pPr>
-    </w:p>
-    <w:p>
-      <w:pPr>
-        <w:jc w:val="both"/>
-        <w:rPr>
-          <w:sz w:val="24"/>
-        </w:rPr>
-      </w:pPr>
-    </w:p>
-    <w:p>
-      <w:pPr>
-        <w:jc w:val="both"/>
-        <w:rPr>
-          <w:sz w:val="24"/>
-        </w:rPr>
-      </w:pPr>
-    </w:p>
-    <w:p>
-      <w:pPr>
-        <w:jc w:val="both"/>
-        <w:rPr>
-          <w:sz w:val="24"/>
-        </w:rPr>
-      </w:pPr>
-    </w:p>
-    <w:p>
-      <w:pPr>
-        <w:jc w:val="both"/>
-        <w:rPr>
-          <w:sz w:val="24"/>
-        </w:rPr>
-      </w:pPr>
-    </w:p>
-    <w:p>
-      <w:pPr>
-        <w:jc w:val="both"/>
-        <w:rPr>
-          <w:sz w:val="24"/>
-        </w:rPr>
-      </w:pPr>
-      <w:r>
-        <w:rPr>
-          <w:sz w:val="24"/>
-        </w:rPr>
+      </w:pPr>
+      <w:r>
+        <w:t xml:space="preserve">FALAR DA INTERFACE DA GAMES LIBRARY </w:t>
+      </w:r>
+      <w:proofErr w:type="gramStart"/>
+      <w:r>
+        <w:t>AQUI ?!?!?</w:t>
+      </w:r>
+      <w:proofErr w:type="gramEnd"/>
+    </w:p>
+    <w:p>
+      <w:pPr>
+        <w:jc w:val="both"/>
+        <w:rPr>
+          <w:sz w:val="24"/>
+        </w:rPr>
+      </w:pPr>
+    </w:p>
+    <w:p>
+      <w:pPr>
+        <w:jc w:val="both"/>
+        <w:rPr>
+          <w:sz w:val="24"/>
+        </w:rPr>
+      </w:pPr>
+    </w:p>
+    <w:p>
+      <w:pPr>
+        <w:jc w:val="both"/>
+        <w:rPr>
+          <w:sz w:val="24"/>
+        </w:rPr>
+      </w:pPr>
+    </w:p>
+    <w:p>
+      <w:pPr>
+        <w:jc w:val="both"/>
+        <w:rPr>
+          <w:sz w:val="24"/>
+        </w:rPr>
+      </w:pPr>
+    </w:p>
+    <w:p>
+      <w:pPr>
+        <w:jc w:val="both"/>
+        <w:rPr>
+          <w:sz w:val="24"/>
+        </w:rPr>
+      </w:pPr>
+    </w:p>
+    <w:p>
+      <w:pPr>
+        <w:jc w:val="both"/>
+        <w:rPr>
+          <w:sz w:val="24"/>
+        </w:rPr>
+      </w:pPr>
+    </w:p>
+    <w:p>
+      <w:pPr>
+        <w:jc w:val="both"/>
+        <w:rPr>
+          <w:sz w:val="24"/>
+        </w:rPr>
+      </w:pPr>
+    </w:p>
+    <w:p>
+      <w:pPr>
+        <w:jc w:val="both"/>
+        <w:rPr>
+          <w:sz w:val="24"/>
+        </w:rPr>
+      </w:pPr>
+    </w:p>
+    <w:p>
+      <w:pPr>
+        <w:jc w:val="both"/>
+        <w:rPr>
+          <w:sz w:val="24"/>
+        </w:rPr>
+      </w:pPr>
+    </w:p>
+    <w:p>
+      <w:pPr>
+        <w:jc w:val="both"/>
+        <w:rPr>
+          <w:sz w:val="24"/>
+        </w:rPr>
+      </w:pPr>
+    </w:p>
+    <w:p>
+      <w:pPr>
+        <w:jc w:val="both"/>
+        <w:rPr>
+          <w:sz w:val="24"/>
+        </w:rPr>
+      </w:pPr>
+    </w:p>
+    <w:p>
+      <w:pPr>
+        <w:jc w:val="both"/>
+        <w:rPr>
+          <w:sz w:val="24"/>
+        </w:rPr>
+      </w:pPr>
+    </w:p>
+    <w:p>
+      <w:pPr>
+        <w:pStyle w:val="Heading1"/>
+      </w:pPr>
+      <w:bookmarkStart w:id="5" w:name="_Toc530734437"/>
+      <w:r>
         <w:lastRenderedPageBreak/>
+        <w:t>Classes Implementadas</w:t>
+      </w:r>
+      <w:bookmarkEnd w:id="5"/>
+    </w:p>
+    <w:p/>
+    <w:p>
+      <w:pPr>
+        <w:spacing w:after="80"/>
+        <w:rPr>
+          <w:b/>
+          <w:sz w:val="28"/>
+        </w:rPr>
+      </w:pPr>
+      <w:proofErr w:type="spellStart"/>
+      <w:r>
+        <w:rPr>
+          <w:b/>
+          <w:sz w:val="28"/>
+        </w:rPr>
+        <w:t>GameLibrary</w:t>
+      </w:r>
+      <w:proofErr w:type="spellEnd"/>
+    </w:p>
+    <w:p>
+      <w:pPr>
+        <w:ind w:firstLine="360"/>
+        <w:jc w:val="both"/>
+        <w:rPr>
+          <w:rStyle w:val="3oh-"/>
+          <w:sz w:val="24"/>
+        </w:rPr>
+      </w:pPr>
+      <w:r>
+        <w:rPr>
+          <w:sz w:val="24"/>
+        </w:rPr>
+        <w:t xml:space="preserve">A classe </w:t>
+      </w:r>
+      <w:proofErr w:type="spellStart"/>
+      <w:r>
+        <w:rPr>
+          <w:sz w:val="24"/>
+        </w:rPr>
+        <w:t>GameLibrary</w:t>
+      </w:r>
+      <w:proofErr w:type="spellEnd"/>
+      <w:r>
+        <w:rPr>
+          <w:sz w:val="24"/>
+        </w:rPr>
+        <w:t xml:space="preserve"> </w:t>
+      </w:r>
+      <w:r>
+        <w:rPr>
+          <w:sz w:val="24"/>
+        </w:rPr>
+        <w:t>representa a Biblioteca de Jogos em si, responsável por guardar todos os títulos</w:t>
+      </w:r>
+      <w:r>
+        <w:rPr>
+          <w:sz w:val="24"/>
+        </w:rPr>
+        <w:t xml:space="preserve"> e utilizadores. Armazena também informação sobre o rendimento total de cada título e sobre o conjunto de títulos que cada utilizador possui. </w:t>
+      </w:r>
+      <w:r>
+        <w:rPr>
+          <w:rStyle w:val="3oh-"/>
+          <w:sz w:val="24"/>
+        </w:rPr>
+        <w:t>Além de gerir as interações entre entidades, permite ainda a criação de várias listagens e rankings relevantes sobre os seus jogos e utilizadores.</w:t>
+      </w:r>
+    </w:p>
+    <w:p>
+      <w:pPr>
+        <w:spacing w:after="80"/>
+        <w:jc w:val="both"/>
+        <w:rPr>
+          <w:rStyle w:val="3oh-"/>
+          <w:b/>
+          <w:sz w:val="28"/>
+        </w:rPr>
+      </w:pPr>
+      <w:r>
+        <w:rPr>
+          <w:rStyle w:val="3oh-"/>
+          <w:b/>
+          <w:sz w:val="28"/>
+        </w:rPr>
+        <w:t>Date</w:t>
+      </w:r>
+    </w:p>
+    <w:p>
+      <w:pPr>
+        <w:ind w:firstLine="360"/>
+        <w:jc w:val="both"/>
+        <w:rPr>
+          <w:sz w:val="24"/>
+        </w:rPr>
+      </w:pPr>
+      <w:r>
+        <w:rPr>
+          <w:rStyle w:val="3oh-"/>
+          <w:sz w:val="24"/>
+        </w:rPr>
+        <w:t xml:space="preserve">A </w:t>
+      </w:r>
+      <w:proofErr w:type="gramStart"/>
+      <w:r>
+        <w:rPr>
+          <w:rStyle w:val="3oh-"/>
+          <w:sz w:val="24"/>
+        </w:rPr>
+        <w:t>classe Date</w:t>
+      </w:r>
+      <w:proofErr w:type="gramEnd"/>
+      <w:r>
+        <w:rPr>
+          <w:rStyle w:val="3oh-"/>
+          <w:sz w:val="24"/>
+        </w:rPr>
+        <w:t xml:space="preserve"> representa uma data no formato </w:t>
+      </w:r>
+      <w:r>
+        <w:rPr>
+          <w:rStyle w:val="3oh-"/>
+          <w:sz w:val="24"/>
+        </w:rPr>
+        <w:t>DD/MM/AAAA</w:t>
+      </w:r>
+      <w:r>
+        <w:rPr>
+          <w:rStyle w:val="3oh-"/>
+          <w:sz w:val="24"/>
+        </w:rPr>
+        <w:t>. É utilizada ao longo de todo o programa para registar diversos acontecimentos.</w:t>
+      </w:r>
+    </w:p>
+    <w:p>
+      <w:pPr>
+        <w:spacing w:after="80"/>
+        <w:jc w:val="both"/>
+        <w:rPr>
+          <w:b/>
+          <w:sz w:val="28"/>
+        </w:rPr>
+      </w:pPr>
+      <w:proofErr w:type="spellStart"/>
+      <w:r>
+        <w:rPr>
+          <w:b/>
+          <w:sz w:val="28"/>
+        </w:rPr>
+        <w:t>User</w:t>
+      </w:r>
+      <w:proofErr w:type="spellEnd"/>
+    </w:p>
+    <w:p>
+      <w:pPr>
+        <w:ind w:firstLine="357"/>
+        <w:jc w:val="both"/>
+        <w:rPr>
+          <w:sz w:val="24"/>
+        </w:rPr>
+      </w:pPr>
+      <w:r>
+        <w:rPr>
+          <w:sz w:val="24"/>
+        </w:rPr>
+        <w:t xml:space="preserve">A classe </w:t>
+      </w:r>
+      <w:proofErr w:type="spellStart"/>
+      <w:r>
+        <w:rPr>
+          <w:sz w:val="24"/>
+        </w:rPr>
+        <w:t>User</w:t>
+      </w:r>
+      <w:proofErr w:type="spellEnd"/>
+      <w:r>
+        <w:rPr>
+          <w:sz w:val="24"/>
+        </w:rPr>
+        <w:t xml:space="preserve"> </w:t>
+      </w:r>
+      <w:r>
+        <w:rPr>
+          <w:sz w:val="24"/>
+        </w:rPr>
+        <w:t>representa</w:t>
+      </w:r>
+      <w:r>
+        <w:rPr>
+          <w:sz w:val="24"/>
+        </w:rPr>
+        <w:t xml:space="preserve"> um utilizador na nossa Biblioteca de Jogos, capaz de adquirir, atualizar e jogar títulos. </w:t>
+      </w:r>
+      <w:r>
+        <w:rPr>
+          <w:sz w:val="24"/>
+        </w:rPr>
+        <w:t>Possui, portanto,</w:t>
+      </w:r>
+      <w:r>
+        <w:rPr>
+          <w:sz w:val="24"/>
+        </w:rPr>
+        <w:t xml:space="preserve"> a sua própria coleção de jogos. </w:t>
+      </w:r>
+      <w:r>
+        <w:rPr>
+          <w:sz w:val="24"/>
+        </w:rPr>
+        <w:t xml:space="preserve">Cada utilizador possui um ID e email únicos. </w:t>
+      </w:r>
+      <w:r>
+        <w:rPr>
+          <w:sz w:val="24"/>
+        </w:rPr>
+        <w:t>Tem também uma lista de utilizadores amigos e um registo de todas as transações que efetua.</w:t>
+      </w:r>
+    </w:p>
+    <w:p>
+      <w:pPr>
+        <w:spacing w:after="80"/>
+        <w:jc w:val="both"/>
+        <w:rPr>
+          <w:b/>
+          <w:sz w:val="24"/>
+        </w:rPr>
+      </w:pPr>
+      <w:proofErr w:type="spellStart"/>
+      <w:r>
+        <w:rPr>
+          <w:b/>
+          <w:sz w:val="28"/>
+        </w:rPr>
+        <w:t>Address</w:t>
+      </w:r>
+      <w:proofErr w:type="spellEnd"/>
+    </w:p>
+    <w:p>
+      <w:pPr>
+        <w:ind w:firstLine="357"/>
+        <w:jc w:val="both"/>
+        <w:rPr>
+          <w:sz w:val="24"/>
+        </w:rPr>
+      </w:pPr>
+      <w:r>
+        <w:rPr>
+          <w:sz w:val="24"/>
+        </w:rPr>
+        <w:t xml:space="preserve">A classe </w:t>
+      </w:r>
+      <w:proofErr w:type="spellStart"/>
+      <w:r>
+        <w:rPr>
+          <w:sz w:val="24"/>
+        </w:rPr>
+        <w:t>Address</w:t>
+      </w:r>
+      <w:proofErr w:type="spellEnd"/>
+      <w:r>
+        <w:rPr>
+          <w:sz w:val="24"/>
+        </w:rPr>
+        <w:t xml:space="preserve"> </w:t>
+      </w:r>
+      <w:r>
+        <w:rPr>
+          <w:sz w:val="24"/>
+        </w:rPr>
+        <w:t>representa</w:t>
+      </w:r>
+      <w:r>
+        <w:rPr>
+          <w:sz w:val="24"/>
+        </w:rPr>
+        <w:t xml:space="preserve"> uma morada, utilizada para o registo de um novo utilizador. É caraterizada por um número de casa, uma rua, uma cidade e um país.</w:t>
+      </w:r>
+    </w:p>
+    <w:p>
+      <w:pPr>
+        <w:spacing w:after="80"/>
+        <w:jc w:val="both"/>
+        <w:rPr>
+          <w:b/>
+          <w:sz w:val="24"/>
+        </w:rPr>
+      </w:pPr>
+      <w:proofErr w:type="spellStart"/>
+      <w:r>
+        <w:rPr>
+          <w:b/>
+          <w:sz w:val="28"/>
+        </w:rPr>
+        <w:t>CreditCard</w:t>
+      </w:r>
+      <w:proofErr w:type="spellEnd"/>
+    </w:p>
+    <w:p>
+      <w:pPr>
+        <w:ind w:firstLine="357"/>
+        <w:jc w:val="both"/>
+        <w:rPr>
+          <w:sz w:val="24"/>
+        </w:rPr>
+      </w:pPr>
+      <w:r>
+        <w:rPr>
+          <w:sz w:val="24"/>
+        </w:rPr>
+        <w:t xml:space="preserve">A classe </w:t>
+      </w:r>
+      <w:proofErr w:type="spellStart"/>
+      <w:r>
+        <w:rPr>
+          <w:sz w:val="24"/>
+        </w:rPr>
+        <w:t>CreditCard</w:t>
+      </w:r>
+      <w:proofErr w:type="spellEnd"/>
+      <w:r>
+        <w:rPr>
+          <w:sz w:val="24"/>
+        </w:rPr>
+        <w:t xml:space="preserve"> representa u</w:t>
+      </w:r>
+      <w:r>
+        <w:rPr>
+          <w:sz w:val="24"/>
+        </w:rPr>
+        <w:t>m cartão de crédito, utilizada pelos utilizadores para efetuarem transações na Biblioteca de Jogos.</w:t>
+      </w:r>
+    </w:p>
+    <w:p>
+      <w:pPr>
+        <w:spacing w:after="80"/>
+        <w:jc w:val="both"/>
+        <w:rPr>
+          <w:b/>
+          <w:sz w:val="24"/>
+          <w:lang w:val="en-US"/>
+        </w:rPr>
+      </w:pPr>
+      <w:r>
+        <w:rPr>
+          <w:b/>
+          <w:sz w:val="28"/>
+          <w:lang w:val="en-US"/>
+        </w:rPr>
+        <w:t>Transaction</w:t>
+      </w:r>
+    </w:p>
+    <w:p>
+      <w:pPr>
+        <w:ind w:firstLine="357"/>
+        <w:jc w:val="both"/>
+        <w:rPr>
+          <w:sz w:val="24"/>
+        </w:rPr>
+      </w:pPr>
+      <w:r>
+        <w:rPr>
+          <w:sz w:val="24"/>
+        </w:rPr>
+        <w:t xml:space="preserve">A classe </w:t>
+      </w:r>
+      <w:proofErr w:type="spellStart"/>
+      <w:r>
+        <w:rPr>
+          <w:sz w:val="24"/>
+        </w:rPr>
+        <w:t>Transaction</w:t>
+      </w:r>
+      <w:proofErr w:type="spellEnd"/>
+      <w:r>
+        <w:rPr>
+          <w:sz w:val="24"/>
+        </w:rPr>
+        <w:t xml:space="preserve"> </w:t>
+      </w:r>
+      <w:proofErr w:type="gramStart"/>
+      <w:r>
+        <w:rPr>
+          <w:sz w:val="24"/>
+        </w:rPr>
+        <w:t>representa  um</w:t>
+      </w:r>
+      <w:r>
+        <w:rPr>
+          <w:sz w:val="24"/>
+        </w:rPr>
+        <w:t>a</w:t>
+      </w:r>
+      <w:proofErr w:type="gramEnd"/>
+      <w:r>
+        <w:rPr>
+          <w:sz w:val="24"/>
+        </w:rPr>
+        <w:t xml:space="preserve"> transação na Biblioteca de Jogos, podendo ser uma compra de um título, uma atualização ou o pagamento de uma subscrição.</w:t>
+      </w:r>
+    </w:p>
+    <w:p>
+      <w:pPr>
+        <w:spacing w:after="80"/>
+        <w:jc w:val="both"/>
+        <w:rPr>
+          <w:b/>
+          <w:sz w:val="24"/>
+        </w:rPr>
+      </w:pPr>
+      <w:proofErr w:type="spellStart"/>
+      <w:r>
+        <w:rPr>
+          <w:b/>
+          <w:sz w:val="28"/>
+        </w:rPr>
+        <w:t>Title</w:t>
+      </w:r>
+      <w:proofErr w:type="spellEnd"/>
+    </w:p>
+    <w:p>
+      <w:pPr>
+        <w:ind w:firstLine="357"/>
+        <w:jc w:val="both"/>
+        <w:rPr>
+          <w:sz w:val="24"/>
+        </w:rPr>
+      </w:pPr>
+      <w:r>
+        <w:rPr>
+          <w:sz w:val="24"/>
+        </w:rPr>
+        <w:t xml:space="preserve">A classe </w:t>
+      </w:r>
+      <w:proofErr w:type="spellStart"/>
+      <w:r>
+        <w:rPr>
+          <w:sz w:val="24"/>
+        </w:rPr>
+        <w:t>Title</w:t>
+      </w:r>
+      <w:proofErr w:type="spellEnd"/>
+      <w:r>
+        <w:rPr>
+          <w:sz w:val="24"/>
+        </w:rPr>
+        <w:t xml:space="preserve"> representa </w:t>
+      </w:r>
+      <w:r>
+        <w:rPr>
+          <w:sz w:val="24"/>
+        </w:rPr>
+        <w:t xml:space="preserve">um título </w:t>
+      </w:r>
+      <w:r>
+        <w:rPr>
+          <w:sz w:val="24"/>
+        </w:rPr>
+        <w:t>da</w:t>
+      </w:r>
+      <w:r>
+        <w:rPr>
+          <w:sz w:val="24"/>
+        </w:rPr>
+        <w:t xml:space="preserve"> Biblioteca de Jogos, podendo ser de dois tipos, “</w:t>
+      </w:r>
+      <w:proofErr w:type="spellStart"/>
+      <w:r>
+        <w:rPr>
+          <w:sz w:val="24"/>
+        </w:rPr>
+        <w:t>Home</w:t>
+      </w:r>
+      <w:proofErr w:type="spellEnd"/>
+      <w:r>
+        <w:rPr>
+          <w:sz w:val="24"/>
+        </w:rPr>
+        <w:t xml:space="preserve">” e “Online”. </w:t>
+      </w:r>
+      <w:r>
+        <w:rPr>
+          <w:sz w:val="24"/>
+        </w:rPr>
+        <w:t>Todos os títulos possuem um ID único e n</w:t>
+      </w:r>
+      <w:r>
+        <w:rPr>
+          <w:sz w:val="24"/>
+        </w:rPr>
+        <w:t>ão são permitidos títulos “sem tipo”.</w:t>
+      </w:r>
+      <w:r>
+        <w:rPr>
+          <w:sz w:val="24"/>
+        </w:rPr>
+        <w:t xml:space="preserve"> A plataforma e género associados devem pertencer às plataformas e géneros aceites pela </w:t>
+      </w:r>
+      <w:proofErr w:type="spellStart"/>
+      <w:r>
+        <w:rPr>
+          <w:sz w:val="24"/>
+        </w:rPr>
+        <w:t>GameLibrary</w:t>
+      </w:r>
+      <w:proofErr w:type="spellEnd"/>
+      <w:r>
+        <w:rPr>
+          <w:sz w:val="24"/>
+        </w:rPr>
+        <w:t>. Possui ainda um registo de promoções.</w:t>
+      </w:r>
+    </w:p>
+    <w:p>
+      <w:pPr>
+        <w:spacing w:after="80"/>
+        <w:jc w:val="both"/>
+        <w:rPr>
+          <w:b/>
+          <w:sz w:val="24"/>
+          <w:lang w:val="en-US"/>
+        </w:rPr>
+      </w:pPr>
+      <w:r>
+        <w:rPr>
+          <w:b/>
+          <w:sz w:val="28"/>
+          <w:lang w:val="en-US"/>
+        </w:rPr>
+        <w:t>Sale</w:t>
+      </w:r>
+    </w:p>
+    <w:p>
+      <w:pPr>
+        <w:ind w:firstLine="357"/>
+        <w:jc w:val="both"/>
+        <w:rPr>
+          <w:sz w:val="24"/>
+        </w:rPr>
+      </w:pPr>
+      <w:r>
+        <w:rPr>
+          <w:sz w:val="24"/>
+        </w:rPr>
+        <w:t xml:space="preserve">A </w:t>
+      </w:r>
+      <w:proofErr w:type="gramStart"/>
+      <w:r>
+        <w:rPr>
+          <w:sz w:val="24"/>
+        </w:rPr>
+        <w:t>classe Sale</w:t>
+      </w:r>
+      <w:proofErr w:type="gramEnd"/>
+      <w:r>
+        <w:rPr>
+          <w:sz w:val="24"/>
+        </w:rPr>
+        <w:t xml:space="preserve"> representa u</w:t>
+      </w:r>
+      <w:r>
+        <w:rPr>
+          <w:sz w:val="24"/>
+        </w:rPr>
+        <w:t xml:space="preserve">ma promoção associada a um título, caraterizada por um intervalo de </w:t>
+      </w:r>
+      <w:r>
+        <w:rPr>
+          <w:sz w:val="24"/>
+        </w:rPr>
+        <w:t>Datas de aplicação e de um valor de desconto percentual.</w:t>
+      </w:r>
+    </w:p>
+    <w:p>
+      <w:pPr>
+        <w:spacing w:after="80"/>
+        <w:jc w:val="both"/>
+        <w:rPr>
+          <w:b/>
+          <w:sz w:val="24"/>
+        </w:rPr>
+      </w:pPr>
+      <w:proofErr w:type="spellStart"/>
+      <w:r>
+        <w:rPr>
+          <w:b/>
+          <w:sz w:val="28"/>
+        </w:rPr>
+        <w:t>HomeTitle</w:t>
+      </w:r>
+      <w:proofErr w:type="spellEnd"/>
+    </w:p>
+    <w:p>
+      <w:pPr>
+        <w:ind w:firstLine="357"/>
+        <w:jc w:val="both"/>
+        <w:rPr>
+          <w:sz w:val="24"/>
+        </w:rPr>
+      </w:pPr>
+      <w:r>
+        <w:rPr>
+          <w:sz w:val="24"/>
+        </w:rPr>
+        <w:t xml:space="preserve">A classe </w:t>
+      </w:r>
+      <w:proofErr w:type="spellStart"/>
+      <w:r>
+        <w:rPr>
+          <w:sz w:val="24"/>
+        </w:rPr>
+        <w:t>HomeTitle</w:t>
+      </w:r>
+      <w:proofErr w:type="spellEnd"/>
+      <w:r>
+        <w:rPr>
+          <w:sz w:val="24"/>
+        </w:rPr>
+        <w:t xml:space="preserve"> representa um</w:t>
+      </w:r>
+      <w:r>
+        <w:rPr>
+          <w:sz w:val="24"/>
+        </w:rPr>
+        <w:t xml:space="preserve"> título do tipo “</w:t>
+      </w:r>
+      <w:proofErr w:type="spellStart"/>
+      <w:r>
+        <w:rPr>
+          <w:sz w:val="24"/>
+        </w:rPr>
+        <w:t>Home</w:t>
+      </w:r>
+      <w:proofErr w:type="spellEnd"/>
+      <w:r>
+        <w:rPr>
+          <w:sz w:val="24"/>
+        </w:rPr>
+        <w:t>”</w:t>
+      </w:r>
+      <w:r>
+        <w:rPr>
+          <w:sz w:val="24"/>
+        </w:rPr>
+        <w:t>, caraterizado por possuir atualizações</w:t>
+      </w:r>
+      <w:r>
+        <w:rPr>
+          <w:sz w:val="24"/>
+        </w:rPr>
+        <w:t xml:space="preserve"> e registar quais as versões de cada utilizador.</w:t>
+      </w:r>
+    </w:p>
+    <w:p>
+      <w:pPr>
+        <w:spacing w:after="80"/>
+        <w:jc w:val="both"/>
+        <w:rPr>
+          <w:b/>
+          <w:sz w:val="28"/>
+        </w:rPr>
+      </w:pPr>
+    </w:p>
+    <w:p>
+      <w:pPr>
+        <w:spacing w:after="80"/>
+        <w:jc w:val="both"/>
+        <w:rPr>
+          <w:b/>
+          <w:sz w:val="24"/>
+        </w:rPr>
+      </w:pPr>
+      <w:proofErr w:type="spellStart"/>
+      <w:r>
+        <w:rPr>
+          <w:b/>
+          <w:sz w:val="28"/>
+        </w:rPr>
+        <w:lastRenderedPageBreak/>
+        <w:t>Update</w:t>
+      </w:r>
+      <w:proofErr w:type="spellEnd"/>
+    </w:p>
+    <w:p>
+      <w:pPr>
+        <w:ind w:firstLine="357"/>
+        <w:jc w:val="both"/>
+        <w:rPr>
+          <w:sz w:val="24"/>
+        </w:rPr>
+      </w:pPr>
+      <w:r>
+        <w:rPr>
+          <w:sz w:val="24"/>
+        </w:rPr>
+        <w:t xml:space="preserve">A classe </w:t>
+      </w:r>
+      <w:proofErr w:type="spellStart"/>
+      <w:r>
+        <w:rPr>
+          <w:sz w:val="24"/>
+        </w:rPr>
+        <w:t>Update</w:t>
+      </w:r>
+      <w:proofErr w:type="spellEnd"/>
+      <w:r>
+        <w:rPr>
+          <w:sz w:val="24"/>
+        </w:rPr>
+        <w:t xml:space="preserve"> representa u</w:t>
+      </w:r>
+      <w:r>
+        <w:rPr>
+          <w:sz w:val="24"/>
+        </w:rPr>
+        <w:t xml:space="preserve">ma atualização de um título </w:t>
+      </w:r>
+      <w:proofErr w:type="spellStart"/>
+      <w:r>
+        <w:rPr>
+          <w:sz w:val="24"/>
+        </w:rPr>
+        <w:t>Home</w:t>
+      </w:r>
+      <w:proofErr w:type="spellEnd"/>
+      <w:r>
+        <w:rPr>
+          <w:sz w:val="24"/>
+        </w:rPr>
+        <w:t>, caraterizada por uma data, uma descrição, uma versão e um preço.</w:t>
+      </w:r>
+    </w:p>
+    <w:p>
+      <w:pPr>
+        <w:spacing w:after="80"/>
+        <w:jc w:val="both"/>
+        <w:rPr>
+          <w:b/>
+          <w:sz w:val="24"/>
+        </w:rPr>
+      </w:pPr>
+      <w:proofErr w:type="spellStart"/>
+      <w:r>
+        <w:rPr>
+          <w:b/>
+          <w:sz w:val="28"/>
+        </w:rPr>
+        <w:t>OnlineTitle</w:t>
+      </w:r>
+      <w:proofErr w:type="spellEnd"/>
+    </w:p>
+    <w:p>
+      <w:pPr>
+        <w:ind w:firstLine="357"/>
+        <w:jc w:val="both"/>
+        <w:rPr>
+          <w:sz w:val="24"/>
+        </w:rPr>
+      </w:pPr>
+      <w:r>
+        <w:rPr>
+          <w:sz w:val="24"/>
+        </w:rPr>
+        <w:t xml:space="preserve">A classe </w:t>
+      </w:r>
+      <w:proofErr w:type="spellStart"/>
+      <w:r>
+        <w:rPr>
+          <w:sz w:val="24"/>
+        </w:rPr>
+        <w:t>OnlineTitle</w:t>
+      </w:r>
+      <w:proofErr w:type="spellEnd"/>
+      <w:r>
+        <w:rPr>
+          <w:sz w:val="24"/>
+        </w:rPr>
+        <w:t xml:space="preserve"> representa um</w:t>
+      </w:r>
+      <w:r>
+        <w:rPr>
+          <w:sz w:val="24"/>
+        </w:rPr>
+        <w:t xml:space="preserve"> título do tipo “</w:t>
+      </w:r>
+      <w:r>
+        <w:rPr>
+          <w:sz w:val="24"/>
+        </w:rPr>
+        <w:t>Online</w:t>
+      </w:r>
+      <w:r>
+        <w:rPr>
+          <w:sz w:val="24"/>
+        </w:rPr>
+        <w:t xml:space="preserve">”, caraterizado por </w:t>
+      </w:r>
+      <w:r>
+        <w:rPr>
+          <w:sz w:val="24"/>
+        </w:rPr>
+        <w:t>guardar informação acerca das sessões de jogo de cada utilizador e por possuir uma subscrição.</w:t>
+      </w:r>
+    </w:p>
+    <w:p>
+      <w:pPr>
+        <w:spacing w:after="80"/>
+        <w:jc w:val="both"/>
+        <w:rPr>
+          <w:b/>
+          <w:sz w:val="24"/>
+        </w:rPr>
+      </w:pPr>
+      <w:proofErr w:type="spellStart"/>
+      <w:r>
+        <w:rPr>
+          <w:b/>
+          <w:sz w:val="28"/>
+        </w:rPr>
+        <w:t>Session</w:t>
+      </w:r>
+      <w:proofErr w:type="spellEnd"/>
+    </w:p>
+    <w:p>
+      <w:pPr>
+        <w:ind w:firstLine="357"/>
+        <w:jc w:val="both"/>
+        <w:rPr>
+          <w:sz w:val="24"/>
+        </w:rPr>
+      </w:pPr>
+      <w:r>
+        <w:rPr>
+          <w:sz w:val="24"/>
+        </w:rPr>
+        <w:t xml:space="preserve">A classe </w:t>
+      </w:r>
+      <w:proofErr w:type="spellStart"/>
+      <w:r>
+        <w:rPr>
+          <w:sz w:val="24"/>
+        </w:rPr>
+        <w:t>Session</w:t>
+      </w:r>
+      <w:proofErr w:type="spellEnd"/>
+      <w:r>
+        <w:rPr>
+          <w:sz w:val="24"/>
+        </w:rPr>
+        <w:t xml:space="preserve"> representa um</w:t>
+      </w:r>
+      <w:r>
+        <w:rPr>
+          <w:sz w:val="24"/>
+        </w:rPr>
+        <w:t>a sessão de jogo de um título “Online”, caraterizada por uma data e uma duração.</w:t>
+      </w:r>
+    </w:p>
+    <w:p>
+      <w:pPr>
+        <w:spacing w:after="80"/>
+        <w:jc w:val="both"/>
+        <w:rPr>
+          <w:b/>
+          <w:sz w:val="24"/>
+        </w:rPr>
+      </w:pPr>
+      <w:proofErr w:type="spellStart"/>
+      <w:r>
+        <w:rPr>
+          <w:b/>
+          <w:sz w:val="28"/>
+        </w:rPr>
+        <w:t>Subscription</w:t>
+      </w:r>
+      <w:proofErr w:type="spellEnd"/>
+    </w:p>
+    <w:p>
+      <w:pPr>
+        <w:ind w:firstLine="357"/>
+        <w:jc w:val="both"/>
+        <w:rPr>
+          <w:sz w:val="24"/>
+        </w:rPr>
+      </w:pPr>
+      <w:r>
+        <w:rPr>
+          <w:sz w:val="24"/>
+        </w:rPr>
+        <w:t xml:space="preserve">A classe </w:t>
+      </w:r>
+      <w:proofErr w:type="spellStart"/>
+      <w:r>
+        <w:rPr>
+          <w:sz w:val="24"/>
+        </w:rPr>
+        <w:t>Subscription</w:t>
+      </w:r>
+      <w:proofErr w:type="spellEnd"/>
+      <w:r>
+        <w:rPr>
+          <w:sz w:val="24"/>
+        </w:rPr>
+        <w:t xml:space="preserve"> representa uma </w:t>
+      </w:r>
+      <w:r>
+        <w:rPr>
+          <w:sz w:val="24"/>
+        </w:rPr>
+        <w:t>subscrição de um título “Online”</w:t>
+      </w:r>
+      <w:r>
+        <w:rPr>
+          <w:sz w:val="24"/>
+        </w:rPr>
+        <w:t>, indicativa do preço a pagar por sessão de jogo</w:t>
+      </w:r>
+      <w:r>
+        <w:rPr>
+          <w:sz w:val="24"/>
+        </w:rPr>
+        <w:t>. É uma classe interface que pode</w:t>
+      </w:r>
+      <w:r>
+        <w:rPr>
+          <w:sz w:val="24"/>
+        </w:rPr>
+        <w:t xml:space="preserve"> ser de dois tipos, fixa e dinâmica</w:t>
+      </w:r>
+      <w:r>
+        <w:rPr>
+          <w:sz w:val="24"/>
+        </w:rPr>
+        <w:t>.</w:t>
+      </w:r>
+    </w:p>
+    <w:p>
+      <w:pPr>
+        <w:spacing w:after="80"/>
+        <w:jc w:val="both"/>
+        <w:rPr>
+          <w:b/>
+          <w:sz w:val="24"/>
+        </w:rPr>
+      </w:pPr>
+      <w:proofErr w:type="spellStart"/>
+      <w:r>
+        <w:rPr>
+          <w:b/>
+          <w:sz w:val="28"/>
+        </w:rPr>
+        <w:t>DynamicSubscription</w:t>
+      </w:r>
+      <w:proofErr w:type="spellEnd"/>
+    </w:p>
+    <w:p>
+      <w:pPr>
+        <w:ind w:firstLine="357"/>
+        <w:jc w:val="both"/>
+        <w:rPr>
+          <w:sz w:val="24"/>
+        </w:rPr>
+      </w:pPr>
+      <w:r>
+        <w:rPr>
+          <w:sz w:val="24"/>
+        </w:rPr>
+        <w:t xml:space="preserve">A classe </w:t>
+      </w:r>
+      <w:proofErr w:type="spellStart"/>
+      <w:r>
+        <w:rPr>
+          <w:sz w:val="24"/>
+        </w:rPr>
+        <w:t>Dynamic</w:t>
+      </w:r>
+      <w:r>
+        <w:rPr>
+          <w:sz w:val="24"/>
+        </w:rPr>
+        <w:t>Subscription</w:t>
+      </w:r>
+      <w:proofErr w:type="spellEnd"/>
+      <w:r>
+        <w:rPr>
+          <w:sz w:val="24"/>
+        </w:rPr>
+        <w:t xml:space="preserve"> representa uma su</w:t>
+      </w:r>
+      <w:r>
+        <w:rPr>
+          <w:sz w:val="24"/>
+        </w:rPr>
+        <w:t>bscrição dinâmica, caraterizada por cob</w:t>
+      </w:r>
+      <w:r>
+        <w:rPr>
+          <w:sz w:val="24"/>
+        </w:rPr>
+        <w:t>rar um valor que depende das horas de jogo do utilizador.</w:t>
+      </w:r>
+    </w:p>
+    <w:p>
+      <w:pPr>
+        <w:spacing w:after="80"/>
+        <w:jc w:val="both"/>
+        <w:rPr>
+          <w:b/>
+          <w:sz w:val="24"/>
+        </w:rPr>
+      </w:pPr>
+      <w:proofErr w:type="spellStart"/>
+      <w:r>
+        <w:rPr>
+          <w:b/>
+          <w:sz w:val="28"/>
+        </w:rPr>
+        <w:t>FixedSubscription</w:t>
+      </w:r>
+      <w:proofErr w:type="spellEnd"/>
+    </w:p>
+    <w:p>
+      <w:pPr>
+        <w:ind w:firstLine="357"/>
+        <w:jc w:val="both"/>
+        <w:rPr>
+          <w:sz w:val="24"/>
+        </w:rPr>
+      </w:pPr>
+      <w:r>
+        <w:rPr>
+          <w:sz w:val="24"/>
+        </w:rPr>
+        <w:t xml:space="preserve">A classe </w:t>
+      </w:r>
+      <w:proofErr w:type="spellStart"/>
+      <w:r>
+        <w:rPr>
+          <w:sz w:val="24"/>
+        </w:rPr>
+        <w:t>Fixed</w:t>
+      </w:r>
+      <w:r>
+        <w:rPr>
+          <w:sz w:val="24"/>
+        </w:rPr>
+        <w:t>Subscription</w:t>
+      </w:r>
+      <w:proofErr w:type="spellEnd"/>
+      <w:r>
+        <w:rPr>
+          <w:sz w:val="24"/>
+        </w:rPr>
+        <w:t xml:space="preserve"> representa uma su</w:t>
+      </w:r>
+      <w:r>
+        <w:rPr>
+          <w:sz w:val="24"/>
+        </w:rPr>
+        <w:t xml:space="preserve">bscrição </w:t>
+      </w:r>
+      <w:r>
+        <w:rPr>
+          <w:sz w:val="24"/>
+        </w:rPr>
+        <w:t>fixa</w:t>
+      </w:r>
+      <w:r>
+        <w:rPr>
+          <w:sz w:val="24"/>
+        </w:rPr>
+        <w:t xml:space="preserve">, caraterizada por cobrar um valor </w:t>
+      </w:r>
+      <w:r>
+        <w:rPr>
+          <w:sz w:val="24"/>
+        </w:rPr>
+        <w:t>fixo por sessão de jogo.</w:t>
+      </w:r>
+    </w:p>
+    <w:p>
+      <w:pPr>
+        <w:spacing w:after="80"/>
+        <w:jc w:val="both"/>
+        <w:rPr>
+          <w:b/>
+          <w:sz w:val="24"/>
+        </w:rPr>
+      </w:pPr>
+      <w:r>
+        <w:rPr>
+          <w:b/>
+          <w:sz w:val="28"/>
+        </w:rPr>
+        <w:t>Exceções</w:t>
+      </w:r>
+    </w:p>
+    <w:p>
+      <w:pPr>
+        <w:ind w:firstLine="357"/>
+        <w:jc w:val="both"/>
+        <w:rPr>
+          <w:sz w:val="24"/>
+        </w:rPr>
+      </w:pPr>
+      <w:r>
+        <w:rPr>
+          <w:sz w:val="24"/>
+        </w:rPr>
+        <w:t>Para o funcionamento d</w:t>
+      </w:r>
+      <w:r>
+        <w:rPr>
+          <w:sz w:val="24"/>
+        </w:rPr>
+        <w:t xml:space="preserve">a </w:t>
+      </w:r>
+      <w:proofErr w:type="spellStart"/>
+      <w:r>
+        <w:rPr>
+          <w:sz w:val="24"/>
+        </w:rPr>
+        <w:t>GameLibrary</w:t>
+      </w:r>
+      <w:proofErr w:type="spellEnd"/>
+      <w:r>
+        <w:rPr>
+          <w:sz w:val="24"/>
+        </w:rPr>
+        <w:t xml:space="preserve"> foram também implementadas várias classes representativas de exceções:</w:t>
+      </w:r>
+    </w:p>
+    <w:p>
+      <w:pPr>
+        <w:pStyle w:val="ListParagraph"/>
+        <w:numPr>
+          <w:ilvl w:val="0"/>
+          <w:numId w:val="14"/>
+        </w:numPr>
+        <w:jc w:val="both"/>
+        <w:rPr>
+          <w:sz w:val="24"/>
+          <w:lang w:val="pt-PT"/>
+        </w:rPr>
+      </w:pPr>
+      <w:proofErr w:type="spellStart"/>
+      <w:r>
+        <w:rPr>
+          <w:sz w:val="24"/>
+          <w:lang w:val="pt-PT"/>
+        </w:rPr>
+        <w:t>InvalidDay</w:t>
+      </w:r>
+      <w:proofErr w:type="spellEnd"/>
+      <w:r>
+        <w:rPr>
+          <w:sz w:val="24"/>
+          <w:lang w:val="pt-PT"/>
+        </w:rPr>
+        <w:t xml:space="preserve">: lançada quando é passado como parâmetro um </w:t>
+      </w:r>
+      <w:r>
+        <w:rPr>
+          <w:sz w:val="24"/>
+          <w:lang w:val="pt-PT"/>
+        </w:rPr>
+        <w:t>dia</w:t>
+      </w:r>
+      <w:r>
+        <w:rPr>
+          <w:sz w:val="24"/>
+          <w:lang w:val="pt-PT"/>
+        </w:rPr>
+        <w:t xml:space="preserve"> inválido</w:t>
+      </w:r>
+    </w:p>
+    <w:p>
+      <w:pPr>
+        <w:pStyle w:val="ListParagraph"/>
+        <w:numPr>
+          <w:ilvl w:val="0"/>
+          <w:numId w:val="14"/>
+        </w:numPr>
+        <w:jc w:val="both"/>
+        <w:rPr>
+          <w:sz w:val="24"/>
+          <w:lang w:val="pt-PT"/>
+        </w:rPr>
+      </w:pPr>
+      <w:proofErr w:type="spellStart"/>
+      <w:r>
+        <w:rPr>
+          <w:sz w:val="24"/>
+          <w:lang w:val="pt-PT"/>
+        </w:rPr>
+        <w:t>InvalidMonth</w:t>
+      </w:r>
+      <w:proofErr w:type="spellEnd"/>
+      <w:r>
+        <w:rPr>
+          <w:sz w:val="24"/>
+          <w:lang w:val="pt-PT"/>
+        </w:rPr>
+        <w:t xml:space="preserve">: lançada quando é passado como parâmetro um </w:t>
+      </w:r>
+      <w:r>
+        <w:rPr>
+          <w:sz w:val="24"/>
+          <w:lang w:val="pt-PT"/>
+        </w:rPr>
+        <w:t>mês</w:t>
+      </w:r>
+      <w:r>
+        <w:rPr>
+          <w:sz w:val="24"/>
+          <w:lang w:val="pt-PT"/>
+        </w:rPr>
+        <w:t xml:space="preserve"> inválido</w:t>
+      </w:r>
+    </w:p>
+    <w:p>
+      <w:pPr>
+        <w:pStyle w:val="ListParagraph"/>
+        <w:numPr>
+          <w:ilvl w:val="0"/>
+          <w:numId w:val="14"/>
+        </w:numPr>
+        <w:jc w:val="both"/>
+        <w:rPr>
+          <w:sz w:val="24"/>
+          <w:lang w:val="pt-PT"/>
+        </w:rPr>
+      </w:pPr>
+      <w:proofErr w:type="spellStart"/>
+      <w:r>
+        <w:rPr>
+          <w:sz w:val="24"/>
+          <w:lang w:val="pt-PT"/>
+        </w:rPr>
+        <w:t>InvalidYear</w:t>
+      </w:r>
+      <w:proofErr w:type="spellEnd"/>
+      <w:r>
+        <w:rPr>
+          <w:sz w:val="24"/>
+          <w:lang w:val="pt-PT"/>
+        </w:rPr>
+        <w:t>: lançada quando é passad</w:t>
+      </w:r>
+      <w:r>
+        <w:rPr>
+          <w:sz w:val="24"/>
+          <w:lang w:val="pt-PT"/>
+        </w:rPr>
+        <w:t>o como parâmetro um ano inválido</w:t>
+      </w:r>
+    </w:p>
+    <w:p>
+      <w:pPr>
+        <w:pStyle w:val="ListParagraph"/>
+        <w:numPr>
+          <w:ilvl w:val="0"/>
+          <w:numId w:val="14"/>
+        </w:numPr>
+        <w:jc w:val="both"/>
+        <w:rPr>
+          <w:sz w:val="24"/>
+          <w:lang w:val="pt-PT"/>
+        </w:rPr>
+      </w:pPr>
+      <w:proofErr w:type="spellStart"/>
+      <w:r>
+        <w:rPr>
+          <w:sz w:val="24"/>
+          <w:lang w:val="pt-PT"/>
+        </w:rPr>
+        <w:t>InvalidDateFormat</w:t>
+      </w:r>
+      <w:proofErr w:type="spellEnd"/>
+      <w:r>
+        <w:rPr>
+          <w:sz w:val="24"/>
+          <w:lang w:val="pt-PT"/>
+        </w:rPr>
+        <w:t>: lançada quando uma data foi especificada num formato inválido</w:t>
+      </w:r>
+    </w:p>
+    <w:p>
+      <w:pPr>
+        <w:pStyle w:val="ListParagraph"/>
+        <w:numPr>
+          <w:ilvl w:val="0"/>
+          <w:numId w:val="14"/>
+        </w:numPr>
+        <w:jc w:val="both"/>
+        <w:rPr>
+          <w:sz w:val="24"/>
+          <w:lang w:val="pt-PT"/>
+        </w:rPr>
+      </w:pPr>
+      <w:proofErr w:type="spellStart"/>
+      <w:r>
+        <w:rPr>
+          <w:sz w:val="24"/>
+          <w:lang w:val="pt-PT"/>
+        </w:rPr>
+        <w:t>NegativeFunds</w:t>
+      </w:r>
+      <w:proofErr w:type="spellEnd"/>
+      <w:r>
+        <w:rPr>
+          <w:sz w:val="24"/>
+          <w:lang w:val="pt-PT"/>
+        </w:rPr>
+        <w:t>: lançada quando um cartão de crédito possui fundos negativos</w:t>
+      </w:r>
+    </w:p>
+    <w:p>
+      <w:pPr>
+        <w:pStyle w:val="ListParagraph"/>
+        <w:numPr>
+          <w:ilvl w:val="0"/>
+          <w:numId w:val="14"/>
+        </w:numPr>
+        <w:jc w:val="both"/>
+        <w:rPr>
+          <w:sz w:val="24"/>
+          <w:lang w:val="pt-PT"/>
+        </w:rPr>
+      </w:pPr>
+      <w:proofErr w:type="spellStart"/>
+      <w:r>
+        <w:rPr>
+          <w:sz w:val="24"/>
+          <w:lang w:val="pt-PT"/>
+        </w:rPr>
+        <w:t>NotEnoughFunds</w:t>
+      </w:r>
+      <w:proofErr w:type="spellEnd"/>
+      <w:r>
+        <w:rPr>
+          <w:sz w:val="24"/>
+          <w:lang w:val="pt-PT"/>
+        </w:rPr>
+        <w:t xml:space="preserve">: lançada quando um </w:t>
+      </w:r>
+      <w:proofErr w:type="spellStart"/>
+      <w:r>
+        <w:rPr>
+          <w:sz w:val="24"/>
+          <w:lang w:val="pt-PT"/>
+        </w:rPr>
+        <w:t>user</w:t>
+      </w:r>
+      <w:proofErr w:type="spellEnd"/>
+      <w:r>
+        <w:rPr>
+          <w:sz w:val="24"/>
+          <w:lang w:val="pt-PT"/>
+        </w:rPr>
+        <w:t xml:space="preserve"> tenta comprar </w:t>
+      </w:r>
+      <w:r>
+        <w:rPr>
+          <w:sz w:val="24"/>
+          <w:lang w:val="pt-PT"/>
+        </w:rPr>
+        <w:t>algo sem fundos suficientes</w:t>
+      </w:r>
+    </w:p>
+    <w:p>
+      <w:pPr>
+        <w:pStyle w:val="ListParagraph"/>
+        <w:numPr>
+          <w:ilvl w:val="0"/>
+          <w:numId w:val="14"/>
+        </w:numPr>
+        <w:jc w:val="both"/>
+        <w:rPr>
+          <w:sz w:val="24"/>
+          <w:lang w:val="pt-PT"/>
+        </w:rPr>
+      </w:pPr>
+      <w:proofErr w:type="spellStart"/>
+      <w:r>
+        <w:rPr>
+          <w:sz w:val="24"/>
+          <w:lang w:val="pt-PT"/>
+        </w:rPr>
+        <w:t>InexistentUser</w:t>
+      </w:r>
+      <w:proofErr w:type="spellEnd"/>
+      <w:r>
+        <w:rPr>
+          <w:sz w:val="24"/>
+          <w:lang w:val="pt-PT"/>
+        </w:rPr>
+        <w:t xml:space="preserve">: lançada ao aceder </w:t>
+      </w:r>
+      <w:r>
+        <w:rPr>
+          <w:sz w:val="24"/>
+          <w:lang w:val="pt-PT"/>
+        </w:rPr>
+        <w:t>aos dados de um</w:t>
+      </w:r>
+      <w:r>
+        <w:rPr>
+          <w:sz w:val="24"/>
+          <w:lang w:val="pt-PT"/>
+        </w:rPr>
+        <w:t xml:space="preserve"> utilizador num título que não possui</w:t>
+      </w:r>
+    </w:p>
+    <w:p>
+      <w:pPr>
+        <w:pStyle w:val="ListParagraph"/>
+        <w:numPr>
+          <w:ilvl w:val="0"/>
+          <w:numId w:val="14"/>
+        </w:numPr>
+        <w:jc w:val="both"/>
+        <w:rPr>
+          <w:sz w:val="24"/>
+          <w:lang w:val="pt-PT"/>
+        </w:rPr>
+      </w:pPr>
+      <w:proofErr w:type="spellStart"/>
+      <w:r>
+        <w:rPr>
+          <w:sz w:val="24"/>
+          <w:lang w:val="pt-PT"/>
+        </w:rPr>
+        <w:t>DuplicatedUser</w:t>
+      </w:r>
+      <w:proofErr w:type="spellEnd"/>
+      <w:r>
+        <w:rPr>
+          <w:sz w:val="24"/>
+          <w:lang w:val="pt-PT"/>
+        </w:rPr>
+        <w:t xml:space="preserve">: </w:t>
+      </w:r>
+      <w:r>
+        <w:rPr>
+          <w:sz w:val="24"/>
+          <w:lang w:val="pt-PT"/>
+        </w:rPr>
+        <w:t>lançada ao tentar registar um utilizador num título que já possui</w:t>
+      </w:r>
+    </w:p>
+    <w:p>
+      <w:pPr>
+        <w:pStyle w:val="ListParagraph"/>
+        <w:numPr>
+          <w:ilvl w:val="0"/>
+          <w:numId w:val="14"/>
+        </w:numPr>
+        <w:jc w:val="both"/>
+        <w:rPr>
+          <w:sz w:val="24"/>
+          <w:lang w:val="pt-PT"/>
+        </w:rPr>
+      </w:pPr>
+      <w:proofErr w:type="spellStart"/>
+      <w:r>
+        <w:rPr>
+          <w:sz w:val="24"/>
+          <w:lang w:val="pt-PT"/>
+        </w:rPr>
+        <w:t>NotHomeTitle</w:t>
+      </w:r>
+      <w:proofErr w:type="spellEnd"/>
+      <w:r>
+        <w:rPr>
+          <w:sz w:val="24"/>
+          <w:lang w:val="pt-PT"/>
+        </w:rPr>
+        <w:t>: lançada ao tentar usar métodos de títulos “Online” em títulos “</w:t>
+      </w:r>
+      <w:proofErr w:type="spellStart"/>
+      <w:r>
+        <w:rPr>
+          <w:sz w:val="24"/>
+          <w:lang w:val="pt-PT"/>
+        </w:rPr>
+        <w:t>Home</w:t>
+      </w:r>
+      <w:proofErr w:type="spellEnd"/>
+      <w:r>
+        <w:rPr>
+          <w:sz w:val="24"/>
+          <w:lang w:val="pt-PT"/>
+        </w:rPr>
+        <w:t>”</w:t>
+      </w:r>
+    </w:p>
+    <w:p>
+      <w:pPr>
+        <w:pStyle w:val="ListParagraph"/>
+        <w:numPr>
+          <w:ilvl w:val="0"/>
+          <w:numId w:val="14"/>
+        </w:numPr>
+        <w:jc w:val="both"/>
+        <w:rPr>
+          <w:sz w:val="24"/>
+          <w:lang w:val="pt-PT"/>
+        </w:rPr>
+      </w:pPr>
+      <w:proofErr w:type="spellStart"/>
+      <w:r>
+        <w:rPr>
+          <w:sz w:val="24"/>
+          <w:lang w:val="pt-PT"/>
+        </w:rPr>
+        <w:t>NotOnlineTitle</w:t>
+      </w:r>
+      <w:proofErr w:type="spellEnd"/>
+      <w:r>
+        <w:rPr>
+          <w:sz w:val="24"/>
+          <w:lang w:val="pt-PT"/>
+        </w:rPr>
+        <w:t xml:space="preserve">: </w:t>
+      </w:r>
+      <w:r>
+        <w:rPr>
+          <w:sz w:val="24"/>
+          <w:lang w:val="pt-PT"/>
+        </w:rPr>
+        <w:t>lançada ao tentar usar métodos de títulos “</w:t>
+      </w:r>
+      <w:proofErr w:type="spellStart"/>
+      <w:r>
+        <w:rPr>
+          <w:sz w:val="24"/>
+          <w:lang w:val="pt-PT"/>
+        </w:rPr>
+        <w:t>Home</w:t>
+      </w:r>
+      <w:proofErr w:type="spellEnd"/>
+      <w:r>
+        <w:rPr>
+          <w:sz w:val="24"/>
+          <w:lang w:val="pt-PT"/>
+        </w:rPr>
+        <w:t>” em títulos “</w:t>
+      </w:r>
+      <w:r>
+        <w:rPr>
+          <w:sz w:val="24"/>
+          <w:lang w:val="pt-PT"/>
+        </w:rPr>
+        <w:t>Online</w:t>
+      </w:r>
+      <w:r>
+        <w:rPr>
+          <w:sz w:val="24"/>
+          <w:lang w:val="pt-PT"/>
+        </w:rPr>
+        <w:t>”</w:t>
+      </w:r>
+    </w:p>
+    <w:p>
+      <w:pPr>
+        <w:pStyle w:val="ListParagraph"/>
+        <w:numPr>
+          <w:ilvl w:val="0"/>
+          <w:numId w:val="14"/>
+        </w:numPr>
+        <w:jc w:val="both"/>
+        <w:rPr>
+          <w:sz w:val="24"/>
+          <w:lang w:val="pt-PT"/>
+        </w:rPr>
+      </w:pPr>
+      <w:proofErr w:type="spellStart"/>
+      <w:r>
+        <w:rPr>
+          <w:sz w:val="24"/>
+          <w:lang w:val="pt-PT"/>
+        </w:rPr>
+        <w:t>InexistentSale</w:t>
+      </w:r>
+      <w:proofErr w:type="spellEnd"/>
+      <w:r>
+        <w:rPr>
+          <w:sz w:val="24"/>
+          <w:lang w:val="pt-PT"/>
+        </w:rPr>
+        <w:t>: lançada ao tentar aceder a uma promoção numa data em que não existe</w:t>
+      </w:r>
+    </w:p>
+    <w:p>
+      <w:pPr>
+        <w:pStyle w:val="ListParagraph"/>
+        <w:numPr>
+          <w:ilvl w:val="0"/>
+          <w:numId w:val="14"/>
+        </w:numPr>
+        <w:jc w:val="both"/>
+        <w:rPr>
+          <w:sz w:val="24"/>
+          <w:lang w:val="pt-PT"/>
+        </w:rPr>
+      </w:pPr>
+      <w:proofErr w:type="spellStart"/>
+      <w:r>
+        <w:rPr>
+          <w:sz w:val="24"/>
+          <w:lang w:val="pt-PT"/>
+        </w:rPr>
+        <w:t>OverlappingSales</w:t>
+      </w:r>
+      <w:proofErr w:type="spellEnd"/>
+      <w:r>
+        <w:rPr>
+          <w:sz w:val="24"/>
+          <w:lang w:val="pt-PT"/>
+        </w:rPr>
+        <w:t>: lançada quando existem promoções para um título na mesma data</w:t>
+      </w:r>
+    </w:p>
+    <w:p>
+      <w:pPr>
+        <w:pStyle w:val="ListParagraph"/>
+        <w:numPr>
+          <w:ilvl w:val="0"/>
+          <w:numId w:val="14"/>
+        </w:numPr>
+        <w:jc w:val="both"/>
+        <w:rPr>
+          <w:sz w:val="24"/>
+          <w:lang w:val="pt-PT"/>
+        </w:rPr>
+      </w:pPr>
+      <w:proofErr w:type="spellStart"/>
+      <w:r>
+        <w:rPr>
+          <w:sz w:val="24"/>
+          <w:lang w:val="pt-PT"/>
+        </w:rPr>
+        <w:t>ExpiredSale</w:t>
+      </w:r>
+      <w:proofErr w:type="spellEnd"/>
+      <w:r>
+        <w:rPr>
+          <w:sz w:val="24"/>
+          <w:lang w:val="pt-PT"/>
+        </w:rPr>
+        <w:t>: lançada quando se tenta usar uma promoção que já expirou</w:t>
+      </w:r>
+    </w:p>
+    <w:p>
+      <w:pPr>
+        <w:pStyle w:val="ListParagraph"/>
+        <w:numPr>
+          <w:ilvl w:val="0"/>
+          <w:numId w:val="14"/>
+        </w:numPr>
+        <w:jc w:val="both"/>
+        <w:rPr>
+          <w:sz w:val="24"/>
+          <w:lang w:val="pt-PT"/>
+        </w:rPr>
+      </w:pPr>
+      <w:proofErr w:type="spellStart"/>
+      <w:r>
+        <w:rPr>
+          <w:sz w:val="24"/>
+          <w:lang w:val="pt-PT"/>
+        </w:rPr>
+        <w:t>SaleStarted</w:t>
+      </w:r>
+      <w:proofErr w:type="spellEnd"/>
+      <w:r>
+        <w:rPr>
+          <w:sz w:val="24"/>
+          <w:lang w:val="pt-PT"/>
+        </w:rPr>
+        <w:t>: lançada quando se tenta remover uma promoção que já começou</w:t>
+      </w:r>
+      <w:r>
+        <w:rPr>
+          <w:sz w:val="24"/>
+          <w:lang w:val="pt-PT"/>
+        </w:rPr>
+        <w:t xml:space="preserve"> </w:t>
+      </w:r>
+    </w:p>
+    <w:p>
+      <w:pPr>
+        <w:pStyle w:val="ListParagraph"/>
+        <w:numPr>
+          <w:ilvl w:val="0"/>
+          <w:numId w:val="14"/>
+        </w:numPr>
+        <w:jc w:val="both"/>
+        <w:rPr>
+          <w:sz w:val="24"/>
+          <w:lang w:val="pt-PT"/>
+        </w:rPr>
+      </w:pPr>
+      <w:proofErr w:type="spellStart"/>
+      <w:r>
+        <w:rPr>
+          <w:sz w:val="24"/>
+          <w:lang w:val="pt-PT"/>
+        </w:rPr>
+        <w:t>OldUpdate</w:t>
+      </w:r>
+      <w:proofErr w:type="spellEnd"/>
+      <w:r>
+        <w:rPr>
+          <w:sz w:val="24"/>
+          <w:lang w:val="pt-PT"/>
+        </w:rPr>
+        <w:t xml:space="preserve">: </w:t>
+      </w:r>
+      <w:r>
+        <w:rPr>
+          <w:sz w:val="24"/>
+          <w:lang w:val="pt-PT"/>
+        </w:rPr>
+        <w:t>lançada quando se tenta atualizar um título para uma versão anterior</w:t>
+      </w:r>
+    </w:p>
+    <w:p>
+      <w:pPr>
+        <w:pStyle w:val="ListParagraph"/>
+        <w:numPr>
+          <w:ilvl w:val="0"/>
+          <w:numId w:val="14"/>
+        </w:numPr>
+        <w:jc w:val="both"/>
+        <w:rPr>
+          <w:sz w:val="24"/>
+          <w:lang w:val="pt-PT"/>
+        </w:rPr>
+      </w:pPr>
+      <w:proofErr w:type="spellStart"/>
+      <w:r>
+        <w:rPr>
+          <w:sz w:val="24"/>
+          <w:lang w:val="pt-PT"/>
+        </w:rPr>
+        <w:t>TitleUpToDate</w:t>
+      </w:r>
+      <w:proofErr w:type="spellEnd"/>
+      <w:r>
+        <w:rPr>
+          <w:sz w:val="24"/>
+          <w:lang w:val="pt-PT"/>
+        </w:rPr>
+        <w:t>: lançada ao tentar atualizar uma versão de utilizador já atualizada</w:t>
+      </w:r>
+    </w:p>
+    <w:p>
+      <w:pPr>
+        <w:ind w:firstLine="357"/>
+        <w:jc w:val="both"/>
+        <w:rPr>
+          <w:sz w:val="24"/>
+        </w:rPr>
+      </w:pPr>
+    </w:p>
+    <w:p>
+      <w:pPr>
+        <w:jc w:val="both"/>
+        <w:rPr>
+          <w:sz w:val="24"/>
+        </w:rPr>
+      </w:pPr>
+    </w:p>
+    <w:p>
+      <w:pPr>
+        <w:jc w:val="both"/>
+        <w:rPr>
+          <w:sz w:val="24"/>
+        </w:rPr>
+      </w:pPr>
+    </w:p>
+    <w:p>
+      <w:pPr>
+        <w:jc w:val="both"/>
+        <w:rPr>
+          <w:sz w:val="24"/>
+        </w:rPr>
+      </w:pPr>
+    </w:p>
+    <w:p>
+      <w:pPr>
+        <w:jc w:val="both"/>
+        <w:rPr>
+          <w:sz w:val="24"/>
+        </w:rPr>
+      </w:pPr>
+    </w:p>
+    <w:p>
+      <w:pPr>
+        <w:jc w:val="both"/>
+        <w:rPr>
+          <w:sz w:val="24"/>
+        </w:rPr>
+      </w:pPr>
+      <w:r>
+        <w:rPr>
+          <w:sz w:val="24"/>
+        </w:rPr>
         <w:t>DIFICULDADES AND STUFF</w:t>
       </w:r>
     </w:p>
@@ -3944,7 +5592,7 @@
           <w:rStyle w:val="3oh-"/>
           <w:sz w:val="24"/>
         </w:rPr>
-        <w:t>GamesLibrary</w:t>
+        <w:t>GameLibrary</w:t>
       </w:r>
       <w:proofErr w:type="spellEnd"/>
       <w:r>
@@ -5400,7 +7048,7 @@
   <w:abstractNum w:abstractNumId="8" w15:restartNumberingAfterBreak="0">
     <w:nsid w:val="53F515DA"/>
     <w:multiLevelType w:val="hybridMultilevel"/>
-    <w:tmpl w:val="2D101E30"/>
+    <w:tmpl w:val="DC425B6C"/>
     <w:lvl w:ilvl="0" w:tplc="04090001">
       <w:start w:val="1"/>
       <w:numFmt w:val="bullet"/>
@@ -7308,7 +8956,7 @@
 </file>
 
 <file path=customXml/itemProps1.xml><?xml version="1.0" encoding="utf-8"?>
-<ds:datastoreItem xmlns:ds="http://schemas.openxmlformats.org/officeDocument/2006/customXml" ds:itemID="{082AFC31-195A-480E-86F6-80E654EC4480}">
+<ds:datastoreItem xmlns:ds="http://schemas.openxmlformats.org/officeDocument/2006/customXml" ds:itemID="{0EF079FE-975C-4FDD-95AF-A9EDFAF06C85}">
   <ds:schemaRefs>
     <ds:schemaRef ds:uri="http://schemas.openxmlformats.org/officeDocument/2006/bibliography"/>
   </ds:schemaRefs>

</xml_diff>

<commit_message>
Secção dificuldades e contribuições
</commit_message>
<xml_diff>
--- a/AEDA-rel.docx
+++ b/AEDA-rel.docx
@@ -530,14 +530,14 @@
           <w:sz w:val="24"/>
           <w:szCs w:val="24"/>
         </w:rPr>
-        <w:t>Mário Gi</w:t>
+        <w:t xml:space="preserve">Mário </w:t>
       </w:r>
       <w:r>
         <w:rPr>
           <w:sz w:val="24"/>
           <w:szCs w:val="24"/>
         </w:rPr>
-        <w:t>l Mesquita</w:t>
+        <w:t>Mesquita</w:t>
       </w:r>
       <w:r>
         <w:rPr>
@@ -1859,9 +1859,7 @@
           <w:u w:val="single"/>
         </w:rPr>
       </w:pPr>
-    </w:p>
-    <w:p>
-      <w:pPr>
+      <w:r>
         <w:rPr>
           <w:rFonts w:eastAsiaTheme="majorEastAsia"/>
           <w:b/>
@@ -1870,10 +1868,10 @@
           <w:szCs w:val="36"/>
           <w:u w:val="single"/>
         </w:rPr>
-      </w:pPr>
-    </w:p>
-    <w:p>
-      <w:pPr>
+        <w:t xml:space="preserve">SINTETIZAR </w:t>
+      </w:r>
+      <w:proofErr w:type="gramStart"/>
+      <w:r>
         <w:rPr>
           <w:rFonts w:eastAsiaTheme="majorEastAsia"/>
           <w:b/>
@@ -1882,7 +1880,9 @@
           <w:szCs w:val="36"/>
           <w:u w:val="single"/>
         </w:rPr>
-      </w:pPr>
+        <w:t>ISTO ???</w:t>
+      </w:r>
+      <w:proofErr w:type="gramEnd"/>
     </w:p>
     <w:p>
       <w:pPr>
@@ -1910,6 +1910,30 @@
     </w:p>
     <w:p>
       <w:pPr>
+        <w:rPr>
+          <w:rFonts w:eastAsiaTheme="majorEastAsia"/>
+          <w:b/>
+          <w:color w:val="7C0222"/>
+          <w:sz w:val="36"/>
+          <w:szCs w:val="36"/>
+          <w:u w:val="single"/>
+        </w:rPr>
+      </w:pPr>
+    </w:p>
+    <w:p>
+      <w:pPr>
+        <w:rPr>
+          <w:rFonts w:eastAsiaTheme="majorEastAsia"/>
+          <w:b/>
+          <w:color w:val="7C0222"/>
+          <w:sz w:val="36"/>
+          <w:szCs w:val="36"/>
+          <w:u w:val="single"/>
+        </w:rPr>
+      </w:pPr>
+    </w:p>
+    <w:p>
+      <w:pPr>
         <w:pStyle w:val="Heading1"/>
       </w:pPr>
     </w:p>
@@ -1923,14 +1947,23 @@
       </w:r>
       <w:bookmarkEnd w:id="3"/>
     </w:p>
-    <w:p>
-      <w:pPr>
-        <w:jc w:val="both"/>
-        <w:rPr>
-          <w:rStyle w:val="3oh-"/>
-          <w:sz w:val="24"/>
-        </w:rPr>
-      </w:pPr>
+    <w:p/>
+    <w:p>
+      <w:pPr>
+        <w:rPr>
+          <w:rStyle w:val="3oh-"/>
+          <w:sz w:val="24"/>
+        </w:rPr>
+      </w:pPr>
+      <w:proofErr w:type="spellStart"/>
+      <w:r>
+        <w:rPr>
+          <w:b/>
+          <w:sz w:val="32"/>
+        </w:rPr>
+        <w:t>GameLibrary</w:t>
+      </w:r>
+      <w:proofErr w:type="spellEnd"/>
     </w:p>
     <w:p>
       <w:pPr>
@@ -2657,11 +2690,8 @@
           <w:rStyle w:val="3oh-"/>
           <w:sz w:val="24"/>
         </w:rPr>
-        <w:lastRenderedPageBreak/>
         <w:t xml:space="preserve"> </w:t>
       </w:r>
-      <w:bookmarkStart w:id="4" w:name="_GoBack"/>
-      <w:bookmarkEnd w:id="4"/>
     </w:p>
     <w:p>
       <w:pPr>
@@ -3205,16 +3235,14 @@
         </w:rPr>
         <w:t xml:space="preserve"> </w:t>
       </w:r>
-      <w:proofErr w:type="gramStart"/>
-      <w:r>
-        <w:rPr>
-          <w:rStyle w:val="3oh-"/>
-          <w:sz w:val="24"/>
-          <w:lang w:val="pt-PT"/>
-        </w:rPr>
-        <w:t>Guardam portanto</w:t>
-      </w:r>
-      <w:proofErr w:type="gramEnd"/>
+      <w:r>
+        <w:rPr>
+          <w:rStyle w:val="3oh-"/>
+          <w:sz w:val="24"/>
+          <w:lang w:val="pt-PT"/>
+        </w:rPr>
+        <w:t>Guardam, portanto,</w:t>
+      </w:r>
       <w:r>
         <w:rPr>
           <w:rStyle w:val="3oh-"/>
@@ -3283,7 +3311,6 @@
           <w:sz w:val="24"/>
           <w:lang w:val="pt-PT"/>
         </w:rPr>
-        <w:lastRenderedPageBreak/>
         <w:t xml:space="preserve">Além dessa informação, possuem também um mapa entre utilizadores e </w:t>
       </w:r>
       <w:r>
@@ -3339,6 +3366,7 @@
     </w:p>
     <w:p>
       <w:pPr>
+        <w:pStyle w:val="ListParagraph"/>
         <w:jc w:val="both"/>
         <w:rPr>
           <w:rStyle w:val="3oh-"/>
@@ -3562,6 +3590,586 @@
         <w:ind w:firstLine="348"/>
         <w:jc w:val="both"/>
         <w:rPr>
+          <w:rStyle w:val="3oh-"/>
+          <w:sz w:val="24"/>
+          <w:lang w:val="pt-PT"/>
+        </w:rPr>
+      </w:pPr>
+    </w:p>
+    <w:p>
+      <w:pPr>
+        <w:ind w:firstLine="357"/>
+        <w:jc w:val="both"/>
+        <w:rPr>
+          <w:rStyle w:val="3oh-"/>
+          <w:sz w:val="24"/>
+        </w:rPr>
+      </w:pPr>
+      <w:r>
+        <w:rPr>
+          <w:rStyle w:val="3oh-"/>
+          <w:sz w:val="24"/>
+        </w:rPr>
+        <w:t xml:space="preserve">De modo a permitir que a </w:t>
+      </w:r>
+      <w:proofErr w:type="spellStart"/>
+      <w:r>
+        <w:rPr>
+          <w:rStyle w:val="3oh-"/>
+          <w:sz w:val="24"/>
+        </w:rPr>
+        <w:t>GameLibrary</w:t>
+      </w:r>
+      <w:proofErr w:type="spellEnd"/>
+      <w:r>
+        <w:rPr>
+          <w:rStyle w:val="3oh-"/>
+          <w:sz w:val="24"/>
+        </w:rPr>
+        <w:t xml:space="preserve"> apenas trabalhe com apontadores para Título, não se preocupando qual o tipo exato do objeto,</w:t>
+      </w:r>
+      <w:r>
+        <w:rPr>
+          <w:rStyle w:val="3oh-"/>
+          <w:sz w:val="24"/>
+        </w:rPr>
+        <w:t xml:space="preserve"> a classe</w:t>
+      </w:r>
+      <w:r>
+        <w:rPr>
+          <w:rStyle w:val="3oh-"/>
+          <w:sz w:val="24"/>
+        </w:rPr>
+        <w:t xml:space="preserve"> título possui vários métodos virtuais puros que são redefinidos nas suas classes derivadas. Métodos</w:t>
+      </w:r>
+      <w:r>
+        <w:rPr>
+          <w:rStyle w:val="3oh-"/>
+          <w:sz w:val="24"/>
+        </w:rPr>
+        <w:t xml:space="preserve"> apenas</w:t>
+      </w:r>
+      <w:r>
+        <w:rPr>
+          <w:rStyle w:val="3oh-"/>
+          <w:sz w:val="24"/>
+        </w:rPr>
+        <w:t xml:space="preserve"> aplicáveis a títulos “Online”, quando chamados em títulos “</w:t>
+      </w:r>
+      <w:proofErr w:type="spellStart"/>
+      <w:r>
+        <w:rPr>
+          <w:rStyle w:val="3oh-"/>
+          <w:sz w:val="24"/>
+        </w:rPr>
+        <w:t>Home</w:t>
+      </w:r>
+      <w:proofErr w:type="spellEnd"/>
+      <w:r>
+        <w:rPr>
+          <w:rStyle w:val="3oh-"/>
+          <w:sz w:val="24"/>
+        </w:rPr>
+        <w:t xml:space="preserve">”, lançam uma exceção indicando </w:t>
+      </w:r>
+      <w:r>
+        <w:rPr>
+          <w:rStyle w:val="3oh-"/>
+          <w:sz w:val="24"/>
+        </w:rPr>
+        <w:t xml:space="preserve">que foram chamados no tipo incorreto de título (e </w:t>
+      </w:r>
+      <w:r>
+        <w:rPr>
+          <w:rStyle w:val="3oh-"/>
+          <w:sz w:val="24"/>
+        </w:rPr>
+        <w:t>vice-versa</w:t>
+      </w:r>
+      <w:r>
+        <w:rPr>
+          <w:rStyle w:val="3oh-"/>
+          <w:sz w:val="24"/>
+        </w:rPr>
+        <w:t xml:space="preserve">), efetivamente criando uma maneira simples e intuitiva da </w:t>
+      </w:r>
+      <w:proofErr w:type="spellStart"/>
+      <w:r>
+        <w:rPr>
+          <w:rStyle w:val="3oh-"/>
+          <w:sz w:val="24"/>
+        </w:rPr>
+        <w:t>GameLibrary</w:t>
+      </w:r>
+      <w:proofErr w:type="spellEnd"/>
+      <w:r>
+        <w:rPr>
+          <w:rStyle w:val="3oh-"/>
+          <w:sz w:val="24"/>
+        </w:rPr>
+        <w:t xml:space="preserve"> interagir com os seus títulos.</w:t>
+      </w:r>
+    </w:p>
+    <w:p>
+      <w:pPr>
+        <w:jc w:val="both"/>
+      </w:pPr>
+    </w:p>
+    <w:p>
+      <w:pPr>
+        <w:jc w:val="both"/>
+      </w:pPr>
+    </w:p>
+    <w:p>
+      <w:pPr>
+        <w:jc w:val="both"/>
+        <w:rPr>
+          <w:b/>
+          <w:color w:val="FF0000"/>
+          <w:sz w:val="24"/>
+        </w:rPr>
+      </w:pPr>
+      <w:r>
+        <w:rPr>
+          <w:b/>
+          <w:color w:val="FF0000"/>
+        </w:rPr>
+        <w:t xml:space="preserve">FALAR DA INTERFACE DA GAMES LIBRARY </w:t>
+      </w:r>
+      <w:proofErr w:type="gramStart"/>
+      <w:r>
+        <w:rPr>
+          <w:b/>
+          <w:color w:val="FF0000"/>
+        </w:rPr>
+        <w:t>AQUI ?!?!?</w:t>
+      </w:r>
+      <w:proofErr w:type="gramEnd"/>
+    </w:p>
+    <w:p>
+      <w:pPr>
+        <w:jc w:val="both"/>
+        <w:rPr>
+          <w:rStyle w:val="3oh-"/>
+          <w:sz w:val="24"/>
+        </w:rPr>
+      </w:pPr>
+    </w:p>
+    <w:p>
+      <w:pPr>
+        <w:jc w:val="both"/>
+        <w:rPr>
+          <w:rStyle w:val="3oh-"/>
+          <w:sz w:val="24"/>
+        </w:rPr>
+      </w:pPr>
+    </w:p>
+    <w:p>
+      <w:pPr>
+        <w:jc w:val="both"/>
+        <w:rPr>
+          <w:rStyle w:val="3oh-"/>
+          <w:b/>
+          <w:sz w:val="32"/>
+        </w:rPr>
+      </w:pPr>
+      <w:r>
+        <w:rPr>
+          <w:rStyle w:val="3oh-"/>
+          <w:b/>
+          <w:sz w:val="32"/>
+        </w:rPr>
+        <w:t>Conceitos Utilizados</w:t>
+      </w:r>
+    </w:p>
+    <w:p>
+      <w:pPr>
+        <w:pStyle w:val="ListParagraph"/>
+        <w:numPr>
+          <w:ilvl w:val="0"/>
+          <w:numId w:val="16"/>
+        </w:numPr>
+        <w:spacing w:line="360" w:lineRule="auto"/>
+        <w:jc w:val="both"/>
+        <w:rPr>
+          <w:rStyle w:val="3oh-"/>
+          <w:sz w:val="24"/>
+        </w:rPr>
+      </w:pPr>
+      <w:r>
+        <w:rPr>
+          <w:rStyle w:val="3oh-"/>
+          <w:sz w:val="24"/>
+        </w:rPr>
+        <w:t>Classes</w:t>
+      </w:r>
+    </w:p>
+    <w:p>
+      <w:pPr>
+        <w:pStyle w:val="ListParagraph"/>
+        <w:numPr>
+          <w:ilvl w:val="0"/>
+          <w:numId w:val="16"/>
+        </w:numPr>
+        <w:spacing w:line="360" w:lineRule="auto"/>
+        <w:jc w:val="both"/>
+        <w:rPr>
+          <w:rStyle w:val="3oh-"/>
+          <w:sz w:val="24"/>
+        </w:rPr>
+      </w:pPr>
+      <w:proofErr w:type="spellStart"/>
+      <w:r>
+        <w:rPr>
+          <w:rStyle w:val="3oh-"/>
+          <w:sz w:val="24"/>
+        </w:rPr>
+        <w:t>Herança</w:t>
+      </w:r>
+      <w:proofErr w:type="spellEnd"/>
+      <w:r>
+        <w:rPr>
+          <w:rStyle w:val="3oh-"/>
+          <w:sz w:val="24"/>
+        </w:rPr>
+        <w:t xml:space="preserve"> de classes</w:t>
+      </w:r>
+    </w:p>
+    <w:p>
+      <w:pPr>
+        <w:pStyle w:val="ListParagraph"/>
+        <w:numPr>
+          <w:ilvl w:val="0"/>
+          <w:numId w:val="16"/>
+        </w:numPr>
+        <w:spacing w:line="360" w:lineRule="auto"/>
+        <w:jc w:val="both"/>
+        <w:rPr>
+          <w:rStyle w:val="3oh-"/>
+          <w:sz w:val="24"/>
+          <w:lang w:val="pt-PT"/>
+        </w:rPr>
+      </w:pPr>
+      <w:r>
+        <w:rPr>
+          <w:rStyle w:val="3oh-"/>
+          <w:sz w:val="24"/>
+          <w:lang w:val="pt-PT"/>
+        </w:rPr>
+        <w:t>Polimorfismo (</w:t>
+      </w:r>
+      <w:proofErr w:type="spellStart"/>
+      <w:r>
+        <w:rPr>
+          <w:rStyle w:val="3oh-"/>
+          <w:sz w:val="24"/>
+          <w:lang w:val="pt-PT"/>
+        </w:rPr>
+        <w:t>overloading</w:t>
+      </w:r>
+      <w:proofErr w:type="spellEnd"/>
+      <w:r>
+        <w:rPr>
+          <w:rStyle w:val="3oh-"/>
+          <w:sz w:val="24"/>
+          <w:lang w:val="pt-PT"/>
+        </w:rPr>
+        <w:t xml:space="preserve"> de funções</w:t>
+      </w:r>
+      <w:r>
+        <w:rPr>
+          <w:rStyle w:val="3oh-"/>
+          <w:sz w:val="24"/>
+          <w:lang w:val="pt-PT"/>
+        </w:rPr>
+        <w:t xml:space="preserve">, </w:t>
+      </w:r>
+      <w:r>
+        <w:rPr>
+          <w:rStyle w:val="3oh-"/>
+          <w:sz w:val="24"/>
+          <w:lang w:val="pt-PT"/>
+        </w:rPr>
+        <w:t>métodos</w:t>
+      </w:r>
+      <w:r>
+        <w:rPr>
+          <w:rStyle w:val="3oh-"/>
+          <w:sz w:val="24"/>
+          <w:lang w:val="pt-PT"/>
+        </w:rPr>
+        <w:t xml:space="preserve"> virtuais, e</w:t>
+      </w:r>
+      <w:r>
+        <w:rPr>
+          <w:rStyle w:val="3oh-"/>
+          <w:sz w:val="24"/>
+          <w:lang w:val="pt-PT"/>
+        </w:rPr>
+        <w:t>ntre outros)</w:t>
+      </w:r>
+    </w:p>
+    <w:p>
+      <w:pPr>
+        <w:pStyle w:val="ListParagraph"/>
+        <w:numPr>
+          <w:ilvl w:val="0"/>
+          <w:numId w:val="16"/>
+        </w:numPr>
+        <w:spacing w:line="360" w:lineRule="auto"/>
+        <w:jc w:val="both"/>
+        <w:rPr>
+          <w:rStyle w:val="3oh-"/>
+          <w:sz w:val="24"/>
+          <w:lang w:val="pt-PT"/>
+        </w:rPr>
+      </w:pPr>
+      <w:r>
+        <w:rPr>
+          <w:rStyle w:val="3oh-"/>
+          <w:sz w:val="24"/>
+          <w:lang w:val="pt-PT"/>
+        </w:rPr>
+        <w:t>Classes interface</w:t>
+      </w:r>
+      <w:r>
+        <w:rPr>
+          <w:rStyle w:val="3oh-"/>
+          <w:sz w:val="24"/>
+          <w:lang w:val="pt-PT"/>
+        </w:rPr>
+        <w:t xml:space="preserve"> </w:t>
+      </w:r>
+    </w:p>
+    <w:p>
+      <w:pPr>
+        <w:pStyle w:val="ListParagraph"/>
+        <w:numPr>
+          <w:ilvl w:val="0"/>
+          <w:numId w:val="16"/>
+        </w:numPr>
+        <w:spacing w:line="360" w:lineRule="auto"/>
+        <w:jc w:val="both"/>
+        <w:rPr>
+          <w:rStyle w:val="3oh-"/>
+          <w:sz w:val="24"/>
+          <w:lang w:val="pt-PT"/>
+        </w:rPr>
+      </w:pPr>
+      <w:r>
+        <w:rPr>
+          <w:rStyle w:val="3oh-"/>
+          <w:sz w:val="24"/>
+          <w:lang w:val="pt-PT"/>
+        </w:rPr>
+        <w:t xml:space="preserve">Membros e métodos </w:t>
+      </w:r>
+      <w:proofErr w:type="spellStart"/>
+      <w:r>
+        <w:rPr>
+          <w:rStyle w:val="3oh-"/>
+          <w:sz w:val="24"/>
+          <w:lang w:val="pt-PT"/>
+        </w:rPr>
+        <w:t>Static</w:t>
+      </w:r>
+      <w:proofErr w:type="spellEnd"/>
+    </w:p>
+    <w:p>
+      <w:pPr>
+        <w:pStyle w:val="ListParagraph"/>
+        <w:numPr>
+          <w:ilvl w:val="0"/>
+          <w:numId w:val="16"/>
+        </w:numPr>
+        <w:spacing w:line="360" w:lineRule="auto"/>
+        <w:jc w:val="both"/>
+        <w:rPr>
+          <w:rStyle w:val="3oh-"/>
+          <w:sz w:val="24"/>
+          <w:lang w:val="pt-PT"/>
+        </w:rPr>
+      </w:pPr>
+      <w:r>
+        <w:rPr>
+          <w:rStyle w:val="3oh-"/>
+          <w:sz w:val="24"/>
+          <w:lang w:val="pt-PT"/>
+        </w:rPr>
+        <w:t>Exceções (lançamento e tratamento de diversos tipos)</w:t>
+      </w:r>
+    </w:p>
+    <w:p>
+      <w:pPr>
+        <w:pStyle w:val="ListParagraph"/>
+        <w:numPr>
+          <w:ilvl w:val="0"/>
+          <w:numId w:val="16"/>
+        </w:numPr>
+        <w:spacing w:line="360" w:lineRule="auto"/>
+        <w:jc w:val="both"/>
+        <w:rPr>
+          <w:rStyle w:val="3oh-"/>
+          <w:sz w:val="24"/>
+          <w:lang w:val="pt-PT"/>
+        </w:rPr>
+      </w:pPr>
+      <w:r>
+        <w:rPr>
+          <w:rStyle w:val="3oh-"/>
+          <w:sz w:val="24"/>
+          <w:lang w:val="pt-PT"/>
+        </w:rPr>
+        <w:t>Estruturas de dados lineares (vetores)</w:t>
+      </w:r>
+    </w:p>
+    <w:p>
+      <w:pPr>
+        <w:pStyle w:val="ListParagraph"/>
+        <w:numPr>
+          <w:ilvl w:val="0"/>
+          <w:numId w:val="16"/>
+        </w:numPr>
+        <w:spacing w:line="360" w:lineRule="auto"/>
+        <w:jc w:val="both"/>
+        <w:rPr>
+          <w:rStyle w:val="3oh-"/>
+          <w:sz w:val="24"/>
+          <w:lang w:val="pt-PT"/>
+        </w:rPr>
+      </w:pPr>
+      <w:r>
+        <w:rPr>
+          <w:rStyle w:val="3oh-"/>
+          <w:sz w:val="24"/>
+          <w:lang w:val="pt-PT"/>
+        </w:rPr>
+        <w:t xml:space="preserve">Estruturas de dados </w:t>
+      </w:r>
+      <w:r>
+        <w:rPr>
+          <w:rStyle w:val="3oh-"/>
+          <w:sz w:val="24"/>
+          <w:lang w:val="pt-PT"/>
+        </w:rPr>
+        <w:t xml:space="preserve">não lineares (sets e </w:t>
+      </w:r>
+      <w:proofErr w:type="spellStart"/>
+      <w:r>
+        <w:rPr>
+          <w:rStyle w:val="3oh-"/>
+          <w:sz w:val="24"/>
+          <w:lang w:val="pt-PT"/>
+        </w:rPr>
+        <w:t>maps</w:t>
+      </w:r>
+      <w:proofErr w:type="spellEnd"/>
+      <w:r>
+        <w:rPr>
+          <w:rStyle w:val="3oh-"/>
+          <w:sz w:val="24"/>
+          <w:lang w:val="pt-PT"/>
+        </w:rPr>
+        <w:t>)</w:t>
+      </w:r>
+    </w:p>
+    <w:p>
+      <w:pPr>
+        <w:pStyle w:val="ListParagraph"/>
+        <w:numPr>
+          <w:ilvl w:val="0"/>
+          <w:numId w:val="16"/>
+        </w:numPr>
+        <w:spacing w:line="360" w:lineRule="auto"/>
+        <w:jc w:val="both"/>
+        <w:rPr>
+          <w:rStyle w:val="3oh-"/>
+          <w:sz w:val="24"/>
+          <w:lang w:val="pt-PT"/>
+        </w:rPr>
+      </w:pPr>
+      <w:r>
+        <w:rPr>
+          <w:rStyle w:val="3oh-"/>
+          <w:sz w:val="24"/>
+          <w:lang w:val="pt-PT"/>
+        </w:rPr>
+        <w:t>Algoritmos de pesquisa e ordenação</w:t>
+      </w:r>
+    </w:p>
+    <w:p>
+      <w:pPr>
+        <w:pStyle w:val="ListParagraph"/>
+        <w:numPr>
+          <w:ilvl w:val="0"/>
+          <w:numId w:val="16"/>
+        </w:numPr>
+        <w:spacing w:line="360" w:lineRule="auto"/>
+        <w:jc w:val="both"/>
+        <w:rPr>
+          <w:rStyle w:val="3oh-"/>
+          <w:sz w:val="24"/>
+          <w:lang w:val="pt-PT"/>
+        </w:rPr>
+      </w:pPr>
+      <w:r>
+        <w:rPr>
+          <w:rStyle w:val="3oh-"/>
+          <w:sz w:val="24"/>
+          <w:lang w:val="pt-PT"/>
+        </w:rPr>
+        <w:lastRenderedPageBreak/>
+        <w:t xml:space="preserve">Documentação do código usando </w:t>
+      </w:r>
+      <w:proofErr w:type="spellStart"/>
+      <w:r>
+        <w:rPr>
+          <w:rStyle w:val="3oh-"/>
+          <w:sz w:val="24"/>
+          <w:lang w:val="pt-PT"/>
+        </w:rPr>
+        <w:t>Doxygen</w:t>
+      </w:r>
+      <w:proofErr w:type="spellEnd"/>
+      <w:r>
+        <w:rPr>
+          <w:rStyle w:val="3oh-"/>
+          <w:sz w:val="24"/>
+          <w:lang w:val="pt-PT"/>
+        </w:rPr>
+        <w:t xml:space="preserve"> </w:t>
+      </w:r>
+    </w:p>
+    <w:p>
+      <w:pPr>
+        <w:pStyle w:val="ListParagraph"/>
+        <w:numPr>
+          <w:ilvl w:val="0"/>
+          <w:numId w:val="16"/>
+        </w:numPr>
+        <w:spacing w:line="360" w:lineRule="auto"/>
+        <w:jc w:val="both"/>
+        <w:rPr>
+          <w:rStyle w:val="3oh-"/>
+          <w:sz w:val="24"/>
+          <w:lang w:val="pt-PT"/>
+        </w:rPr>
+      </w:pPr>
+      <w:r>
+        <w:rPr>
+          <w:rStyle w:val="3oh-"/>
+          <w:sz w:val="24"/>
+          <w:lang w:val="pt-PT"/>
+        </w:rPr>
+        <w:t>Leitura e escrita de dados em ficheiros</w:t>
+      </w:r>
+    </w:p>
+    <w:p>
+      <w:pPr>
+        <w:pStyle w:val="ListParagraph"/>
+        <w:ind w:firstLine="348"/>
+        <w:jc w:val="both"/>
+        <w:rPr>
           <w:sz w:val="24"/>
           <w:lang w:val="pt-PT"/>
         </w:rPr>
@@ -3605,6 +4213,11 @@
     <w:p>
       <w:pPr>
         <w:jc w:val="both"/>
+        <w:rPr>
+          <w:b/>
+          <w:color w:val="FF0000"/>
+          <w:sz w:val="24"/>
+        </w:rPr>
       </w:pPr>
       <w:r>
         <w:t>Foram implementadas várias classes “Utilitárias” de modo a simplificar a gestão e implementação de todo o sistema, as quais podem ser vistas na secção seguinte deste relatório.</w:t>
@@ -3613,20 +4226,98 @@
     <w:p>
       <w:pPr>
         <w:jc w:val="both"/>
-      </w:pPr>
-    </w:p>
-    <w:p>
-      <w:pPr>
-        <w:jc w:val="both"/>
-      </w:pPr>
-      <w:r>
-        <w:t xml:space="preserve">FALAR DA INTERFACE DA GAMES LIBRARY </w:t>
-      </w:r>
-      <w:proofErr w:type="gramStart"/>
-      <w:r>
-        <w:t>AQUI ?!?!?</w:t>
-      </w:r>
-      <w:proofErr w:type="gramEnd"/>
+        <w:rPr>
+          <w:sz w:val="24"/>
+        </w:rPr>
+      </w:pPr>
+    </w:p>
+    <w:p>
+      <w:pPr>
+        <w:jc w:val="both"/>
+        <w:rPr>
+          <w:sz w:val="24"/>
+        </w:rPr>
+      </w:pPr>
+    </w:p>
+    <w:p>
+      <w:pPr>
+        <w:jc w:val="both"/>
+        <w:rPr>
+          <w:sz w:val="24"/>
+        </w:rPr>
+      </w:pPr>
+    </w:p>
+    <w:p>
+      <w:pPr>
+        <w:jc w:val="both"/>
+        <w:rPr>
+          <w:sz w:val="24"/>
+        </w:rPr>
+      </w:pPr>
+    </w:p>
+    <w:p>
+      <w:pPr>
+        <w:jc w:val="both"/>
+        <w:rPr>
+          <w:sz w:val="24"/>
+        </w:rPr>
+      </w:pPr>
+    </w:p>
+    <w:p>
+      <w:pPr>
+        <w:jc w:val="both"/>
+        <w:rPr>
+          <w:sz w:val="24"/>
+        </w:rPr>
+      </w:pPr>
+    </w:p>
+    <w:p>
+      <w:pPr>
+        <w:jc w:val="both"/>
+        <w:rPr>
+          <w:sz w:val="24"/>
+        </w:rPr>
+      </w:pPr>
+    </w:p>
+    <w:p>
+      <w:pPr>
+        <w:jc w:val="both"/>
+        <w:rPr>
+          <w:sz w:val="24"/>
+        </w:rPr>
+      </w:pPr>
+    </w:p>
+    <w:p>
+      <w:pPr>
+        <w:jc w:val="both"/>
+        <w:rPr>
+          <w:sz w:val="24"/>
+        </w:rPr>
+      </w:pPr>
+    </w:p>
+    <w:p>
+      <w:pPr>
+        <w:jc w:val="both"/>
+        <w:rPr>
+          <w:sz w:val="24"/>
+        </w:rPr>
+      </w:pPr>
+    </w:p>
+    <w:p>
+      <w:pPr>
+        <w:jc w:val="both"/>
+        <w:rPr>
+          <w:sz w:val="24"/>
+        </w:rPr>
+      </w:pPr>
+    </w:p>
+    <w:p>
+      <w:pPr>
+        <w:jc w:val="both"/>
+        <w:rPr>
+          <w:sz w:val="24"/>
+        </w:rPr>
+      </w:pPr>
     </w:p>
     <w:p>
       <w:pPr>
@@ -3728,12 +4419,11 @@
       <w:pPr>
         <w:pStyle w:val="Heading1"/>
       </w:pPr>
-      <w:bookmarkStart w:id="5" w:name="_Toc530734437"/>
-      <w:r>
-        <w:lastRenderedPageBreak/>
+      <w:bookmarkStart w:id="4" w:name="_Toc530734437"/>
+      <w:r>
         <w:t>Classes Implementadas</w:t>
       </w:r>
-      <w:bookmarkEnd w:id="5"/>
+      <w:bookmarkEnd w:id="4"/>
     </w:p>
     <w:p/>
     <w:p>
@@ -4411,7 +5101,6 @@
           <w:b/>
           <w:sz w:val="28"/>
         </w:rPr>
-        <w:lastRenderedPageBreak/>
         <w:t>Update</w:t>
       </w:r>
       <w:proofErr w:type="spellEnd"/>
@@ -5493,131 +6182,820 @@
     </w:p>
     <w:p>
       <w:pPr>
+        <w:pStyle w:val="Heading1"/>
+      </w:pPr>
+      <w:r>
+        <w:lastRenderedPageBreak/>
+        <w:t>Diagrama UML de classes</w:t>
+      </w:r>
+    </w:p>
+    <w:p/>
+    <w:p/>
+    <w:p/>
+    <w:p/>
+    <w:p/>
+    <w:p/>
+    <w:p/>
+    <w:p/>
+    <w:p/>
+    <w:p/>
+    <w:p/>
+    <w:p/>
+    <w:p/>
+    <w:p/>
+    <w:p/>
+    <w:p/>
+    <w:p>
+      <w:r>
+        <w:t>Notinha sobre exceções não incluídas e sobre ligações a Date</w:t>
+      </w:r>
+    </w:p>
+    <w:p/>
+    <w:p/>
+    <w:p/>
+    <w:p/>
+    <w:p/>
+    <w:p/>
+    <w:p/>
+    <w:p/>
+    <w:p/>
+    <w:p/>
+    <w:p/>
+    <w:p/>
+    <w:p/>
+    <w:p>
+      <w:pPr>
+        <w:pStyle w:val="Heading1"/>
+      </w:pPr>
+    </w:p>
+    <w:p>
+      <w:pPr>
+        <w:pStyle w:val="Heading1"/>
+      </w:pPr>
+      <w:r>
+        <w:t>Casos de Utilização</w:t>
+      </w:r>
+    </w:p>
+    <w:p/>
+    <w:p/>
+    <w:p/>
+    <w:p/>
+    <w:p/>
+    <w:p/>
+    <w:p/>
+    <w:p/>
+    <w:p/>
+    <w:p/>
+    <w:p/>
+    <w:p/>
+    <w:p/>
+    <w:p/>
+    <w:p/>
+    <w:p/>
+    <w:p/>
+    <w:p/>
+    <w:p/>
+    <w:p/>
+    <w:p/>
+    <w:p/>
+    <w:p/>
+    <w:p/>
+    <w:p/>
+    <w:p/>
+    <w:p/>
+    <w:p/>
+    <w:p/>
+    <w:p/>
+    <w:p>
+      <w:bookmarkStart w:id="5" w:name="_GoBack"/>
+      <w:bookmarkEnd w:id="5"/>
+    </w:p>
+    <w:p>
+      <w:pPr>
+        <w:pStyle w:val="Heading1"/>
+      </w:pPr>
+      <w:r>
+        <w:t>Principais dificuldades encontradas no desenvolvimento do trabalho</w:t>
+      </w:r>
+    </w:p>
+    <w:p/>
+    <w:p>
+      <w:pPr>
         <w:ind w:firstLine="357"/>
         <w:jc w:val="both"/>
         <w:rPr>
           <w:sz w:val="24"/>
         </w:rPr>
       </w:pPr>
-    </w:p>
-    <w:p>
-      <w:pPr>
-        <w:jc w:val="both"/>
-        <w:rPr>
-          <w:sz w:val="24"/>
-        </w:rPr>
-      </w:pPr>
-    </w:p>
-    <w:p>
-      <w:pPr>
-        <w:jc w:val="both"/>
-        <w:rPr>
-          <w:sz w:val="24"/>
-        </w:rPr>
-      </w:pPr>
-    </w:p>
-    <w:p>
-      <w:pPr>
-        <w:jc w:val="both"/>
-        <w:rPr>
-          <w:sz w:val="24"/>
-        </w:rPr>
-      </w:pPr>
-    </w:p>
-    <w:p>
-      <w:pPr>
-        <w:jc w:val="both"/>
-        <w:rPr>
-          <w:sz w:val="24"/>
-        </w:rPr>
-      </w:pPr>
-    </w:p>
-    <w:p>
-      <w:pPr>
-        <w:jc w:val="both"/>
-        <w:rPr>
-          <w:sz w:val="24"/>
-        </w:rPr>
-      </w:pPr>
-      <w:r>
-        <w:rPr>
-          <w:sz w:val="24"/>
-        </w:rPr>
-        <w:t>DIFICULDADES AND STUFF</w:t>
-      </w:r>
-    </w:p>
-    <w:p>
-      <w:pPr>
-        <w:jc w:val="both"/>
-        <w:rPr>
-          <w:sz w:val="24"/>
-        </w:rPr>
-      </w:pPr>
-    </w:p>
-    <w:p>
-      <w:pPr>
-        <w:jc w:val="both"/>
-        <w:rPr>
-          <w:sz w:val="24"/>
-        </w:rPr>
-      </w:pPr>
-    </w:p>
-    <w:p>
-      <w:pPr>
-        <w:jc w:val="both"/>
-        <w:rPr>
-          <w:rStyle w:val="3oh-"/>
-          <w:sz w:val="24"/>
-        </w:rPr>
-      </w:pPr>
-    </w:p>
-    <w:p>
-      <w:pPr>
-        <w:jc w:val="both"/>
-        <w:rPr>
-          <w:rStyle w:val="3oh-"/>
-          <w:sz w:val="24"/>
-        </w:rPr>
-      </w:pPr>
-      <w:r>
-        <w:rPr>
-          <w:rStyle w:val="3oh-"/>
-          <w:sz w:val="24"/>
-        </w:rPr>
-        <w:t xml:space="preserve">De modo a permitir que a </w:t>
+      <w:r>
+        <w:rPr>
+          <w:sz w:val="24"/>
+        </w:rPr>
+        <w:t xml:space="preserve">A maior dificuldade neste trabalho foi em compreender o tema que escolhemos. Tendo em conta exemplos reais de bibliotecas de jogos, alguns aspetos estavam a criar confusões para as quais não estávamos a conseguir chegar a um consenso internamente no grupo. Assim, e de modo a assegurar-nos que o nosso trabalho respeitaria o pretendido, contactamos e fomos de encontro aos </w:t>
+      </w:r>
+      <w:r>
+        <w:rPr>
+          <w:sz w:val="24"/>
+        </w:rPr>
+        <w:t xml:space="preserve">monitores e </w:t>
+      </w:r>
+      <w:r>
+        <w:rPr>
+          <w:sz w:val="24"/>
+        </w:rPr>
+        <w:t>professores coordenadores.</w:t>
+      </w:r>
+      <w:r>
+        <w:rPr>
+          <w:sz w:val="24"/>
+        </w:rPr>
+        <w:t xml:space="preserve"> </w:t>
+      </w:r>
+    </w:p>
+    <w:p>
+      <w:pPr>
+        <w:ind w:firstLine="357"/>
+        <w:jc w:val="both"/>
+        <w:rPr>
+          <w:sz w:val="24"/>
+        </w:rPr>
+      </w:pPr>
+      <w:r>
+        <w:rPr>
+          <w:sz w:val="24"/>
+        </w:rPr>
+        <w:t xml:space="preserve">Esta dificuldade, que deveríamos ter resolvido logo no início, levou a que todo o </w:t>
+      </w:r>
+      <w:r>
+        <w:rPr>
+          <w:sz w:val="24"/>
+        </w:rPr>
+        <w:t>desenvolvimento do trabalho</w:t>
+      </w:r>
+      <w:r>
+        <w:rPr>
+          <w:sz w:val="24"/>
+        </w:rPr>
+        <w:t xml:space="preserve"> se atrasasse, efetivamente criando um problema de tempo.</w:t>
+      </w:r>
+      <w:r>
+        <w:rPr>
+          <w:sz w:val="24"/>
+        </w:rPr>
+        <w:t xml:space="preserve"> </w:t>
+      </w:r>
+      <w:r>
+        <w:rPr>
+          <w:sz w:val="24"/>
+        </w:rPr>
+        <w:t xml:space="preserve">Destaca-se ainda que um membro do nosso grupo sofreu um acidente e ficou incapacitado da sua mão direita até à última semana de entrega do projeto, reduzindo </w:t>
+      </w:r>
+      <w:r>
+        <w:rPr>
+          <w:sz w:val="24"/>
+        </w:rPr>
+        <w:t>a capacidade de trabalho do grup</w:t>
+      </w:r>
+      <w:r>
+        <w:rPr>
+          <w:sz w:val="24"/>
+        </w:rPr>
+        <w:t>o durante um longo período</w:t>
+      </w:r>
+      <w:r>
+        <w:rPr>
+          <w:sz w:val="24"/>
+        </w:rPr>
+        <w:t>.</w:t>
+      </w:r>
+      <w:r>
+        <w:rPr>
+          <w:sz w:val="24"/>
+        </w:rPr>
+        <w:t xml:space="preserve"> </w:t>
+      </w:r>
+    </w:p>
+    <w:p>
+      <w:pPr>
+        <w:ind w:firstLine="357"/>
+        <w:jc w:val="both"/>
+        <w:rPr>
+          <w:sz w:val="24"/>
+        </w:rPr>
+      </w:pPr>
+      <w:r>
+        <w:rPr>
+          <w:sz w:val="24"/>
+        </w:rPr>
+        <w:t>Relativamente à implementação e escrita de código, não foram encontradas dificuldades significativas. Após perceber o tema e estruturar a nossa abordagem, internamente conseguimos resolver qualquer adversidade que surgiu.</w:t>
+      </w:r>
+    </w:p>
+    <w:p>
+      <w:pPr>
+        <w:ind w:firstLine="357"/>
+        <w:jc w:val="both"/>
+        <w:rPr>
+          <w:sz w:val="24"/>
+        </w:rPr>
+      </w:pPr>
+      <w:r>
+        <w:rPr>
+          <w:sz w:val="24"/>
+        </w:rPr>
+        <w:t>Salienta-se, no entanto,</w:t>
+      </w:r>
+      <w:r>
+        <w:rPr>
+          <w:sz w:val="24"/>
+        </w:rPr>
+        <w:t xml:space="preserve"> que para esta primeira parte do projeto houve alguma dificuldade na divisão igualitária das tarefas.</w:t>
+      </w:r>
+    </w:p>
+    <w:p/>
+    <w:p/>
+    <w:p/>
+    <w:p/>
+    <w:p/>
+    <w:p/>
+    <w:p/>
+    <w:p/>
+    <w:p/>
+    <w:p/>
+    <w:p/>
+    <w:p/>
+    <w:p/>
+    <w:p/>
+    <w:p/>
+    <w:p/>
+    <w:p/>
+    <w:p>
+      <w:pPr>
+        <w:pStyle w:val="Heading1"/>
+      </w:pPr>
+      <w:r>
+        <w:t>Esforço dedicado por cada membro</w:t>
+      </w:r>
+    </w:p>
+    <w:p/>
+    <w:p>
+      <w:pPr>
+        <w:ind w:firstLine="357"/>
+        <w:jc w:val="both"/>
+      </w:pPr>
+      <w:r>
+        <w:t xml:space="preserve">O trabalho foi realizado com sucesso, tendo conseguido implementar o sistema da Biblioteca de Jogos com todas as funcionalidades requeridas e ainda </w:t>
+      </w:r>
+      <w:proofErr w:type="gramStart"/>
+      <w:r>
+        <w:t>algumas extra</w:t>
+      </w:r>
+      <w:proofErr w:type="gramEnd"/>
+      <w:r>
+        <w:t xml:space="preserve"> que consideramos relevantes.</w:t>
+      </w:r>
+    </w:p>
+    <w:p>
+      <w:pPr>
+        <w:ind w:firstLine="357"/>
+        <w:jc w:val="both"/>
+      </w:pPr>
+      <w:r>
+        <w:t xml:space="preserve">Todos os membros contribuíram igualmente na discussão do tema e na procura de soluções para os problemas encontrados, tendo </w:t>
+      </w:r>
+      <w:r>
+        <w:t>sido realizadas reuniões de grupo presenciais para este efeito. Mantivemos um diálogo constante e ajudamo-nos mutuamente.</w:t>
+      </w:r>
+    </w:p>
+    <w:p>
+      <w:pPr>
+        <w:ind w:firstLine="357"/>
+        <w:jc w:val="both"/>
+      </w:pPr>
+      <w:r>
+        <w:t>De modo a facilitar o nosso processo de desenvolvimento, utilizamos o sistema de controlo de versões “</w:t>
       </w:r>
       <w:proofErr w:type="spellStart"/>
       <w:r>
-        <w:rPr>
-          <w:rStyle w:val="3oh-"/>
-          <w:sz w:val="24"/>
+        <w:t>git</w:t>
+      </w:r>
+      <w:proofErr w:type="spellEnd"/>
+      <w:r>
+        <w:t xml:space="preserve">”. Para isso criamos um repositório no </w:t>
+      </w:r>
+      <w:proofErr w:type="spellStart"/>
+      <w:r>
+        <w:rPr>
+          <w:i/>
+        </w:rPr>
+        <w:t>Github</w:t>
+      </w:r>
+      <w:proofErr w:type="spellEnd"/>
+      <w:r>
+        <w:rPr>
+          <w:i/>
+        </w:rPr>
+        <w:t xml:space="preserve">, </w:t>
+      </w:r>
+      <w:r>
+        <w:t xml:space="preserve">que pode ser acedido no link disponibilizado em baixo. </w:t>
+      </w:r>
+      <w:r>
+        <w:t xml:space="preserve">Para disponibilizar informação mais detalhada sobre a nossa divisão de tarefas, processo de desenvolvimento e </w:t>
+      </w:r>
+      <w:r>
+        <w:t>contribuições individuais, este encontra-se agora público (anteriormente à data de entrega encontrava-se privado, de modo a não permitir qualquer plágio).</w:t>
+      </w:r>
+    </w:p>
+    <w:p>
+      <w:pPr>
+        <w:ind w:firstLine="357"/>
+        <w:jc w:val="both"/>
+      </w:pPr>
+      <w:r>
+        <w:t xml:space="preserve">Repositório no </w:t>
+      </w:r>
+      <w:proofErr w:type="spellStart"/>
+      <w:r>
+        <w:rPr>
+          <w:i/>
+        </w:rPr>
+        <w:t>Github</w:t>
+      </w:r>
+      <w:proofErr w:type="spellEnd"/>
+      <w:r>
+        <w:t xml:space="preserve">: </w:t>
+      </w:r>
+      <w:hyperlink r:id="rId12" w:history="1">
+        <w:r>
+          <w:rPr>
+            <w:rStyle w:val="Hyperlink"/>
+          </w:rPr>
+          <w:t>https://github.com/GambuzX/Games_Library</w:t>
+        </w:r>
+      </w:hyperlink>
+    </w:p>
+    <w:p>
+      <w:pPr>
+        <w:ind w:firstLine="357"/>
+        <w:jc w:val="both"/>
+      </w:pPr>
+    </w:p>
+    <w:p>
+      <w:pPr>
+        <w:ind w:firstLine="357"/>
+        <w:jc w:val="both"/>
+      </w:pPr>
+      <w:r>
+        <w:t>As contribuições individuais de cada membro foram as seguintes:</w:t>
+      </w:r>
+    </w:p>
+    <w:p>
+      <w:pPr>
+        <w:ind w:firstLine="357"/>
+        <w:jc w:val="both"/>
+        <w:rPr>
+          <w:b/>
+        </w:rPr>
+      </w:pPr>
+      <w:r>
+        <w:rPr>
+          <w:b/>
+        </w:rPr>
+        <w:tab/>
+        <w:t>Mário Mesquita</w:t>
+      </w:r>
+    </w:p>
+    <w:p>
+      <w:pPr>
+        <w:pStyle w:val="ListParagraph"/>
+        <w:numPr>
+          <w:ilvl w:val="0"/>
+          <w:numId w:val="17"/>
+        </w:numPr>
+        <w:jc w:val="both"/>
+        <w:rPr>
+          <w:b/>
+          <w:lang w:val="pt-PT"/>
+        </w:rPr>
+      </w:pPr>
+      <w:r>
+        <w:rPr>
+          <w:lang w:val="pt-PT"/>
+        </w:rPr>
+        <w:t>Criação do diagrama UML de classes</w:t>
+      </w:r>
+    </w:p>
+    <w:p>
+      <w:pPr>
+        <w:pStyle w:val="ListParagraph"/>
+        <w:numPr>
+          <w:ilvl w:val="0"/>
+          <w:numId w:val="17"/>
+        </w:numPr>
+        <w:jc w:val="both"/>
+        <w:rPr>
+          <w:b/>
+          <w:lang w:val="pt-PT"/>
+        </w:rPr>
+      </w:pPr>
+      <w:r>
+        <w:rPr>
+          <w:lang w:val="pt-PT"/>
+        </w:rPr>
+        <w:t>Classes implementadas:</w:t>
+      </w:r>
+    </w:p>
+    <w:p>
+      <w:pPr>
+        <w:pStyle w:val="ListParagraph"/>
+        <w:numPr>
+          <w:ilvl w:val="1"/>
+          <w:numId w:val="17"/>
+        </w:numPr>
+        <w:jc w:val="both"/>
+        <w:rPr>
+          <w:b/>
+          <w:lang w:val="pt-PT"/>
+        </w:rPr>
+      </w:pPr>
+      <w:proofErr w:type="spellStart"/>
+      <w:r>
+        <w:rPr>
+          <w:lang w:val="pt-PT"/>
+        </w:rPr>
+        <w:t>User</w:t>
+      </w:r>
+      <w:proofErr w:type="spellEnd"/>
+    </w:p>
+    <w:p>
+      <w:pPr>
+        <w:pStyle w:val="ListParagraph"/>
+        <w:numPr>
+          <w:ilvl w:val="1"/>
+          <w:numId w:val="17"/>
+        </w:numPr>
+        <w:jc w:val="both"/>
+        <w:rPr>
+          <w:lang w:val="pt-PT"/>
+        </w:rPr>
+      </w:pPr>
+      <w:proofErr w:type="spellStart"/>
+      <w:r>
+        <w:rPr>
+          <w:lang w:val="pt-PT"/>
         </w:rPr>
         <w:t>GameLibrary</w:t>
       </w:r>
       <w:proofErr w:type="spellEnd"/>
-      <w:r>
-        <w:rPr>
-          <w:rStyle w:val="3oh-"/>
-          <w:sz w:val="24"/>
-        </w:rPr>
-        <w:t xml:space="preserve"> apenas trabalhe com apontadores para Título, não se preocupando qual o tipo exato do objeto, título possui vários métodos virtuais puros que são redefinidos nas suas classes derivadas. Métodos aplicáveis a títulos “Online”, quando chamados em títulos “</w:t>
-      </w:r>
+    </w:p>
+    <w:p>
+      <w:pPr>
+        <w:pStyle w:val="ListParagraph"/>
+        <w:numPr>
+          <w:ilvl w:val="1"/>
+          <w:numId w:val="17"/>
+        </w:numPr>
+        <w:jc w:val="both"/>
+        <w:rPr>
+          <w:lang w:val="pt-PT"/>
+        </w:rPr>
+      </w:pPr>
       <w:proofErr w:type="spellStart"/>
       <w:r>
         <w:rPr>
-          <w:rStyle w:val="3oh-"/>
-          <w:sz w:val="24"/>
-        </w:rPr>
-        <w:t>Home</w:t>
+          <w:lang w:val="pt-PT"/>
+        </w:rPr>
+        <w:t>CreditCard</w:t>
       </w:r>
       <w:proofErr w:type="spellEnd"/>
-      <w:r>
-        <w:rPr>
-          <w:rStyle w:val="3oh-"/>
-          <w:sz w:val="24"/>
-        </w:rPr>
-        <w:t>”, lançam uma exceção indicando o uso incorreto, sendo assim possível …</w:t>
-      </w:r>
+    </w:p>
+    <w:p>
+      <w:pPr>
+        <w:pStyle w:val="ListParagraph"/>
+        <w:numPr>
+          <w:ilvl w:val="1"/>
+          <w:numId w:val="17"/>
+        </w:numPr>
+        <w:jc w:val="both"/>
+        <w:rPr>
+          <w:lang w:val="pt-PT"/>
+        </w:rPr>
+      </w:pPr>
+      <w:proofErr w:type="spellStart"/>
+      <w:r>
+        <w:rPr>
+          <w:lang w:val="pt-PT"/>
+        </w:rPr>
+        <w:t>Transaction</w:t>
+      </w:r>
+      <w:proofErr w:type="spellEnd"/>
+    </w:p>
+    <w:p>
+      <w:pPr>
+        <w:pStyle w:val="ListParagraph"/>
+        <w:numPr>
+          <w:ilvl w:val="1"/>
+          <w:numId w:val="17"/>
+        </w:numPr>
+        <w:jc w:val="both"/>
+        <w:rPr>
+          <w:lang w:val="pt-PT"/>
+        </w:rPr>
+      </w:pPr>
+      <w:r>
+        <w:rPr>
+          <w:lang w:val="pt-PT"/>
+        </w:rPr>
+        <w:t>Sale</w:t>
+      </w:r>
+    </w:p>
+    <w:p>
+      <w:pPr>
+        <w:pStyle w:val="ListParagraph"/>
+        <w:numPr>
+          <w:ilvl w:val="1"/>
+          <w:numId w:val="17"/>
+        </w:numPr>
+        <w:jc w:val="both"/>
+        <w:rPr>
+          <w:lang w:val="pt-PT"/>
+        </w:rPr>
+      </w:pPr>
+      <w:proofErr w:type="spellStart"/>
+      <w:r>
+        <w:rPr>
+          <w:lang w:val="pt-PT"/>
+        </w:rPr>
+        <w:t>Update</w:t>
+      </w:r>
+      <w:proofErr w:type="spellEnd"/>
+    </w:p>
+    <w:p>
+      <w:pPr>
+        <w:pStyle w:val="ListParagraph"/>
+        <w:numPr>
+          <w:ilvl w:val="1"/>
+          <w:numId w:val="17"/>
+        </w:numPr>
+        <w:jc w:val="both"/>
+        <w:rPr>
+          <w:lang w:val="pt-PT"/>
+        </w:rPr>
+      </w:pPr>
+      <w:proofErr w:type="spellStart"/>
+      <w:r>
+        <w:rPr>
+          <w:lang w:val="pt-PT"/>
+        </w:rPr>
+        <w:t>Session</w:t>
+      </w:r>
+      <w:proofErr w:type="spellEnd"/>
+    </w:p>
+    <w:p>
+      <w:pPr>
+        <w:pStyle w:val="ListParagraph"/>
+        <w:numPr>
+          <w:ilvl w:val="0"/>
+          <w:numId w:val="17"/>
+        </w:numPr>
+        <w:jc w:val="both"/>
+        <w:rPr>
+          <w:b/>
+          <w:lang w:val="pt-PT"/>
+        </w:rPr>
+      </w:pPr>
+      <w:r>
+        <w:rPr>
+          <w:lang w:val="pt-PT"/>
+        </w:rPr>
+        <w:t>Classes para as quais contribuiu:</w:t>
+      </w:r>
+    </w:p>
+    <w:p>
+      <w:pPr>
+        <w:pStyle w:val="ListParagraph"/>
+        <w:numPr>
+          <w:ilvl w:val="1"/>
+          <w:numId w:val="17"/>
+        </w:numPr>
+        <w:jc w:val="both"/>
+        <w:rPr>
+          <w:b/>
+          <w:lang w:val="pt-PT"/>
+        </w:rPr>
+      </w:pPr>
+      <w:proofErr w:type="spellStart"/>
+      <w:r>
+        <w:rPr>
+          <w:lang w:val="pt-PT"/>
+        </w:rPr>
+        <w:t>Title</w:t>
+      </w:r>
+      <w:proofErr w:type="spellEnd"/>
+    </w:p>
+    <w:p>
+      <w:pPr>
+        <w:pStyle w:val="ListParagraph"/>
+        <w:numPr>
+          <w:ilvl w:val="1"/>
+          <w:numId w:val="17"/>
+        </w:numPr>
+        <w:jc w:val="both"/>
+        <w:rPr>
+          <w:b/>
+          <w:lang w:val="pt-PT"/>
+        </w:rPr>
+      </w:pPr>
+      <w:proofErr w:type="spellStart"/>
+      <w:r>
+        <w:rPr>
+          <w:lang w:val="pt-PT"/>
+        </w:rPr>
+        <w:t>OnlineTitle</w:t>
+      </w:r>
+      <w:proofErr w:type="spellEnd"/>
+    </w:p>
+    <w:p>
+      <w:pPr>
+        <w:pStyle w:val="ListParagraph"/>
+        <w:numPr>
+          <w:ilvl w:val="1"/>
+          <w:numId w:val="17"/>
+        </w:numPr>
+        <w:jc w:val="both"/>
+        <w:rPr>
+          <w:b/>
+          <w:lang w:val="pt-PT"/>
+        </w:rPr>
+      </w:pPr>
+      <w:proofErr w:type="spellStart"/>
+      <w:r>
+        <w:rPr>
+          <w:lang w:val="pt-PT"/>
+        </w:rPr>
+        <w:t>HomeTitle</w:t>
+      </w:r>
+      <w:proofErr w:type="spellEnd"/>
+    </w:p>
+    <w:p>
+      <w:pPr>
+        <w:pStyle w:val="ListParagraph"/>
+        <w:numPr>
+          <w:ilvl w:val="0"/>
+          <w:numId w:val="17"/>
+        </w:numPr>
+        <w:jc w:val="both"/>
+        <w:rPr>
+          <w:b/>
+          <w:lang w:val="pt-PT"/>
+        </w:rPr>
+      </w:pPr>
+      <w:r>
+        <w:rPr>
+          <w:lang w:val="pt-PT"/>
+        </w:rPr>
+        <w:t>Contribuições adicionais:</w:t>
+      </w:r>
+    </w:p>
+    <w:p>
+      <w:pPr>
+        <w:pStyle w:val="ListParagraph"/>
+        <w:numPr>
+          <w:ilvl w:val="1"/>
+          <w:numId w:val="17"/>
+        </w:numPr>
+        <w:jc w:val="both"/>
+        <w:rPr>
+          <w:b/>
+          <w:lang w:val="pt-PT"/>
+        </w:rPr>
+      </w:pPr>
+      <w:r>
+        <w:rPr>
+          <w:lang w:val="pt-PT"/>
+        </w:rPr>
+        <w:t>Exceções</w:t>
+      </w:r>
+      <w:r>
+        <w:rPr>
+          <w:lang w:val="pt-PT"/>
+        </w:rPr>
+        <w:t xml:space="preserve"> relativas às classes implementadas</w:t>
+      </w:r>
+    </w:p>
+    <w:p>
+      <w:pPr>
+        <w:pStyle w:val="ListParagraph"/>
+        <w:numPr>
+          <w:ilvl w:val="1"/>
+          <w:numId w:val="17"/>
+        </w:numPr>
+        <w:jc w:val="both"/>
+        <w:rPr>
+          <w:b/>
+          <w:lang w:val="pt-PT"/>
+        </w:rPr>
+      </w:pPr>
+      <w:proofErr w:type="spellStart"/>
+      <w:r>
+        <w:rPr>
+          <w:lang w:val="pt-PT"/>
+        </w:rPr>
+        <w:t>Header</w:t>
+      </w:r>
+      <w:proofErr w:type="spellEnd"/>
+      <w:r>
+        <w:rPr>
+          <w:lang w:val="pt-PT"/>
+        </w:rPr>
+        <w:t xml:space="preserve"> </w:t>
+      </w:r>
+      <w:proofErr w:type="spellStart"/>
+      <w:r>
+        <w:rPr>
+          <w:lang w:val="pt-PT"/>
+        </w:rPr>
+        <w:t>GameLibraryInfo.h</w:t>
+      </w:r>
+      <w:proofErr w:type="spellEnd"/>
+    </w:p>
+    <w:p>
+      <w:pPr>
+        <w:pStyle w:val="ListParagraph"/>
+        <w:numPr>
+          <w:ilvl w:val="0"/>
+          <w:numId w:val="17"/>
+        </w:numPr>
+        <w:jc w:val="both"/>
+        <w:rPr>
+          <w:b/>
+          <w:lang w:val="pt-PT"/>
+        </w:rPr>
+      </w:pPr>
+      <w:r>
+        <w:rPr>
+          <w:lang w:val="pt-PT"/>
+        </w:rPr>
+        <w:t xml:space="preserve">Documentação </w:t>
+      </w:r>
+      <w:proofErr w:type="spellStart"/>
+      <w:r>
+        <w:rPr>
+          <w:lang w:val="pt-PT"/>
+        </w:rPr>
+        <w:t>Doxygen</w:t>
+      </w:r>
+      <w:proofErr w:type="spellEnd"/>
+      <w:r>
+        <w:rPr>
+          <w:lang w:val="pt-PT"/>
+        </w:rPr>
+        <w:t xml:space="preserve"> do projeto</w:t>
+      </w:r>
+    </w:p>
+    <w:p>
+      <w:pPr>
+        <w:pStyle w:val="ListParagraph"/>
+        <w:numPr>
+          <w:ilvl w:val="0"/>
+          <w:numId w:val="17"/>
+        </w:numPr>
+        <w:jc w:val="both"/>
+      </w:pPr>
+      <w:r>
+        <w:rPr>
+          <w:lang w:val="pt-PT"/>
+        </w:rPr>
+        <w:t>Escrita do relatório</w:t>
+      </w:r>
+      <w:r>
+        <w:rPr>
+          <w:lang w:val="pt-PT"/>
+        </w:rPr>
+        <w:t xml:space="preserve"> </w:t>
+      </w:r>
+    </w:p>
+    <w:p>
+      <w:pPr>
+        <w:jc w:val="both"/>
+      </w:pPr>
+    </w:p>
+    <w:p>
+      <w:pPr>
+        <w:jc w:val="both"/>
+        <w:rPr>
+          <w:sz w:val="24"/>
+        </w:rPr>
+      </w:pPr>
+    </w:p>
+    <w:p>
+      <w:pPr>
+        <w:jc w:val="both"/>
+        <w:rPr>
+          <w:rStyle w:val="3oh-"/>
+          <w:sz w:val="24"/>
+        </w:rPr>
+      </w:pPr>
     </w:p>
     <w:p>
       <w:pPr>
@@ -5628,12 +7006,12 @@
       </w:pPr>
     </w:p>
     <w:sectPr>
-      <w:headerReference w:type="even" r:id="rId12"/>
-      <w:headerReference w:type="default" r:id="rId13"/>
-      <w:footerReference w:type="even" r:id="rId14"/>
-      <w:footerReference w:type="default" r:id="rId15"/>
-      <w:headerReference w:type="first" r:id="rId16"/>
-      <w:footerReference w:type="first" r:id="rId17"/>
+      <w:headerReference w:type="even" r:id="rId13"/>
+      <w:headerReference w:type="default" r:id="rId14"/>
+      <w:footerReference w:type="even" r:id="rId15"/>
+      <w:footerReference w:type="default" r:id="rId16"/>
+      <w:headerReference w:type="first" r:id="rId17"/>
+      <w:footerReference w:type="first" r:id="rId18"/>
       <w:pgSz w:w="11906" w:h="16838"/>
       <w:pgMar w:top="1440" w:right="1440" w:bottom="1440" w:left="1440" w:header="708" w:footer="708" w:gutter="0"/>
       <w:pgBorders w:display="firstPage" w:offsetFrom="page">
@@ -6360,6 +7738,119 @@
     </w:lvl>
   </w:abstractNum>
   <w:abstractNum w:abstractNumId="2" w15:restartNumberingAfterBreak="0">
+    <w:nsid w:val="17095931"/>
+    <w:multiLevelType w:val="hybridMultilevel"/>
+    <w:tmpl w:val="D9F8B016"/>
+    <w:lvl w:ilvl="0" w:tplc="08160001">
+      <w:start w:val="1"/>
+      <w:numFmt w:val="bullet"/>
+      <w:lvlText w:val=""/>
+      <w:lvlJc w:val="left"/>
+      <w:pPr>
+        <w:ind w:left="720" w:hanging="360"/>
+      </w:pPr>
+      <w:rPr>
+        <w:rFonts w:ascii="Symbol" w:hAnsi="Symbol" w:hint="default"/>
+      </w:rPr>
+    </w:lvl>
+    <w:lvl w:ilvl="1" w:tplc="04090003" w:tentative="1">
+      <w:start w:val="1"/>
+      <w:numFmt w:val="bullet"/>
+      <w:lvlText w:val="o"/>
+      <w:lvlJc w:val="left"/>
+      <w:pPr>
+        <w:ind w:left="1440" w:hanging="360"/>
+      </w:pPr>
+      <w:rPr>
+        <w:rFonts w:ascii="Courier New" w:hAnsi="Courier New" w:cs="Courier New" w:hint="default"/>
+      </w:rPr>
+    </w:lvl>
+    <w:lvl w:ilvl="2" w:tplc="04090005" w:tentative="1">
+      <w:start w:val="1"/>
+      <w:numFmt w:val="bullet"/>
+      <w:lvlText w:val=""/>
+      <w:lvlJc w:val="left"/>
+      <w:pPr>
+        <w:ind w:left="2160" w:hanging="360"/>
+      </w:pPr>
+      <w:rPr>
+        <w:rFonts w:ascii="Wingdings" w:hAnsi="Wingdings" w:hint="default"/>
+      </w:rPr>
+    </w:lvl>
+    <w:lvl w:ilvl="3" w:tplc="04090001" w:tentative="1">
+      <w:start w:val="1"/>
+      <w:numFmt w:val="bullet"/>
+      <w:lvlText w:val=""/>
+      <w:lvlJc w:val="left"/>
+      <w:pPr>
+        <w:ind w:left="2880" w:hanging="360"/>
+      </w:pPr>
+      <w:rPr>
+        <w:rFonts w:ascii="Symbol" w:hAnsi="Symbol" w:hint="default"/>
+      </w:rPr>
+    </w:lvl>
+    <w:lvl w:ilvl="4" w:tplc="04090003" w:tentative="1">
+      <w:start w:val="1"/>
+      <w:numFmt w:val="bullet"/>
+      <w:lvlText w:val="o"/>
+      <w:lvlJc w:val="left"/>
+      <w:pPr>
+        <w:ind w:left="3600" w:hanging="360"/>
+      </w:pPr>
+      <w:rPr>
+        <w:rFonts w:ascii="Courier New" w:hAnsi="Courier New" w:cs="Courier New" w:hint="default"/>
+      </w:rPr>
+    </w:lvl>
+    <w:lvl w:ilvl="5" w:tplc="04090005" w:tentative="1">
+      <w:start w:val="1"/>
+      <w:numFmt w:val="bullet"/>
+      <w:lvlText w:val=""/>
+      <w:lvlJc w:val="left"/>
+      <w:pPr>
+        <w:ind w:left="4320" w:hanging="360"/>
+      </w:pPr>
+      <w:rPr>
+        <w:rFonts w:ascii="Wingdings" w:hAnsi="Wingdings" w:hint="default"/>
+      </w:rPr>
+    </w:lvl>
+    <w:lvl w:ilvl="6" w:tplc="04090001" w:tentative="1">
+      <w:start w:val="1"/>
+      <w:numFmt w:val="bullet"/>
+      <w:lvlText w:val=""/>
+      <w:lvlJc w:val="left"/>
+      <w:pPr>
+        <w:ind w:left="5040" w:hanging="360"/>
+      </w:pPr>
+      <w:rPr>
+        <w:rFonts w:ascii="Symbol" w:hAnsi="Symbol" w:hint="default"/>
+      </w:rPr>
+    </w:lvl>
+    <w:lvl w:ilvl="7" w:tplc="04090003" w:tentative="1">
+      <w:start w:val="1"/>
+      <w:numFmt w:val="bullet"/>
+      <w:lvlText w:val="o"/>
+      <w:lvlJc w:val="left"/>
+      <w:pPr>
+        <w:ind w:left="5760" w:hanging="360"/>
+      </w:pPr>
+      <w:rPr>
+        <w:rFonts w:ascii="Courier New" w:hAnsi="Courier New" w:cs="Courier New" w:hint="default"/>
+      </w:rPr>
+    </w:lvl>
+    <w:lvl w:ilvl="8" w:tplc="04090005" w:tentative="1">
+      <w:start w:val="1"/>
+      <w:numFmt w:val="bullet"/>
+      <w:lvlText w:val=""/>
+      <w:lvlJc w:val="left"/>
+      <w:pPr>
+        <w:ind w:left="6480" w:hanging="360"/>
+      </w:pPr>
+      <w:rPr>
+        <w:rFonts w:ascii="Wingdings" w:hAnsi="Wingdings" w:hint="default"/>
+      </w:rPr>
+    </w:lvl>
+  </w:abstractNum>
+  <w:abstractNum w:abstractNumId="3" w15:restartNumberingAfterBreak="0">
     <w:nsid w:val="1FD27D23"/>
     <w:multiLevelType w:val="hybridMultilevel"/>
     <w:tmpl w:val="F7C8598C"/>
@@ -6472,7 +7963,7 @@
       </w:rPr>
     </w:lvl>
   </w:abstractNum>
-  <w:abstractNum w:abstractNumId="3" w15:restartNumberingAfterBreak="0">
+  <w:abstractNum w:abstractNumId="4" w15:restartNumberingAfterBreak="0">
     <w:nsid w:val="2A4D0791"/>
     <w:multiLevelType w:val="hybridMultilevel"/>
     <w:tmpl w:val="02D89B44"/>
@@ -6585,7 +8076,7 @@
       </w:rPr>
     </w:lvl>
   </w:abstractNum>
-  <w:abstractNum w:abstractNumId="4" w15:restartNumberingAfterBreak="0">
+  <w:abstractNum w:abstractNumId="5" w15:restartNumberingAfterBreak="0">
     <w:nsid w:val="34A42D66"/>
     <w:multiLevelType w:val="hybridMultilevel"/>
     <w:tmpl w:val="D38C2CE8"/>
@@ -6698,7 +8189,7 @@
       </w:rPr>
     </w:lvl>
   </w:abstractNum>
-  <w:abstractNum w:abstractNumId="5" w15:restartNumberingAfterBreak="0">
+  <w:abstractNum w:abstractNumId="6" w15:restartNumberingAfterBreak="0">
     <w:nsid w:val="350E284A"/>
     <w:multiLevelType w:val="hybridMultilevel"/>
     <w:tmpl w:val="B96E5B3A"/>
@@ -6811,7 +8302,120 @@
       </w:rPr>
     </w:lvl>
   </w:abstractNum>
-  <w:abstractNum w:abstractNumId="6" w15:restartNumberingAfterBreak="0">
+  <w:abstractNum w:abstractNumId="7" w15:restartNumberingAfterBreak="0">
+    <w:nsid w:val="3D701F56"/>
+    <w:multiLevelType w:val="hybridMultilevel"/>
+    <w:tmpl w:val="A9B40908"/>
+    <w:lvl w:ilvl="0" w:tplc="08160001">
+      <w:start w:val="1"/>
+      <w:numFmt w:val="bullet"/>
+      <w:lvlText w:val=""/>
+      <w:lvlJc w:val="left"/>
+      <w:pPr>
+        <w:ind w:left="1068" w:hanging="360"/>
+      </w:pPr>
+      <w:rPr>
+        <w:rFonts w:ascii="Symbol" w:hAnsi="Symbol" w:hint="default"/>
+      </w:rPr>
+    </w:lvl>
+    <w:lvl w:ilvl="1" w:tplc="04090003" w:tentative="1">
+      <w:start w:val="1"/>
+      <w:numFmt w:val="bullet"/>
+      <w:lvlText w:val="o"/>
+      <w:lvlJc w:val="left"/>
+      <w:pPr>
+        <w:ind w:left="1788" w:hanging="360"/>
+      </w:pPr>
+      <w:rPr>
+        <w:rFonts w:ascii="Courier New" w:hAnsi="Courier New" w:cs="Courier New" w:hint="default"/>
+      </w:rPr>
+    </w:lvl>
+    <w:lvl w:ilvl="2" w:tplc="04090005" w:tentative="1">
+      <w:start w:val="1"/>
+      <w:numFmt w:val="bullet"/>
+      <w:lvlText w:val=""/>
+      <w:lvlJc w:val="left"/>
+      <w:pPr>
+        <w:ind w:left="2508" w:hanging="360"/>
+      </w:pPr>
+      <w:rPr>
+        <w:rFonts w:ascii="Wingdings" w:hAnsi="Wingdings" w:hint="default"/>
+      </w:rPr>
+    </w:lvl>
+    <w:lvl w:ilvl="3" w:tplc="04090001" w:tentative="1">
+      <w:start w:val="1"/>
+      <w:numFmt w:val="bullet"/>
+      <w:lvlText w:val=""/>
+      <w:lvlJc w:val="left"/>
+      <w:pPr>
+        <w:ind w:left="3228" w:hanging="360"/>
+      </w:pPr>
+      <w:rPr>
+        <w:rFonts w:ascii="Symbol" w:hAnsi="Symbol" w:hint="default"/>
+      </w:rPr>
+    </w:lvl>
+    <w:lvl w:ilvl="4" w:tplc="04090003" w:tentative="1">
+      <w:start w:val="1"/>
+      <w:numFmt w:val="bullet"/>
+      <w:lvlText w:val="o"/>
+      <w:lvlJc w:val="left"/>
+      <w:pPr>
+        <w:ind w:left="3948" w:hanging="360"/>
+      </w:pPr>
+      <w:rPr>
+        <w:rFonts w:ascii="Courier New" w:hAnsi="Courier New" w:cs="Courier New" w:hint="default"/>
+      </w:rPr>
+    </w:lvl>
+    <w:lvl w:ilvl="5" w:tplc="04090005" w:tentative="1">
+      <w:start w:val="1"/>
+      <w:numFmt w:val="bullet"/>
+      <w:lvlText w:val=""/>
+      <w:lvlJc w:val="left"/>
+      <w:pPr>
+        <w:ind w:left="4668" w:hanging="360"/>
+      </w:pPr>
+      <w:rPr>
+        <w:rFonts w:ascii="Wingdings" w:hAnsi="Wingdings" w:hint="default"/>
+      </w:rPr>
+    </w:lvl>
+    <w:lvl w:ilvl="6" w:tplc="04090001" w:tentative="1">
+      <w:start w:val="1"/>
+      <w:numFmt w:val="bullet"/>
+      <w:lvlText w:val=""/>
+      <w:lvlJc w:val="left"/>
+      <w:pPr>
+        <w:ind w:left="5388" w:hanging="360"/>
+      </w:pPr>
+      <w:rPr>
+        <w:rFonts w:ascii="Symbol" w:hAnsi="Symbol" w:hint="default"/>
+      </w:rPr>
+    </w:lvl>
+    <w:lvl w:ilvl="7" w:tplc="04090003" w:tentative="1">
+      <w:start w:val="1"/>
+      <w:numFmt w:val="bullet"/>
+      <w:lvlText w:val="o"/>
+      <w:lvlJc w:val="left"/>
+      <w:pPr>
+        <w:ind w:left="6108" w:hanging="360"/>
+      </w:pPr>
+      <w:rPr>
+        <w:rFonts w:ascii="Courier New" w:hAnsi="Courier New" w:cs="Courier New" w:hint="default"/>
+      </w:rPr>
+    </w:lvl>
+    <w:lvl w:ilvl="8" w:tplc="04090005" w:tentative="1">
+      <w:start w:val="1"/>
+      <w:numFmt w:val="bullet"/>
+      <w:lvlText w:val=""/>
+      <w:lvlJc w:val="left"/>
+      <w:pPr>
+        <w:ind w:left="6828" w:hanging="360"/>
+      </w:pPr>
+      <w:rPr>
+        <w:rFonts w:ascii="Wingdings" w:hAnsi="Wingdings" w:hint="default"/>
+      </w:rPr>
+    </w:lvl>
+  </w:abstractNum>
+  <w:abstractNum w:abstractNumId="8" w15:restartNumberingAfterBreak="0">
     <w:nsid w:val="450D4740"/>
     <w:multiLevelType w:val="multilevel"/>
     <w:tmpl w:val="98627542"/>
@@ -6932,7 +8536,7 @@
       </w:rPr>
     </w:lvl>
   </w:abstractNum>
-  <w:abstractNum w:abstractNumId="7" w15:restartNumberingAfterBreak="0">
+  <w:abstractNum w:abstractNumId="9" w15:restartNumberingAfterBreak="0">
     <w:nsid w:val="4EE85F2D"/>
     <w:multiLevelType w:val="hybridMultilevel"/>
     <w:tmpl w:val="1BDE71D2"/>
@@ -7045,7 +8649,7 @@
       </w:rPr>
     </w:lvl>
   </w:abstractNum>
-  <w:abstractNum w:abstractNumId="8" w15:restartNumberingAfterBreak="0">
+  <w:abstractNum w:abstractNumId="10" w15:restartNumberingAfterBreak="0">
     <w:nsid w:val="53F515DA"/>
     <w:multiLevelType w:val="hybridMultilevel"/>
     <w:tmpl w:val="DC425B6C"/>
@@ -7158,7 +8762,7 @@
       </w:rPr>
     </w:lvl>
   </w:abstractNum>
-  <w:abstractNum w:abstractNumId="9" w15:restartNumberingAfterBreak="0">
+  <w:abstractNum w:abstractNumId="11" w15:restartNumberingAfterBreak="0">
     <w:nsid w:val="5AEE2072"/>
     <w:multiLevelType w:val="hybridMultilevel"/>
     <w:tmpl w:val="B72A78D6"/>
@@ -7271,7 +8875,7 @@
       </w:rPr>
     </w:lvl>
   </w:abstractNum>
-  <w:abstractNum w:abstractNumId="10" w15:restartNumberingAfterBreak="0">
+  <w:abstractNum w:abstractNumId="12" w15:restartNumberingAfterBreak="0">
     <w:nsid w:val="605A3749"/>
     <w:multiLevelType w:val="hybridMultilevel"/>
     <w:tmpl w:val="44C0D224"/>
@@ -7384,7 +8988,7 @@
       </w:rPr>
     </w:lvl>
   </w:abstractNum>
-  <w:abstractNum w:abstractNumId="11" w15:restartNumberingAfterBreak="0">
+  <w:abstractNum w:abstractNumId="13" w15:restartNumberingAfterBreak="0">
     <w:nsid w:val="653A3F3C"/>
     <w:multiLevelType w:val="hybridMultilevel"/>
     <w:tmpl w:val="966AD448"/>
@@ -7497,7 +9101,7 @@
       </w:rPr>
     </w:lvl>
   </w:abstractNum>
-  <w:abstractNum w:abstractNumId="12" w15:restartNumberingAfterBreak="0">
+  <w:abstractNum w:abstractNumId="14" w15:restartNumberingAfterBreak="0">
     <w:nsid w:val="76BB2F6B"/>
     <w:multiLevelType w:val="hybridMultilevel"/>
     <w:tmpl w:val="CF80E82C"/>
@@ -7610,7 +9214,120 @@
       </w:rPr>
     </w:lvl>
   </w:abstractNum>
-  <w:abstractNum w:abstractNumId="13" w15:restartNumberingAfterBreak="0">
+  <w:abstractNum w:abstractNumId="15" w15:restartNumberingAfterBreak="0">
+    <w:nsid w:val="795B7332"/>
+    <w:multiLevelType w:val="hybridMultilevel"/>
+    <w:tmpl w:val="08A29DD8"/>
+    <w:lvl w:ilvl="0" w:tplc="A79A6588">
+      <w:start w:val="1"/>
+      <w:numFmt w:val="bullet"/>
+      <w:lvlText w:val=""/>
+      <w:lvlJc w:val="left"/>
+      <w:pPr>
+        <w:ind w:left="1077" w:hanging="360"/>
+      </w:pPr>
+      <w:rPr>
+        <w:rFonts w:ascii="Symbol" w:hAnsi="Symbol" w:hint="default"/>
+      </w:rPr>
+    </w:lvl>
+    <w:lvl w:ilvl="1" w:tplc="08160001">
+      <w:start w:val="1"/>
+      <w:numFmt w:val="bullet"/>
+      <w:lvlText w:val=""/>
+      <w:lvlJc w:val="left"/>
+      <w:pPr>
+        <w:ind w:left="1797" w:hanging="360"/>
+      </w:pPr>
+      <w:rPr>
+        <w:rFonts w:ascii="Symbol" w:hAnsi="Symbol" w:hint="default"/>
+      </w:rPr>
+    </w:lvl>
+    <w:lvl w:ilvl="2" w:tplc="04090005" w:tentative="1">
+      <w:start w:val="1"/>
+      <w:numFmt w:val="bullet"/>
+      <w:lvlText w:val=""/>
+      <w:lvlJc w:val="left"/>
+      <w:pPr>
+        <w:ind w:left="2517" w:hanging="360"/>
+      </w:pPr>
+      <w:rPr>
+        <w:rFonts w:ascii="Wingdings" w:hAnsi="Wingdings" w:hint="default"/>
+      </w:rPr>
+    </w:lvl>
+    <w:lvl w:ilvl="3" w:tplc="04090001" w:tentative="1">
+      <w:start w:val="1"/>
+      <w:numFmt w:val="bullet"/>
+      <w:lvlText w:val=""/>
+      <w:lvlJc w:val="left"/>
+      <w:pPr>
+        <w:ind w:left="3237" w:hanging="360"/>
+      </w:pPr>
+      <w:rPr>
+        <w:rFonts w:ascii="Symbol" w:hAnsi="Symbol" w:hint="default"/>
+      </w:rPr>
+    </w:lvl>
+    <w:lvl w:ilvl="4" w:tplc="04090003" w:tentative="1">
+      <w:start w:val="1"/>
+      <w:numFmt w:val="bullet"/>
+      <w:lvlText w:val="o"/>
+      <w:lvlJc w:val="left"/>
+      <w:pPr>
+        <w:ind w:left="3957" w:hanging="360"/>
+      </w:pPr>
+      <w:rPr>
+        <w:rFonts w:ascii="Courier New" w:hAnsi="Courier New" w:cs="Courier New" w:hint="default"/>
+      </w:rPr>
+    </w:lvl>
+    <w:lvl w:ilvl="5" w:tplc="04090005" w:tentative="1">
+      <w:start w:val="1"/>
+      <w:numFmt w:val="bullet"/>
+      <w:lvlText w:val=""/>
+      <w:lvlJc w:val="left"/>
+      <w:pPr>
+        <w:ind w:left="4677" w:hanging="360"/>
+      </w:pPr>
+      <w:rPr>
+        <w:rFonts w:ascii="Wingdings" w:hAnsi="Wingdings" w:hint="default"/>
+      </w:rPr>
+    </w:lvl>
+    <w:lvl w:ilvl="6" w:tplc="04090001" w:tentative="1">
+      <w:start w:val="1"/>
+      <w:numFmt w:val="bullet"/>
+      <w:lvlText w:val=""/>
+      <w:lvlJc w:val="left"/>
+      <w:pPr>
+        <w:ind w:left="5397" w:hanging="360"/>
+      </w:pPr>
+      <w:rPr>
+        <w:rFonts w:ascii="Symbol" w:hAnsi="Symbol" w:hint="default"/>
+      </w:rPr>
+    </w:lvl>
+    <w:lvl w:ilvl="7" w:tplc="04090003" w:tentative="1">
+      <w:start w:val="1"/>
+      <w:numFmt w:val="bullet"/>
+      <w:lvlText w:val="o"/>
+      <w:lvlJc w:val="left"/>
+      <w:pPr>
+        <w:ind w:left="6117" w:hanging="360"/>
+      </w:pPr>
+      <w:rPr>
+        <w:rFonts w:ascii="Courier New" w:hAnsi="Courier New" w:cs="Courier New" w:hint="default"/>
+      </w:rPr>
+    </w:lvl>
+    <w:lvl w:ilvl="8" w:tplc="04090005" w:tentative="1">
+      <w:start w:val="1"/>
+      <w:numFmt w:val="bullet"/>
+      <w:lvlText w:val=""/>
+      <w:lvlJc w:val="left"/>
+      <w:pPr>
+        <w:ind w:left="6837" w:hanging="360"/>
+      </w:pPr>
+      <w:rPr>
+        <w:rFonts w:ascii="Wingdings" w:hAnsi="Wingdings" w:hint="default"/>
+      </w:rPr>
+    </w:lvl>
+  </w:abstractNum>
+  <w:abstractNum w:abstractNumId="16" w15:restartNumberingAfterBreak="0">
     <w:nsid w:val="7F4955CE"/>
     <w:multiLevelType w:val="hybridMultilevel"/>
     <w:tmpl w:val="09264708"/>
@@ -7727,43 +9444,52 @@
     <w:abstractNumId w:val="1"/>
   </w:num>
   <w:num w:numId="2">
-    <w:abstractNumId w:val="13"/>
+    <w:abstractNumId w:val="16"/>
   </w:num>
   <w:num w:numId="3">
     <w:abstractNumId w:val="0"/>
   </w:num>
   <w:num w:numId="4">
+    <w:abstractNumId w:val="12"/>
+  </w:num>
+  <w:num w:numId="5">
+    <w:abstractNumId w:val="13"/>
+  </w:num>
+  <w:num w:numId="6">
+    <w:abstractNumId w:val="8"/>
+  </w:num>
+  <w:num w:numId="7">
+    <w:abstractNumId w:val="5"/>
+  </w:num>
+  <w:num w:numId="8">
+    <w:abstractNumId w:val="14"/>
+  </w:num>
+  <w:num w:numId="9">
+    <w:abstractNumId w:val="4"/>
+  </w:num>
+  <w:num w:numId="10">
+    <w:abstractNumId w:val="9"/>
+  </w:num>
+  <w:num w:numId="11">
+    <w:abstractNumId w:val="3"/>
+  </w:num>
+  <w:num w:numId="12">
+    <w:abstractNumId w:val="6"/>
+  </w:num>
+  <w:num w:numId="13">
+    <w:abstractNumId w:val="11"/>
+  </w:num>
+  <w:num w:numId="14">
     <w:abstractNumId w:val="10"/>
   </w:num>
-  <w:num w:numId="5">
-    <w:abstractNumId w:val="11"/>
+  <w:num w:numId="15">
+    <w:abstractNumId w:val="2"/>
   </w:num>
-  <w:num w:numId="6">
-    <w:abstractNumId w:val="6"/>
-  </w:num>
-  <w:num w:numId="7">
-    <w:abstractNumId w:val="4"/>
-  </w:num>
-  <w:num w:numId="8">
-    <w:abstractNumId w:val="12"/>
-  </w:num>
-  <w:num w:numId="9">
-    <w:abstractNumId w:val="3"/>
-  </w:num>
-  <w:num w:numId="10">
+  <w:num w:numId="16">
     <w:abstractNumId w:val="7"/>
   </w:num>
-  <w:num w:numId="11">
-    <w:abstractNumId w:val="2"/>
-  </w:num>
-  <w:num w:numId="12">
-    <w:abstractNumId w:val="5"/>
-  </w:num>
-  <w:num w:numId="13">
-    <w:abstractNumId w:val="9"/>
-  </w:num>
-  <w:num w:numId="14">
-    <w:abstractNumId w:val="8"/>
+  <w:num w:numId="17">
+    <w:abstractNumId w:val="15"/>
   </w:num>
 </w:numbering>
 </file>
@@ -8956,7 +10682,7 @@
 </file>
 
 <file path=customXml/itemProps1.xml><?xml version="1.0" encoding="utf-8"?>
-<ds:datastoreItem xmlns:ds="http://schemas.openxmlformats.org/officeDocument/2006/customXml" ds:itemID="{0EF079FE-975C-4FDD-95AF-A9EDFAF06C85}">
+<ds:datastoreItem xmlns:ds="http://schemas.openxmlformats.org/officeDocument/2006/customXml" ds:itemID="{986B2BA6-B400-458A-8227-32A00814EB8F}">
   <ds:schemaRefs>
     <ds:schemaRef ds:uri="http://schemas.openxmlformats.org/officeDocument/2006/bibliography"/>
   </ds:schemaRefs>

</xml_diff>

<commit_message>
Cenas do Manuel na aula
</commit_message>
<xml_diff>
--- a/AEDA-rel.docx
+++ b/AEDA-rel.docx
@@ -3079,7 +3079,19 @@
         <w:rPr>
           <w:sz w:val="24"/>
         </w:rPr>
-        <w:t>, razão pela qual guardam um historial de promoções, definidas no intervalo de datas em que o jogo fica mais barato segundo um desconto percentual.</w:t>
+        <w:t>, razão pela qual guardam um historial de promoções</w:t>
+      </w:r>
+      <w:r>
+        <w:rPr>
+          <w:sz w:val="24"/>
+        </w:rPr>
+        <w:t xml:space="preserve"> num vetor</w:t>
+      </w:r>
+      <w:r>
+        <w:rPr>
+          <w:sz w:val="24"/>
+        </w:rPr>
+        <w:t>, definidas no intervalo de datas em que o jogo fica mais barato segundo um desconto percentual.</w:t>
       </w:r>
     </w:p>
     <w:p>
@@ -3206,7 +3218,23 @@
           <w:sz w:val="24"/>
           <w:lang w:val="pt-PT"/>
         </w:rPr>
-        <w:t xml:space="preserve"> caraterizado por possuir “</w:t>
+        <w:t xml:space="preserve"> caraterizado por possuir </w:t>
+      </w:r>
+      <w:r>
+        <w:rPr>
+          <w:rStyle w:val="3oh-"/>
+          <w:sz w:val="24"/>
+          <w:lang w:val="pt-PT"/>
+        </w:rPr>
+        <w:t xml:space="preserve">um vetor de </w:t>
+      </w:r>
+      <w:r>
+        <w:rPr>
+          <w:rStyle w:val="3oh-"/>
+          <w:sz w:val="24"/>
+          <w:lang w:val="pt-PT"/>
+        </w:rPr>
+        <w:t>“</w:t>
       </w:r>
       <w:proofErr w:type="spellStart"/>
       <w:r>
@@ -3319,6 +3347,14 @@
           <w:sz w:val="24"/>
           <w:lang w:val="pt-PT"/>
         </w:rPr>
+        <w:t xml:space="preserve">o correspondente vetor com apontadores para </w:t>
+      </w:r>
+      <w:r>
+        <w:rPr>
+          <w:rStyle w:val="3oh-"/>
+          <w:sz w:val="24"/>
+          <w:lang w:val="pt-PT"/>
+        </w:rPr>
         <w:t>“</w:t>
       </w:r>
       <w:proofErr w:type="spellStart"/>
@@ -3371,6 +3407,7 @@
         <w:rPr>
           <w:rStyle w:val="3oh-"/>
           <w:sz w:val="24"/>
+          <w:lang w:val="pt-PT"/>
         </w:rPr>
       </w:pPr>
     </w:p>
@@ -3712,48 +3749,59 @@
     </w:p>
     <w:p>
       <w:pPr>
-        <w:jc w:val="both"/>
-      </w:pPr>
-    </w:p>
-    <w:p>
-      <w:pPr>
-        <w:jc w:val="both"/>
-      </w:pPr>
-    </w:p>
-    <w:p>
-      <w:pPr>
-        <w:jc w:val="both"/>
-        <w:rPr>
-          <w:b/>
-          <w:color w:val="FF0000"/>
-          <w:sz w:val="24"/>
-        </w:rPr>
-      </w:pPr>
-      <w:r>
-        <w:rPr>
-          <w:b/>
-          <w:color w:val="FF0000"/>
-        </w:rPr>
-        <w:t xml:space="preserve">FALAR DA INTERFACE DA GAMES LIBRARY </w:t>
-      </w:r>
-      <w:proofErr w:type="gramStart"/>
-      <w:r>
-        <w:rPr>
-          <w:b/>
-          <w:color w:val="FF0000"/>
-        </w:rPr>
-        <w:t>AQUI ?!?!?</w:t>
-      </w:r>
-      <w:proofErr w:type="gramEnd"/>
-    </w:p>
-    <w:p>
-      <w:pPr>
-        <w:jc w:val="both"/>
-        <w:rPr>
-          <w:rStyle w:val="3oh-"/>
-          <w:sz w:val="24"/>
-        </w:rPr>
-      </w:pPr>
+        <w:ind w:firstLine="357"/>
+        <w:jc w:val="both"/>
+        <w:rPr>
+          <w:rStyle w:val="3oh-"/>
+          <w:sz w:val="24"/>
+        </w:rPr>
+      </w:pPr>
+      <w:r>
+        <w:rPr>
+          <w:rStyle w:val="3oh-"/>
+          <w:sz w:val="24"/>
+        </w:rPr>
+        <w:t xml:space="preserve">Optou-se ainda </w:t>
+      </w:r>
+      <w:r>
+        <w:rPr>
+          <w:rStyle w:val="3oh-"/>
+          <w:sz w:val="24"/>
+        </w:rPr>
+        <w:t xml:space="preserve">por implementar um destrutor parcial da </w:t>
+      </w:r>
+      <w:proofErr w:type="spellStart"/>
+      <w:r>
+        <w:rPr>
+          <w:rStyle w:val="3oh-"/>
+          <w:sz w:val="24"/>
+        </w:rPr>
+        <w:t>GameLibrary</w:t>
+      </w:r>
+      <w:proofErr w:type="spellEnd"/>
+      <w:r>
+        <w:rPr>
+          <w:rStyle w:val="3oh-"/>
+          <w:sz w:val="24"/>
+        </w:rPr>
+        <w:t xml:space="preserve">, ou seja, quando invocado, o destrutor apaga apenas a informação de todos os </w:t>
+      </w:r>
+      <w:proofErr w:type="spellStart"/>
+      <w:r>
+        <w:rPr>
+          <w:rStyle w:val="3oh-"/>
+          <w:sz w:val="24"/>
+        </w:rPr>
+        <w:t>Users</w:t>
+      </w:r>
+      <w:proofErr w:type="spellEnd"/>
+      <w:r>
+        <w:rPr>
+          <w:rStyle w:val="3oh-"/>
+          <w:sz w:val="24"/>
+        </w:rPr>
+        <w:t xml:space="preserve"> deixando guardados os jogos. Esta decisão foi tomada, pois imaginamos que num contexto real se uma Biblioteca destas deixasse de existir toda a informação sobre os seus utilizadores seria (ou pelo menos deveria ser) perdida, já os jogos e toda a estatística sobre eles continuam a existir uma vez que as empresas criadoras devem ter acesso a eles.</w:t>
+      </w:r>
     </w:p>
     <w:p>
       <w:pPr>
@@ -3779,6 +3827,195 @@
           <w:b/>
           <w:sz w:val="32"/>
         </w:rPr>
+        <w:t>Interface</w:t>
+      </w:r>
+    </w:p>
+    <w:p>
+      <w:pPr>
+        <w:ind w:firstLine="357"/>
+        <w:jc w:val="both"/>
+        <w:rPr>
+          <w:rStyle w:val="3oh-"/>
+          <w:b/>
+          <w:sz w:val="32"/>
+        </w:rPr>
+      </w:pPr>
+      <w:r>
+        <w:rPr>
+          <w:rStyle w:val="3oh-"/>
+          <w:sz w:val="24"/>
+        </w:rPr>
+        <w:t>Para permitir o teste e uso desta solução implementou-se uma interface simples (descrita em maior detalhe no capítulo em baixo) que</w:t>
+      </w:r>
+      <w:r>
+        <w:rPr>
+          <w:rStyle w:val="3oh-"/>
+          <w:sz w:val="24"/>
+        </w:rPr>
+        <w:t xml:space="preserve">, por meio de uma navegação através de menus, deixa adicionar e remover </w:t>
+      </w:r>
+      <w:proofErr w:type="spellStart"/>
+      <w:r>
+        <w:rPr>
+          <w:rStyle w:val="3oh-"/>
+          <w:sz w:val="24"/>
+        </w:rPr>
+        <w:t>Titles</w:t>
+      </w:r>
+      <w:proofErr w:type="spellEnd"/>
+      <w:r>
+        <w:rPr>
+          <w:rStyle w:val="3oh-"/>
+          <w:sz w:val="24"/>
+        </w:rPr>
+        <w:t xml:space="preserve">, </w:t>
+      </w:r>
+      <w:proofErr w:type="spellStart"/>
+      <w:r>
+        <w:rPr>
+          <w:rStyle w:val="3oh-"/>
+          <w:sz w:val="24"/>
+        </w:rPr>
+        <w:t>Users</w:t>
+      </w:r>
+      <w:proofErr w:type="spellEnd"/>
+      <w:r>
+        <w:rPr>
+          <w:rStyle w:val="3oh-"/>
+          <w:sz w:val="24"/>
+        </w:rPr>
+        <w:t xml:space="preserve"> e </w:t>
+      </w:r>
+      <w:r>
+        <w:rPr>
+          <w:rStyle w:val="3oh-"/>
+          <w:sz w:val="24"/>
+        </w:rPr>
+        <w:t xml:space="preserve">objetos de </w:t>
+      </w:r>
+      <w:r>
+        <w:rPr>
+          <w:rStyle w:val="3oh-"/>
+          <w:sz w:val="24"/>
+        </w:rPr>
+        <w:t xml:space="preserve">todas as outras classes auxiliares (adicionar e remover Sales, </w:t>
+      </w:r>
+      <w:proofErr w:type="spellStart"/>
+      <w:r>
+        <w:rPr>
+          <w:rStyle w:val="3oh-"/>
+          <w:sz w:val="24"/>
+        </w:rPr>
+        <w:t>Updates</w:t>
+      </w:r>
+      <w:proofErr w:type="spellEnd"/>
+      <w:r>
+        <w:rPr>
+          <w:rStyle w:val="3oh-"/>
+          <w:sz w:val="24"/>
+        </w:rPr>
+        <w:t>…)</w:t>
+      </w:r>
+      <w:r>
+        <w:rPr>
+          <w:rStyle w:val="3oh-"/>
+          <w:sz w:val="24"/>
+        </w:rPr>
+        <w:t xml:space="preserve">. É também possível fazer listagens e rankings, globais e de </w:t>
+      </w:r>
+      <w:proofErr w:type="spellStart"/>
+      <w:r>
+        <w:rPr>
+          <w:rStyle w:val="3oh-"/>
+          <w:sz w:val="24"/>
+        </w:rPr>
+        <w:t>User</w:t>
+      </w:r>
+      <w:proofErr w:type="spellEnd"/>
+      <w:r>
+        <w:rPr>
+          <w:rStyle w:val="3oh-"/>
+          <w:sz w:val="24"/>
+        </w:rPr>
+        <w:t xml:space="preserve">, bem como as ações normais num </w:t>
+      </w:r>
+      <w:proofErr w:type="spellStart"/>
+      <w:r>
+        <w:rPr>
+          <w:rStyle w:val="3oh-"/>
+          <w:sz w:val="24"/>
+        </w:rPr>
+        <w:t>Title</w:t>
+      </w:r>
+      <w:proofErr w:type="spellEnd"/>
+      <w:r>
+        <w:rPr>
+          <w:rStyle w:val="3oh-"/>
+          <w:sz w:val="24"/>
+        </w:rPr>
+        <w:t xml:space="preserve"> (jogar, comprar, </w:t>
+      </w:r>
+      <w:proofErr w:type="spellStart"/>
+      <w:r>
+        <w:rPr>
+          <w:rStyle w:val="3oh-"/>
+          <w:sz w:val="24"/>
+        </w:rPr>
+        <w:t>update</w:t>
+      </w:r>
+      <w:proofErr w:type="spellEnd"/>
+      <w:r>
+        <w:rPr>
+          <w:rStyle w:val="3oh-"/>
+          <w:sz w:val="24"/>
+        </w:rPr>
+        <w:t>…)</w:t>
+      </w:r>
+    </w:p>
+    <w:p>
+      <w:pPr>
+        <w:jc w:val="both"/>
+      </w:pPr>
+    </w:p>
+    <w:p>
+      <w:pPr>
+        <w:jc w:val="both"/>
+      </w:pPr>
+    </w:p>
+    <w:p>
+      <w:pPr>
+        <w:jc w:val="both"/>
+        <w:rPr>
+          <w:rStyle w:val="3oh-"/>
+          <w:sz w:val="24"/>
+        </w:rPr>
+      </w:pPr>
+    </w:p>
+    <w:p>
+      <w:pPr>
+        <w:jc w:val="both"/>
+        <w:rPr>
+          <w:rStyle w:val="3oh-"/>
+          <w:sz w:val="24"/>
+        </w:rPr>
+      </w:pPr>
+    </w:p>
+    <w:p>
+      <w:pPr>
+        <w:jc w:val="both"/>
+        <w:rPr>
+          <w:rStyle w:val="3oh-"/>
+          <w:b/>
+          <w:sz w:val="32"/>
+        </w:rPr>
+      </w:pPr>
+      <w:r>
+        <w:rPr>
+          <w:rStyle w:val="3oh-"/>
+          <w:b/>
+          <w:sz w:val="32"/>
+        </w:rPr>
+        <w:lastRenderedPageBreak/>
         <w:t>Conceitos Utilizados</w:t>
       </w:r>
     </w:p>
@@ -4118,7 +4355,6 @@
           <w:sz w:val="24"/>
           <w:lang w:val="pt-PT"/>
         </w:rPr>
-        <w:lastRenderedPageBreak/>
         <w:t xml:space="preserve">Documentação do código usando </w:t>
       </w:r>
       <w:proofErr w:type="spellStart"/>
@@ -4345,78 +4581,6 @@
     </w:p>
     <w:p>
       <w:pPr>
-        <w:jc w:val="both"/>
-        <w:rPr>
-          <w:sz w:val="24"/>
-        </w:rPr>
-      </w:pPr>
-    </w:p>
-    <w:p>
-      <w:pPr>
-        <w:jc w:val="both"/>
-        <w:rPr>
-          <w:sz w:val="24"/>
-        </w:rPr>
-      </w:pPr>
-    </w:p>
-    <w:p>
-      <w:pPr>
-        <w:jc w:val="both"/>
-        <w:rPr>
-          <w:sz w:val="24"/>
-        </w:rPr>
-      </w:pPr>
-    </w:p>
-    <w:p>
-      <w:pPr>
-        <w:jc w:val="both"/>
-        <w:rPr>
-          <w:sz w:val="24"/>
-        </w:rPr>
-      </w:pPr>
-    </w:p>
-    <w:p>
-      <w:pPr>
-        <w:jc w:val="both"/>
-        <w:rPr>
-          <w:sz w:val="24"/>
-        </w:rPr>
-      </w:pPr>
-    </w:p>
-    <w:p>
-      <w:pPr>
-        <w:jc w:val="both"/>
-        <w:rPr>
-          <w:sz w:val="24"/>
-        </w:rPr>
-      </w:pPr>
-    </w:p>
-    <w:p>
-      <w:pPr>
-        <w:jc w:val="both"/>
-        <w:rPr>
-          <w:sz w:val="24"/>
-        </w:rPr>
-      </w:pPr>
-    </w:p>
-    <w:p>
-      <w:pPr>
-        <w:jc w:val="both"/>
-        <w:rPr>
-          <w:sz w:val="24"/>
-        </w:rPr>
-      </w:pPr>
-    </w:p>
-    <w:p>
-      <w:pPr>
-        <w:jc w:val="both"/>
-        <w:rPr>
-          <w:sz w:val="24"/>
-        </w:rPr>
-      </w:pPr>
-    </w:p>
-    <w:p>
-      <w:pPr>
         <w:pStyle w:val="Heading1"/>
       </w:pPr>
       <w:bookmarkStart w:id="4" w:name="_Toc530734437"/>
@@ -4763,17 +4927,17 @@
         <w:rPr>
           <w:b/>
           <w:sz w:val="24"/>
-          <w:lang w:val="en-US"/>
-        </w:rPr>
-      </w:pPr>
+        </w:rPr>
+      </w:pPr>
+      <w:proofErr w:type="spellStart"/>
       <w:r>
         <w:rPr>
           <w:b/>
           <w:sz w:val="28"/>
-          <w:lang w:val="en-US"/>
         </w:rPr>
         <w:t>Transaction</w:t>
       </w:r>
+      <w:proofErr w:type="spellEnd"/>
     </w:p>
     <w:p>
       <w:pPr>
@@ -4801,27 +4965,13 @@
         <w:rPr>
           <w:sz w:val="24"/>
         </w:rPr>
-        <w:t xml:space="preserve"> </w:t>
-      </w:r>
-      <w:proofErr w:type="gramStart"/>
-      <w:r>
-        <w:rPr>
-          <w:sz w:val="24"/>
-        </w:rPr>
-        <w:t>representa  um</w:t>
-      </w:r>
-      <w:r>
-        <w:rPr>
-          <w:sz w:val="24"/>
-        </w:rPr>
-        <w:t>a</w:t>
-      </w:r>
-      <w:proofErr w:type="gramEnd"/>
-      <w:r>
-        <w:rPr>
-          <w:sz w:val="24"/>
-        </w:rPr>
-        <w:t xml:space="preserve"> transação na Biblioteca de Jogos, podendo ser uma compra de um título, uma atualização ou o pagamento de uma subscrição.</w:t>
+        <w:t xml:space="preserve"> representa um</w:t>
+      </w:r>
+      <w:r>
+        <w:rPr>
+          <w:sz w:val="24"/>
+        </w:rPr>
+        <w:t>a transação na Biblioteca de Jogos, podendo ser uma compra de um título, uma atualização ou o pagamento de uma subscrição.</w:t>
       </w:r>
     </w:p>
     <w:p>
@@ -6235,6 +6385,1215 @@
       <w:r>
         <w:t>Casos de Utilização</w:t>
       </w:r>
+    </w:p>
+    <w:p/>
+    <w:p>
+      <w:pPr>
+        <w:ind w:firstLine="357"/>
+        <w:jc w:val="both"/>
+        <w:rPr>
+          <w:sz w:val="24"/>
+        </w:rPr>
+      </w:pPr>
+      <w:r>
+        <w:rPr>
+          <w:sz w:val="24"/>
+        </w:rPr>
+        <w:t xml:space="preserve">Quando se inicia o programa, o utilizador (diferente de </w:t>
+      </w:r>
+      <w:proofErr w:type="spellStart"/>
+      <w:r>
+        <w:rPr>
+          <w:sz w:val="24"/>
+        </w:rPr>
+        <w:t>User</w:t>
+      </w:r>
+      <w:proofErr w:type="spellEnd"/>
+      <w:r>
+        <w:rPr>
+          <w:sz w:val="24"/>
+        </w:rPr>
+        <w:t>, o primeiro é o criador da biblioteca que está a interagir com a interface, enquanto o segundo é um elemento da própria biblioteca) depara-se com um menu que lhe permite escolher de entre 4 opções</w:t>
+      </w:r>
+      <w:r>
+        <w:rPr>
+          <w:sz w:val="24"/>
+        </w:rPr>
+        <w:t xml:space="preserve">: criar uma biblioteca de raiz, continuar uma biblioteca previamente criada, guardar a presente </w:t>
+      </w:r>
+      <w:proofErr w:type="spellStart"/>
+      <w:r>
+        <w:rPr>
+          <w:sz w:val="24"/>
+        </w:rPr>
+        <w:t>GameLibrary</w:t>
+      </w:r>
+      <w:proofErr w:type="spellEnd"/>
+      <w:r>
+        <w:rPr>
+          <w:sz w:val="24"/>
+        </w:rPr>
+        <w:t xml:space="preserve"> e sair da interface (opção 0 – há uma opção semelhante em cada menu que permite voltar para o imediatamente anterior, por isso, daqui para a frente será omitida).</w:t>
+      </w:r>
+    </w:p>
+    <w:p>
+      <w:pPr>
+        <w:ind w:firstLine="357"/>
+        <w:jc w:val="both"/>
+        <w:rPr>
+          <w:sz w:val="24"/>
+        </w:rPr>
+      </w:pPr>
+      <w:r>
+        <w:rPr>
+          <w:sz w:val="24"/>
+        </w:rPr>
+        <w:t xml:space="preserve">Daqui seguimos para o </w:t>
+      </w:r>
+      <w:r>
+        <w:rPr>
+          <w:b/>
+          <w:sz w:val="24"/>
+        </w:rPr>
+        <w:t xml:space="preserve">Menu Principal </w:t>
+      </w:r>
+      <w:r>
+        <w:rPr>
+          <w:sz w:val="24"/>
+        </w:rPr>
+        <w:t xml:space="preserve">onde há 3 opções principais: </w:t>
+      </w:r>
+      <w:proofErr w:type="spellStart"/>
+      <w:r>
+        <w:rPr>
+          <w:sz w:val="24"/>
+        </w:rPr>
+        <w:t>Manage</w:t>
+      </w:r>
+      <w:proofErr w:type="spellEnd"/>
+      <w:r>
+        <w:rPr>
+          <w:sz w:val="24"/>
+        </w:rPr>
+        <w:t xml:space="preserve"> Games, que permitirá fazer todas as operações relacionadas com eles (desde adicionar a remover, passando por listar atributos e adicionar Sales entre outros); </w:t>
+      </w:r>
+      <w:proofErr w:type="spellStart"/>
+      <w:r>
+        <w:rPr>
+          <w:sz w:val="24"/>
+        </w:rPr>
+        <w:t>Manage</w:t>
+      </w:r>
+      <w:proofErr w:type="spellEnd"/>
+      <w:r>
+        <w:rPr>
+          <w:sz w:val="24"/>
+        </w:rPr>
+        <w:t xml:space="preserve"> </w:t>
+      </w:r>
+      <w:proofErr w:type="spellStart"/>
+      <w:r>
+        <w:rPr>
+          <w:sz w:val="24"/>
+        </w:rPr>
+        <w:t>Users</w:t>
+      </w:r>
+      <w:proofErr w:type="spellEnd"/>
+      <w:r>
+        <w:rPr>
+          <w:sz w:val="24"/>
+        </w:rPr>
+        <w:t xml:space="preserve"> que,  à semelhança do anterior, nos leva a um menu que possibilita fazer todas as ações relacionadas com um </w:t>
+      </w:r>
+      <w:proofErr w:type="spellStart"/>
+      <w:r>
+        <w:rPr>
+          <w:sz w:val="24"/>
+        </w:rPr>
+        <w:t>User</w:t>
+      </w:r>
+      <w:proofErr w:type="spellEnd"/>
+      <w:r>
+        <w:rPr>
+          <w:sz w:val="24"/>
+        </w:rPr>
+        <w:t xml:space="preserve">; e, por fim, a opção </w:t>
+      </w:r>
+      <w:proofErr w:type="spellStart"/>
+      <w:r>
+        <w:rPr>
+          <w:sz w:val="24"/>
+        </w:rPr>
+        <w:t>Lists</w:t>
+      </w:r>
+      <w:proofErr w:type="spellEnd"/>
+      <w:r>
+        <w:rPr>
+          <w:sz w:val="24"/>
+        </w:rPr>
+        <w:t xml:space="preserve"> </w:t>
+      </w:r>
+      <w:proofErr w:type="spellStart"/>
+      <w:r>
+        <w:rPr>
+          <w:sz w:val="24"/>
+        </w:rPr>
+        <w:t>and</w:t>
+      </w:r>
+      <w:proofErr w:type="spellEnd"/>
+      <w:r>
+        <w:rPr>
+          <w:sz w:val="24"/>
+        </w:rPr>
+        <w:t xml:space="preserve"> Rankings que, como o próprio nome indica, deixa fazer rankings parciais e totais tendo em conta filtros definidos pelo utilizador.</w:t>
+      </w:r>
+    </w:p>
+    <w:p>
+      <w:pPr>
+        <w:ind w:firstLine="357"/>
+        <w:jc w:val="both"/>
+        <w:rPr>
+          <w:b/>
+          <w:sz w:val="24"/>
+        </w:rPr>
+      </w:pPr>
+      <w:r>
+        <w:rPr>
+          <w:b/>
+          <w:sz w:val="24"/>
+        </w:rPr>
+        <w:t>Menu Jog</w:t>
+      </w:r>
+      <w:r>
+        <w:rPr>
+          <w:b/>
+          <w:sz w:val="24"/>
+        </w:rPr>
+        <w:t xml:space="preserve">os: </w:t>
+      </w:r>
+      <w:r>
+        <w:rPr>
+          <w:sz w:val="24"/>
+        </w:rPr>
+        <w:t xml:space="preserve">É neste menu onde a adição e remoção de jogos é feita. É também possível listar um breve sumário de todos os jogos e aceder a um novo submenu por meio do </w:t>
+      </w:r>
+      <w:proofErr w:type="spellStart"/>
+      <w:r>
+        <w:rPr>
+          <w:sz w:val="24"/>
+        </w:rPr>
+        <w:t>titleID</w:t>
+      </w:r>
+      <w:proofErr w:type="spellEnd"/>
+      <w:r>
+        <w:rPr>
+          <w:sz w:val="24"/>
+        </w:rPr>
+        <w:t xml:space="preserve"> adaptado ao jogo. Neste </w:t>
+      </w:r>
+      <w:r>
+        <w:rPr>
+          <w:b/>
+          <w:sz w:val="24"/>
+        </w:rPr>
+        <w:t>Menu Específico de Jogo</w:t>
+      </w:r>
+      <w:r>
+        <w:rPr>
+          <w:sz w:val="24"/>
+        </w:rPr>
+        <w:t xml:space="preserve">, o utilizador pode consultar as informações detalhadas de um jogo ir para o </w:t>
+      </w:r>
+      <w:r>
+        <w:rPr>
+          <w:b/>
+          <w:sz w:val="24"/>
+        </w:rPr>
+        <w:t>Menu Sales</w:t>
+      </w:r>
+      <w:r>
+        <w:rPr>
+          <w:sz w:val="24"/>
+        </w:rPr>
+        <w:t xml:space="preserve"> e dependendo de se se trata de um </w:t>
+      </w:r>
+      <w:proofErr w:type="gramStart"/>
+      <w:r>
+        <w:rPr>
+          <w:sz w:val="24"/>
+        </w:rPr>
+        <w:t>título Online</w:t>
+      </w:r>
+      <w:proofErr w:type="gramEnd"/>
+      <w:r>
+        <w:rPr>
+          <w:sz w:val="24"/>
+        </w:rPr>
+        <w:t xml:space="preserve"> ou </w:t>
+      </w:r>
+      <w:proofErr w:type="spellStart"/>
+      <w:r>
+        <w:rPr>
+          <w:sz w:val="24"/>
+        </w:rPr>
+        <w:t>Home</w:t>
+      </w:r>
+      <w:proofErr w:type="spellEnd"/>
+      <w:r>
+        <w:rPr>
+          <w:sz w:val="24"/>
+        </w:rPr>
+        <w:t xml:space="preserve"> ir para o </w:t>
+      </w:r>
+      <w:r>
+        <w:rPr>
+          <w:b/>
+          <w:sz w:val="24"/>
+        </w:rPr>
+        <w:t xml:space="preserve">Menu </w:t>
+      </w:r>
+      <w:proofErr w:type="spellStart"/>
+      <w:r>
+        <w:rPr>
+          <w:b/>
+          <w:sz w:val="24"/>
+        </w:rPr>
+        <w:t>Sessions</w:t>
+      </w:r>
+      <w:proofErr w:type="spellEnd"/>
+      <w:r>
+        <w:rPr>
+          <w:sz w:val="24"/>
+        </w:rPr>
+        <w:t xml:space="preserve"> (primeiro caso) ou para o </w:t>
+      </w:r>
+      <w:r>
+        <w:rPr>
+          <w:b/>
+          <w:sz w:val="24"/>
+        </w:rPr>
+        <w:t xml:space="preserve">Menu </w:t>
+      </w:r>
+      <w:proofErr w:type="spellStart"/>
+      <w:r>
+        <w:rPr>
+          <w:b/>
+          <w:sz w:val="24"/>
+        </w:rPr>
+        <w:t>Updates</w:t>
+      </w:r>
+      <w:proofErr w:type="spellEnd"/>
+      <w:r>
+        <w:rPr>
+          <w:b/>
+          <w:sz w:val="24"/>
+        </w:rPr>
+        <w:t>.</w:t>
+      </w:r>
+    </w:p>
+    <w:p>
+      <w:pPr>
+        <w:ind w:firstLine="357"/>
+        <w:jc w:val="both"/>
+        <w:rPr>
+          <w:sz w:val="24"/>
+        </w:rPr>
+      </w:pPr>
+      <w:r>
+        <w:rPr>
+          <w:sz w:val="24"/>
+        </w:rPr>
+        <w:t xml:space="preserve">No </w:t>
+      </w:r>
+      <w:r>
+        <w:rPr>
+          <w:b/>
+          <w:sz w:val="24"/>
+        </w:rPr>
+        <w:t xml:space="preserve">Menu Sales </w:t>
+      </w:r>
+      <w:r>
+        <w:rPr>
+          <w:sz w:val="24"/>
+        </w:rPr>
+        <w:t xml:space="preserve">podemos fazer o display de um breve sumário de cada promoção, adicionar e remover Sales (tendo parâmetros que deve respeitar: como não ser possível adicionar uma promoção passada ou que se </w:t>
+      </w:r>
+      <w:r>
+        <w:rPr>
+          <w:sz w:val="24"/>
+        </w:rPr>
+        <w:t>sobreponha a outra) e ainda consultar a promoção atual.</w:t>
+      </w:r>
+    </w:p>
+    <w:p>
+      <w:pPr>
+        <w:ind w:firstLine="357"/>
+        <w:jc w:val="both"/>
+        <w:rPr>
+          <w:sz w:val="24"/>
+        </w:rPr>
+      </w:pPr>
+      <w:r>
+        <w:rPr>
+          <w:sz w:val="24"/>
+        </w:rPr>
+        <w:t xml:space="preserve">O </w:t>
+      </w:r>
+      <w:r>
+        <w:rPr>
+          <w:b/>
+          <w:sz w:val="24"/>
+        </w:rPr>
+        <w:t xml:space="preserve">Menu </w:t>
+      </w:r>
+      <w:proofErr w:type="spellStart"/>
+      <w:r>
+        <w:rPr>
+          <w:b/>
+          <w:sz w:val="24"/>
+        </w:rPr>
+        <w:t>Sessions</w:t>
+      </w:r>
+      <w:proofErr w:type="spellEnd"/>
+      <w:r>
+        <w:rPr>
+          <w:sz w:val="24"/>
+        </w:rPr>
+        <w:t xml:space="preserve"> é um pouco diferente dos anteriores, pois não permite adicionar ou remover </w:t>
+      </w:r>
+      <w:proofErr w:type="spellStart"/>
+      <w:r>
+        <w:rPr>
+          <w:sz w:val="24"/>
+        </w:rPr>
+        <w:t>Sessions</w:t>
+      </w:r>
+      <w:proofErr w:type="spellEnd"/>
+      <w:r>
+        <w:rPr>
+          <w:sz w:val="24"/>
+        </w:rPr>
+        <w:t xml:space="preserve"> (uma vez que uma vez jogado, um jogo não deve deixar de o poder ter sido, e não cabe ao jogo decidir quando se o vai jogar), mas sim uma série de listagens diferentes: listar as últimas N sessões de cada </w:t>
+      </w:r>
+      <w:proofErr w:type="spellStart"/>
+      <w:r>
+        <w:rPr>
+          <w:sz w:val="24"/>
+        </w:rPr>
+        <w:t>User</w:t>
+      </w:r>
+      <w:proofErr w:type="spellEnd"/>
+      <w:r>
+        <w:rPr>
+          <w:sz w:val="24"/>
+        </w:rPr>
+        <w:t xml:space="preserve"> do jogo (N este definido pelo utilizador); listar as sessões dos top 3 </w:t>
+      </w:r>
+      <w:proofErr w:type="spellStart"/>
+      <w:r>
+        <w:rPr>
+          <w:sz w:val="24"/>
+        </w:rPr>
+        <w:t>Users</w:t>
+      </w:r>
+      <w:proofErr w:type="spellEnd"/>
+      <w:r>
+        <w:rPr>
+          <w:sz w:val="24"/>
+        </w:rPr>
+        <w:t xml:space="preserve"> (aqueles que usufruem mais do </w:t>
+      </w:r>
+      <w:proofErr w:type="spellStart"/>
+      <w:r>
+        <w:rPr>
+          <w:sz w:val="24"/>
+        </w:rPr>
+        <w:t>Title</w:t>
+      </w:r>
+      <w:proofErr w:type="spellEnd"/>
+      <w:r>
+        <w:rPr>
+          <w:sz w:val="24"/>
+        </w:rPr>
+        <w:t xml:space="preserve"> em questão); e </w:t>
+      </w:r>
+      <w:proofErr w:type="spellStart"/>
+      <w:r>
+        <w:rPr>
+          <w:sz w:val="24"/>
+        </w:rPr>
+        <w:t>mostar</w:t>
+      </w:r>
+      <w:proofErr w:type="spellEnd"/>
+      <w:r>
+        <w:rPr>
+          <w:sz w:val="24"/>
+        </w:rPr>
+        <w:t xml:space="preserve"> todos as sessões de todos os </w:t>
+      </w:r>
+      <w:proofErr w:type="spellStart"/>
+      <w:r>
+        <w:rPr>
+          <w:sz w:val="24"/>
+        </w:rPr>
+        <w:t>Users</w:t>
+      </w:r>
+      <w:proofErr w:type="spellEnd"/>
+      <w:r>
+        <w:rPr>
+          <w:sz w:val="24"/>
+        </w:rPr>
+        <w:t xml:space="preserve"> que têm o </w:t>
+      </w:r>
+      <w:proofErr w:type="spellStart"/>
+      <w:r>
+        <w:rPr>
+          <w:sz w:val="24"/>
+        </w:rPr>
+        <w:t>Title</w:t>
+      </w:r>
+      <w:proofErr w:type="spellEnd"/>
+      <w:r>
+        <w:rPr>
+          <w:sz w:val="24"/>
+        </w:rPr>
+        <w:t xml:space="preserve"> (pode ser muito extensivo, por isso, não é aconselhado o uso frequente).</w:t>
+      </w:r>
+    </w:p>
+    <w:p>
+      <w:pPr>
+        <w:ind w:firstLine="357"/>
+        <w:jc w:val="both"/>
+        <w:rPr>
+          <w:sz w:val="24"/>
+        </w:rPr>
+      </w:pPr>
+      <w:r>
+        <w:rPr>
+          <w:sz w:val="24"/>
+        </w:rPr>
+        <w:t xml:space="preserve">Já o </w:t>
+      </w:r>
+      <w:r>
+        <w:rPr>
+          <w:b/>
+          <w:sz w:val="24"/>
+        </w:rPr>
+        <w:t xml:space="preserve">Menu </w:t>
+      </w:r>
+      <w:proofErr w:type="spellStart"/>
+      <w:r>
+        <w:rPr>
+          <w:b/>
+          <w:sz w:val="24"/>
+        </w:rPr>
+        <w:t>Updates</w:t>
+      </w:r>
+      <w:proofErr w:type="spellEnd"/>
+      <w:r>
+        <w:rPr>
+          <w:b/>
+          <w:sz w:val="24"/>
+        </w:rPr>
+        <w:t xml:space="preserve"> </w:t>
+      </w:r>
+      <w:r>
+        <w:rPr>
+          <w:sz w:val="24"/>
+        </w:rPr>
+        <w:t xml:space="preserve">é bastante parecido ao das Sales, deixando adicionar um </w:t>
+      </w:r>
+      <w:proofErr w:type="spellStart"/>
+      <w:r>
+        <w:rPr>
+          <w:sz w:val="24"/>
+        </w:rPr>
+        <w:t>Update</w:t>
+      </w:r>
+      <w:proofErr w:type="spellEnd"/>
+      <w:r>
+        <w:rPr>
+          <w:sz w:val="24"/>
+        </w:rPr>
+        <w:t xml:space="preserve"> para uma data futura, consultar o último </w:t>
+      </w:r>
+      <w:proofErr w:type="spellStart"/>
+      <w:r>
+        <w:rPr>
+          <w:sz w:val="24"/>
+        </w:rPr>
+        <w:t>update</w:t>
+      </w:r>
+      <w:proofErr w:type="spellEnd"/>
+      <w:r>
+        <w:rPr>
+          <w:sz w:val="24"/>
+        </w:rPr>
+        <w:t xml:space="preserve"> e listar</w:t>
+      </w:r>
+      <w:r>
+        <w:rPr>
+          <w:sz w:val="24"/>
+        </w:rPr>
+        <w:t xml:space="preserve"> um pequeno sumário de</w:t>
+      </w:r>
+      <w:r>
+        <w:rPr>
+          <w:sz w:val="24"/>
+        </w:rPr>
+        <w:t xml:space="preserve"> </w:t>
+      </w:r>
+      <w:r>
+        <w:rPr>
+          <w:sz w:val="24"/>
+        </w:rPr>
+        <w:t xml:space="preserve">todos os </w:t>
+      </w:r>
+      <w:proofErr w:type="spellStart"/>
+      <w:r>
+        <w:rPr>
+          <w:sz w:val="24"/>
+        </w:rPr>
+        <w:t>updates</w:t>
+      </w:r>
+      <w:proofErr w:type="spellEnd"/>
+      <w:r>
+        <w:rPr>
+          <w:sz w:val="24"/>
+        </w:rPr>
+        <w:t xml:space="preserve"> por ordem cronológica.</w:t>
+      </w:r>
+    </w:p>
+    <w:p>
+      <w:pPr>
+        <w:ind w:firstLine="357"/>
+        <w:jc w:val="both"/>
+        <w:rPr>
+          <w:sz w:val="24"/>
+        </w:rPr>
+      </w:pPr>
+      <w:r>
+        <w:rPr>
+          <w:sz w:val="24"/>
+        </w:rPr>
+        <w:t xml:space="preserve">Passamos então ao segundo submenu do </w:t>
+      </w:r>
+      <w:r>
+        <w:rPr>
+          <w:b/>
+          <w:sz w:val="24"/>
+        </w:rPr>
+        <w:t>Menu Principal</w:t>
+      </w:r>
+      <w:r>
+        <w:rPr>
+          <w:sz w:val="24"/>
+        </w:rPr>
+        <w:t xml:space="preserve">, o </w:t>
+      </w:r>
+      <w:r>
+        <w:rPr>
+          <w:b/>
+          <w:sz w:val="24"/>
+        </w:rPr>
+        <w:t>Menu Jogadores</w:t>
+      </w:r>
+      <w:r>
+        <w:rPr>
+          <w:sz w:val="24"/>
+        </w:rPr>
+        <w:t xml:space="preserve">. Este Menu é praticamente uma cópia do </w:t>
+      </w:r>
+      <w:r>
+        <w:rPr>
+          <w:b/>
+          <w:sz w:val="24"/>
+        </w:rPr>
+        <w:t>Menu Jogos</w:t>
+      </w:r>
+      <w:r>
+        <w:rPr>
+          <w:sz w:val="24"/>
+        </w:rPr>
+        <w:t xml:space="preserve">, com a possibilidade de listar um breve sumário de todos </w:t>
+      </w:r>
+      <w:proofErr w:type="spellStart"/>
+      <w:r>
+        <w:rPr>
+          <w:sz w:val="24"/>
+        </w:rPr>
+        <w:t>Users</w:t>
+      </w:r>
+      <w:proofErr w:type="spellEnd"/>
+      <w:r>
+        <w:rPr>
+          <w:sz w:val="24"/>
+        </w:rPr>
+        <w:t xml:space="preserve">, de adicionar e remover </w:t>
+      </w:r>
+      <w:proofErr w:type="spellStart"/>
+      <w:r>
+        <w:rPr>
+          <w:sz w:val="24"/>
+        </w:rPr>
+        <w:t>Users</w:t>
+      </w:r>
+      <w:proofErr w:type="spellEnd"/>
+      <w:r>
+        <w:rPr>
+          <w:sz w:val="24"/>
+        </w:rPr>
+        <w:t xml:space="preserve"> e ainda de ir para um </w:t>
+      </w:r>
+      <w:r>
+        <w:rPr>
+          <w:b/>
+          <w:sz w:val="24"/>
+        </w:rPr>
+        <w:t xml:space="preserve">Menu Específico de </w:t>
+      </w:r>
+      <w:proofErr w:type="spellStart"/>
+      <w:r>
+        <w:rPr>
+          <w:b/>
+          <w:sz w:val="24"/>
+        </w:rPr>
+        <w:t>User</w:t>
+      </w:r>
+      <w:proofErr w:type="spellEnd"/>
+      <w:r>
+        <w:rPr>
+          <w:b/>
+          <w:sz w:val="24"/>
+        </w:rPr>
+        <w:t xml:space="preserve">, </w:t>
+      </w:r>
+      <w:r>
+        <w:rPr>
+          <w:sz w:val="24"/>
+        </w:rPr>
+        <w:t>por meio do seu endereço de e-mail que deverá ser único e num formato válido avaliado por meio de um teste de linguagem regular.</w:t>
+      </w:r>
+    </w:p>
+    <w:p>
+      <w:pPr>
+        <w:ind w:firstLine="357"/>
+        <w:jc w:val="both"/>
+        <w:rPr>
+          <w:b/>
+          <w:sz w:val="24"/>
+        </w:rPr>
+      </w:pPr>
+      <w:r>
+        <w:rPr>
+          <w:sz w:val="24"/>
+        </w:rPr>
+        <w:t xml:space="preserve">Este </w:t>
+      </w:r>
+      <w:r>
+        <w:rPr>
+          <w:b/>
+          <w:sz w:val="24"/>
+        </w:rPr>
+        <w:t xml:space="preserve">Menu Específico de </w:t>
+      </w:r>
+      <w:proofErr w:type="spellStart"/>
+      <w:r>
+        <w:rPr>
+          <w:b/>
+          <w:sz w:val="24"/>
+        </w:rPr>
+        <w:t>User</w:t>
+      </w:r>
+      <w:proofErr w:type="spellEnd"/>
+      <w:r>
+        <w:rPr>
+          <w:b/>
+          <w:sz w:val="24"/>
+        </w:rPr>
+        <w:t xml:space="preserve"> </w:t>
+      </w:r>
+      <w:r>
+        <w:rPr>
+          <w:sz w:val="24"/>
+        </w:rPr>
+        <w:t xml:space="preserve">tem uma opção para fazer a listagem da informação detalhada do determinado </w:t>
+      </w:r>
+      <w:proofErr w:type="spellStart"/>
+      <w:r>
+        <w:rPr>
+          <w:sz w:val="24"/>
+        </w:rPr>
+        <w:t>User</w:t>
+      </w:r>
+      <w:proofErr w:type="spellEnd"/>
+      <w:r>
+        <w:rPr>
+          <w:sz w:val="24"/>
+        </w:rPr>
+        <w:t xml:space="preserve"> e 3 opções que vão dar a novos submenus: o </w:t>
+      </w:r>
+      <w:r>
+        <w:rPr>
+          <w:b/>
+          <w:sz w:val="24"/>
+        </w:rPr>
+        <w:t xml:space="preserve">Menu </w:t>
+      </w:r>
+      <w:proofErr w:type="spellStart"/>
+      <w:r>
+        <w:rPr>
+          <w:b/>
+          <w:sz w:val="24"/>
+        </w:rPr>
+        <w:t>Credit</w:t>
+      </w:r>
+      <w:proofErr w:type="spellEnd"/>
+      <w:r>
+        <w:rPr>
+          <w:b/>
+          <w:sz w:val="24"/>
+        </w:rPr>
+        <w:t xml:space="preserve"> </w:t>
+      </w:r>
+      <w:proofErr w:type="spellStart"/>
+      <w:r>
+        <w:rPr>
+          <w:b/>
+          <w:sz w:val="24"/>
+        </w:rPr>
+        <w:t>Card</w:t>
+      </w:r>
+      <w:proofErr w:type="spellEnd"/>
+      <w:r>
+        <w:rPr>
+          <w:sz w:val="24"/>
+        </w:rPr>
+        <w:t xml:space="preserve">, o </w:t>
+      </w:r>
+      <w:r>
+        <w:rPr>
+          <w:b/>
+          <w:sz w:val="24"/>
+        </w:rPr>
+        <w:t xml:space="preserve">Menu </w:t>
+      </w:r>
+      <w:proofErr w:type="spellStart"/>
+      <w:r>
+        <w:rPr>
+          <w:b/>
+          <w:sz w:val="24"/>
+        </w:rPr>
+        <w:t>Friends</w:t>
+      </w:r>
+      <w:proofErr w:type="spellEnd"/>
+      <w:r>
+        <w:rPr>
+          <w:sz w:val="24"/>
+        </w:rPr>
+        <w:t xml:space="preserve"> e o </w:t>
+      </w:r>
+      <w:r>
+        <w:rPr>
+          <w:b/>
+          <w:sz w:val="24"/>
+        </w:rPr>
+        <w:t xml:space="preserve">Menu </w:t>
+      </w:r>
+      <w:proofErr w:type="spellStart"/>
+      <w:r>
+        <w:rPr>
+          <w:b/>
+          <w:sz w:val="24"/>
+        </w:rPr>
+        <w:t>User</w:t>
+      </w:r>
+      <w:proofErr w:type="spellEnd"/>
+      <w:r>
+        <w:rPr>
+          <w:b/>
+          <w:sz w:val="24"/>
+        </w:rPr>
+        <w:t xml:space="preserve"> </w:t>
+      </w:r>
+      <w:proofErr w:type="spellStart"/>
+      <w:r>
+        <w:rPr>
+          <w:b/>
+          <w:sz w:val="24"/>
+        </w:rPr>
+        <w:t>Titles</w:t>
+      </w:r>
+      <w:proofErr w:type="spellEnd"/>
+      <w:r>
+        <w:rPr>
+          <w:b/>
+          <w:sz w:val="24"/>
+        </w:rPr>
+        <w:t>.</w:t>
+      </w:r>
+    </w:p>
+    <w:p>
+      <w:pPr>
+        <w:ind w:firstLine="357"/>
+        <w:jc w:val="both"/>
+        <w:rPr>
+          <w:sz w:val="24"/>
+        </w:rPr>
+      </w:pPr>
+      <w:r>
+        <w:rPr>
+          <w:sz w:val="24"/>
+        </w:rPr>
+        <w:lastRenderedPageBreak/>
+        <w:t xml:space="preserve">Os dois primeiros submenus têm as operações básicas: listar sumariamente o tipo de objetos escolhido (fazer uma lista dos </w:t>
+      </w:r>
+      <w:proofErr w:type="spellStart"/>
+      <w:r>
+        <w:rPr>
+          <w:sz w:val="24"/>
+        </w:rPr>
+        <w:t>Credit</w:t>
+      </w:r>
+      <w:proofErr w:type="spellEnd"/>
+      <w:r>
+        <w:rPr>
+          <w:sz w:val="24"/>
+        </w:rPr>
+        <w:t xml:space="preserve"> </w:t>
+      </w:r>
+      <w:proofErr w:type="spellStart"/>
+      <w:r>
+        <w:rPr>
+          <w:sz w:val="24"/>
+        </w:rPr>
+        <w:t>Cards</w:t>
+      </w:r>
+      <w:proofErr w:type="spellEnd"/>
+      <w:r>
+        <w:rPr>
+          <w:sz w:val="24"/>
+        </w:rPr>
+        <w:t xml:space="preserve"> ou dos </w:t>
+      </w:r>
+      <w:proofErr w:type="spellStart"/>
+      <w:r>
+        <w:rPr>
+          <w:sz w:val="24"/>
+        </w:rPr>
+        <w:t>Friends</w:t>
+      </w:r>
+      <w:proofErr w:type="spellEnd"/>
+      <w:r>
+        <w:rPr>
+          <w:sz w:val="24"/>
+        </w:rPr>
+        <w:t xml:space="preserve">) e adicionar e remover estes elementos. O </w:t>
+      </w:r>
+      <w:r>
+        <w:rPr>
+          <w:b/>
+          <w:sz w:val="24"/>
+        </w:rPr>
+        <w:t xml:space="preserve">Menu </w:t>
+      </w:r>
+      <w:proofErr w:type="spellStart"/>
+      <w:r>
+        <w:rPr>
+          <w:b/>
+          <w:sz w:val="24"/>
+        </w:rPr>
+        <w:t>Credit</w:t>
+      </w:r>
+      <w:proofErr w:type="spellEnd"/>
+      <w:r>
+        <w:rPr>
+          <w:b/>
+          <w:sz w:val="24"/>
+        </w:rPr>
+        <w:t xml:space="preserve"> </w:t>
+      </w:r>
+      <w:proofErr w:type="spellStart"/>
+      <w:r>
+        <w:rPr>
+          <w:b/>
+          <w:sz w:val="24"/>
+        </w:rPr>
+        <w:t>Card</w:t>
+      </w:r>
+      <w:proofErr w:type="spellEnd"/>
+      <w:r>
+        <w:rPr>
+          <w:b/>
+          <w:sz w:val="24"/>
+        </w:rPr>
+        <w:t xml:space="preserve"> </w:t>
+      </w:r>
+      <w:r>
+        <w:rPr>
+          <w:sz w:val="24"/>
+        </w:rPr>
+        <w:t xml:space="preserve">destaca-se pelas opções adicionais que tem para adicionar dinheiro a um dos cartões e ver a lista de transações que o </w:t>
+      </w:r>
+      <w:proofErr w:type="spellStart"/>
+      <w:r>
+        <w:rPr>
+          <w:sz w:val="24"/>
+        </w:rPr>
+        <w:t>User</w:t>
+      </w:r>
+      <w:proofErr w:type="spellEnd"/>
+      <w:r>
+        <w:rPr>
+          <w:sz w:val="24"/>
+        </w:rPr>
+        <w:t xml:space="preserve"> fez.</w:t>
+      </w:r>
+    </w:p>
+    <w:p>
+      <w:pPr>
+        <w:ind w:firstLine="357"/>
+        <w:jc w:val="both"/>
+        <w:rPr>
+          <w:sz w:val="24"/>
+        </w:rPr>
+      </w:pPr>
+      <w:r>
+        <w:rPr>
+          <w:sz w:val="24"/>
+        </w:rPr>
+        <w:t xml:space="preserve"> </w:t>
+      </w:r>
+      <w:r>
+        <w:rPr>
+          <w:sz w:val="24"/>
+        </w:rPr>
+        <w:t xml:space="preserve">Um </w:t>
+      </w:r>
+      <w:proofErr w:type="spellStart"/>
+      <w:r>
+        <w:rPr>
+          <w:sz w:val="24"/>
+        </w:rPr>
+        <w:t>User</w:t>
+      </w:r>
+      <w:proofErr w:type="spellEnd"/>
+      <w:r>
+        <w:rPr>
+          <w:sz w:val="24"/>
+        </w:rPr>
+        <w:t xml:space="preserve"> pode ainda jogar, comprar e fazer o </w:t>
+      </w:r>
+      <w:proofErr w:type="spellStart"/>
+      <w:r>
+        <w:rPr>
+          <w:sz w:val="24"/>
+        </w:rPr>
+        <w:t>Update</w:t>
+      </w:r>
+      <w:proofErr w:type="spellEnd"/>
+      <w:r>
+        <w:rPr>
+          <w:sz w:val="24"/>
+        </w:rPr>
+        <w:t xml:space="preserve"> de um </w:t>
+      </w:r>
+      <w:proofErr w:type="spellStart"/>
+      <w:r>
+        <w:rPr>
+          <w:sz w:val="24"/>
+        </w:rPr>
+        <w:t>Title</w:t>
+      </w:r>
+      <w:proofErr w:type="spellEnd"/>
+      <w:r>
+        <w:rPr>
+          <w:sz w:val="24"/>
+        </w:rPr>
+        <w:t xml:space="preserve"> através do </w:t>
+      </w:r>
+      <w:r>
+        <w:rPr>
+          <w:b/>
+          <w:sz w:val="24"/>
+        </w:rPr>
+        <w:t xml:space="preserve">Menu </w:t>
+      </w:r>
+      <w:proofErr w:type="spellStart"/>
+      <w:r>
+        <w:rPr>
+          <w:b/>
+          <w:sz w:val="24"/>
+        </w:rPr>
+        <w:t>User</w:t>
+      </w:r>
+      <w:proofErr w:type="spellEnd"/>
+      <w:r>
+        <w:rPr>
+          <w:b/>
+          <w:sz w:val="24"/>
+        </w:rPr>
+        <w:t xml:space="preserve"> </w:t>
+      </w:r>
+      <w:proofErr w:type="spellStart"/>
+      <w:r>
+        <w:rPr>
+          <w:b/>
+          <w:sz w:val="24"/>
+        </w:rPr>
+        <w:t>Titles</w:t>
+      </w:r>
+      <w:proofErr w:type="spellEnd"/>
+      <w:r>
+        <w:rPr>
+          <w:b/>
+          <w:sz w:val="24"/>
+        </w:rPr>
+        <w:t xml:space="preserve"> </w:t>
+      </w:r>
+      <w:r>
+        <w:rPr>
+          <w:sz w:val="24"/>
+        </w:rPr>
+        <w:t xml:space="preserve">que também deixa fazer uma listagem dos jogos que este tem e ir para um novo menu chamado </w:t>
+      </w:r>
+      <w:proofErr w:type="spellStart"/>
+      <w:r>
+        <w:rPr>
+          <w:b/>
+          <w:sz w:val="24"/>
+        </w:rPr>
+        <w:t>User</w:t>
+      </w:r>
+      <w:proofErr w:type="spellEnd"/>
+      <w:r>
+        <w:rPr>
+          <w:b/>
+          <w:sz w:val="24"/>
+        </w:rPr>
+        <w:t xml:space="preserve"> Ranking Menu</w:t>
+      </w:r>
+      <w:r>
+        <w:rPr>
+          <w:sz w:val="24"/>
+        </w:rPr>
+        <w:t xml:space="preserve">. Este último permite mostrar os Hábitos de Consumo de um dado </w:t>
+      </w:r>
+      <w:proofErr w:type="spellStart"/>
+      <w:r>
+        <w:rPr>
+          <w:sz w:val="24"/>
+        </w:rPr>
+        <w:t>User</w:t>
+      </w:r>
+      <w:proofErr w:type="spellEnd"/>
+      <w:r>
+        <w:rPr>
+          <w:sz w:val="24"/>
+        </w:rPr>
+        <w:t xml:space="preserve">, ver os </w:t>
+      </w:r>
+      <w:proofErr w:type="spellStart"/>
+      <w:r>
+        <w:rPr>
+          <w:sz w:val="24"/>
+        </w:rPr>
+        <w:t>Title</w:t>
+      </w:r>
+      <w:proofErr w:type="spellEnd"/>
+      <w:r>
+        <w:rPr>
+          <w:sz w:val="24"/>
+        </w:rPr>
+        <w:t xml:space="preserve"> que mais joga (aqui só entram os Online uma vez que na especificação apenas pedia para guardar o tempo de jogo destes), consultar as últimas N </w:t>
+      </w:r>
+      <w:proofErr w:type="spellStart"/>
+      <w:r>
+        <w:rPr>
+          <w:sz w:val="24"/>
+        </w:rPr>
+        <w:t>Sessions</w:t>
+      </w:r>
+      <w:proofErr w:type="spellEnd"/>
+      <w:r>
+        <w:rPr>
+          <w:sz w:val="24"/>
+        </w:rPr>
+        <w:t xml:space="preserve"> (este N deve ser introduzido pelo utilizador) e, ainda, mostrar outras estatísticas como a consola favorita.</w:t>
+      </w:r>
+    </w:p>
+    <w:p>
+      <w:pPr>
+        <w:ind w:firstLine="357"/>
+        <w:jc w:val="both"/>
+        <w:rPr>
+          <w:sz w:val="24"/>
+        </w:rPr>
+      </w:pPr>
+      <w:r>
+        <w:rPr>
+          <w:sz w:val="24"/>
+        </w:rPr>
+        <w:t xml:space="preserve">Chegamos por fim ao último submenu do </w:t>
+      </w:r>
+      <w:r>
+        <w:rPr>
+          <w:b/>
+          <w:sz w:val="24"/>
+        </w:rPr>
+        <w:t>Menu Principal</w:t>
+      </w:r>
+      <w:r>
+        <w:rPr>
+          <w:sz w:val="24"/>
+        </w:rPr>
+        <w:t xml:space="preserve">, o </w:t>
+      </w:r>
+      <w:r>
+        <w:rPr>
+          <w:b/>
+          <w:sz w:val="24"/>
+        </w:rPr>
+        <w:t xml:space="preserve">Menu </w:t>
+      </w:r>
+      <w:proofErr w:type="spellStart"/>
+      <w:r>
+        <w:rPr>
+          <w:b/>
+          <w:sz w:val="24"/>
+        </w:rPr>
+        <w:t>Lists</w:t>
+      </w:r>
+      <w:proofErr w:type="spellEnd"/>
+      <w:r>
+        <w:rPr>
+          <w:b/>
+          <w:sz w:val="24"/>
+        </w:rPr>
+        <w:t xml:space="preserve"> &amp; Rankings</w:t>
+      </w:r>
+      <w:r>
+        <w:rPr>
+          <w:sz w:val="24"/>
+        </w:rPr>
+        <w:t xml:space="preserve">, que permite escolher entre </w:t>
+      </w:r>
+      <w:proofErr w:type="spellStart"/>
+      <w:r>
+        <w:rPr>
+          <w:sz w:val="24"/>
+        </w:rPr>
+        <w:t>mostar</w:t>
+      </w:r>
+      <w:proofErr w:type="spellEnd"/>
+      <w:r>
+        <w:rPr>
+          <w:sz w:val="24"/>
+        </w:rPr>
+        <w:t xml:space="preserve"> as estatísticas médias e fazer um ranking (total ou parcial através de filtros que devem ser escolhidos) por popularidade  e por rendimento.</w:t>
+      </w:r>
+      <w:bookmarkStart w:id="5" w:name="_GoBack"/>
+      <w:bookmarkEnd w:id="5"/>
     </w:p>
     <w:p/>
     <w:p/>
@@ -6264,12 +7623,6 @@
     <w:p/>
     <w:p/>
     <w:p/>
-    <w:p/>
-    <w:p/>
-    <w:p>
-      <w:bookmarkStart w:id="5" w:name="_GoBack"/>
-      <w:bookmarkEnd w:id="5"/>
-    </w:p>
     <w:p>
       <w:pPr>
         <w:pStyle w:val="Heading1"/>
@@ -6966,6 +8319,7 @@
         <w:rPr>
           <w:lang w:val="pt-PT"/>
         </w:rPr>
+        <w:lastRenderedPageBreak/>
         <w:t>Escrita do relatório</w:t>
       </w:r>
       <w:r>
@@ -10682,7 +12036,7 @@
 </file>
 
 <file path=customXml/itemProps1.xml><?xml version="1.0" encoding="utf-8"?>
-<ds:datastoreItem xmlns:ds="http://schemas.openxmlformats.org/officeDocument/2006/customXml" ds:itemID="{986B2BA6-B400-458A-8227-32A00814EB8F}">
+<ds:datastoreItem xmlns:ds="http://schemas.openxmlformats.org/officeDocument/2006/customXml" ds:itemID="{F0AB6E50-B682-4283-BA22-5837A892C817}">
   <ds:schemaRefs>
     <ds:schemaRef ds:uri="http://schemas.openxmlformats.org/officeDocument/2006/bibliography"/>
   </ds:schemaRefs>

</xml_diff>